<commit_message>
Acta de cierre del proyecto
</commit_message>
<xml_diff>
--- a/2-Desarrollo/SCIP/documentos/SCIP-ACP.docx
+++ b/2-Desarrollo/SCIP/documentos/SCIP-ACP.docx
@@ -2802,7 +2802,22 @@
           <w:rFonts w:ascii="Source Sans Pro" w:cs="Source Sans Pro" w:eastAsia="Source Sans Pro" w:hAnsi="Source Sans Pro"/>
           <w:rtl w:val="0"/>
         </w:rPr>
-        <w:t xml:space="preserve">Por medio de la presente, se da cierre formal a la fase correspondiente al Hito N°1 por las razones especificadas en la siguiente ficha:</w:t>
+        <w:t xml:space="preserve">Por medio de la presente, se da cierre formal al proyecto </w:t>
+      </w:r>
+      <w:r>
+        <w:rPr>
+          <w:rFonts w:ascii="Source Sans Pro" w:cs="Source Sans Pro" w:eastAsia="Source Sans Pro" w:hAnsi="Source Sans Pro"/>
+          <w:b w:val="1"/>
+          <w:rtl w:val="0"/>
+        </w:rPr>
+        <w:t xml:space="preserve">Sistema de Control de Inventario de una Pyme (SCIP)</w:t>
+      </w:r>
+      <w:r>
+        <w:rPr>
+          <w:rFonts w:ascii="Source Sans Pro" w:cs="Source Sans Pro" w:eastAsia="Source Sans Pro" w:hAnsi="Source Sans Pro"/>
+          <w:rtl w:val="0"/>
+        </w:rPr>
+        <w:t xml:space="preserve"> por las razones especificadas en la siguiente ficha:</w:t>
       </w:r>
     </w:p>
     <w:tbl>
@@ -3068,6 +3083,3911 @@
         <w:spacing w:line="360" w:lineRule="auto"/>
         <w:rPr>
           <w:rFonts w:ascii="Source Sans Pro" w:cs="Source Sans Pro" w:eastAsia="Source Sans Pro" w:hAnsi="Source Sans Pro"/>
+          <w:b w:val="1"/>
+        </w:rPr>
+      </w:pPr>
+      <w:r>
+        <w:rPr>
+          <w:rtl w:val="0"/>
+        </w:rPr>
+      </w:r>
+    </w:p>
+    <w:p>
+      <w:pPr>
+        <w:spacing w:line="360" w:lineRule="auto"/>
+        <w:rPr>
+          <w:rFonts w:ascii="Source Sans Pro" w:cs="Source Sans Pro" w:eastAsia="Source Sans Pro" w:hAnsi="Source Sans Pro"/>
+          <w:b w:val="1"/>
+        </w:rPr>
+      </w:pPr>
+      <w:r>
+        <w:rPr>
+          <w:rFonts w:ascii="Source Sans Pro" w:cs="Source Sans Pro" w:eastAsia="Source Sans Pro" w:hAnsi="Source Sans Pro"/>
+          <w:b w:val="1"/>
+          <w:rtl w:val="0"/>
+        </w:rPr>
+        <w:t xml:space="preserve">ACEPTACIÓN DE LOS PRODUCTOS O ENTREGABLES</w:t>
+      </w:r>
+    </w:p>
+    <w:p>
+      <w:pPr>
+        <w:spacing w:line="360" w:lineRule="auto"/>
+        <w:rPr>
+          <w:rFonts w:ascii="Source Sans Pro" w:cs="Source Sans Pro" w:eastAsia="Source Sans Pro" w:hAnsi="Source Sans Pro"/>
+        </w:rPr>
+      </w:pPr>
+      <w:r>
+        <w:rPr>
+          <w:rFonts w:ascii="Source Sans Pro" w:cs="Source Sans Pro" w:eastAsia="Source Sans Pro" w:hAnsi="Source Sans Pro"/>
+          <w:rtl w:val="0"/>
+        </w:rPr>
+        <w:t xml:space="preserve">Para cada entregable aceptado, se da por entendido que:</w:t>
+      </w:r>
+    </w:p>
+    <w:p>
+      <w:pPr>
+        <w:numPr>
+          <w:ilvl w:val="0"/>
+          <w:numId w:val="1"/>
+        </w:numPr>
+        <w:spacing w:line="360" w:lineRule="auto"/>
+        <w:ind w:left="720" w:hanging="360"/>
+        <w:rPr>
+          <w:rFonts w:ascii="Source Sans Pro" w:cs="Source Sans Pro" w:eastAsia="Source Sans Pro" w:hAnsi="Source Sans Pro"/>
+        </w:rPr>
+      </w:pPr>
+      <w:r>
+        <w:rPr>
+          <w:rFonts w:ascii="Source Sans Pro" w:cs="Source Sans Pro" w:eastAsia="Source Sans Pro" w:hAnsi="Source Sans Pro"/>
+          <w:rtl w:val="0"/>
+        </w:rPr>
+        <w:t xml:space="preserve">El entregable ha cumplido los criterios de aceptación establecidos en la documentación de requerimientos y definición de alcance.</w:t>
+      </w:r>
+    </w:p>
+    <w:p>
+      <w:pPr>
+        <w:numPr>
+          <w:ilvl w:val="0"/>
+          <w:numId w:val="1"/>
+        </w:numPr>
+        <w:spacing w:line="360" w:lineRule="auto"/>
+        <w:ind w:left="720" w:hanging="360"/>
+        <w:rPr>
+          <w:rFonts w:ascii="Source Sans Pro" w:cs="Source Sans Pro" w:eastAsia="Source Sans Pro" w:hAnsi="Source Sans Pro"/>
+        </w:rPr>
+      </w:pPr>
+      <w:r>
+        <w:rPr>
+          <w:rFonts w:ascii="Source Sans Pro" w:cs="Source Sans Pro" w:eastAsia="Source Sans Pro" w:hAnsi="Source Sans Pro"/>
+          <w:rtl w:val="0"/>
+        </w:rPr>
+        <w:t xml:space="preserve">Se ha verificado que los entregables cumplen los requerimientos.</w:t>
+      </w:r>
+    </w:p>
+    <w:p>
+      <w:pPr>
+        <w:numPr>
+          <w:ilvl w:val="0"/>
+          <w:numId w:val="1"/>
+        </w:numPr>
+        <w:spacing w:line="360" w:lineRule="auto"/>
+        <w:ind w:left="720" w:hanging="360"/>
+        <w:rPr>
+          <w:rFonts w:ascii="Source Sans Pro" w:cs="Source Sans Pro" w:eastAsia="Source Sans Pro" w:hAnsi="Source Sans Pro"/>
+        </w:rPr>
+      </w:pPr>
+      <w:r>
+        <w:rPr>
+          <w:rFonts w:ascii="Source Sans Pro" w:cs="Source Sans Pro" w:eastAsia="Source Sans Pro" w:hAnsi="Source Sans Pro"/>
+          <w:rtl w:val="0"/>
+        </w:rPr>
+        <w:t xml:space="preserve">Se ha validado el cumplimiento de los requerimientos funcionales y de calidad definidos.</w:t>
+      </w:r>
+    </w:p>
+    <w:p>
+      <w:pPr>
+        <w:numPr>
+          <w:ilvl w:val="0"/>
+          <w:numId w:val="1"/>
+        </w:numPr>
+        <w:spacing w:line="360" w:lineRule="auto"/>
+        <w:ind w:left="720" w:hanging="360"/>
+        <w:rPr>
+          <w:rFonts w:ascii="Source Sans Pro" w:cs="Source Sans Pro" w:eastAsia="Source Sans Pro" w:hAnsi="Source Sans Pro"/>
+        </w:rPr>
+      </w:pPr>
+      <w:r>
+        <w:rPr>
+          <w:rFonts w:ascii="Source Sans Pro" w:cs="Source Sans Pro" w:eastAsia="Source Sans Pro" w:hAnsi="Source Sans Pro"/>
+          <w:rtl w:val="0"/>
+        </w:rPr>
+        <w:t xml:space="preserve">Se ha entregado la documentación al área operativa.</w:t>
+      </w:r>
+    </w:p>
+    <w:p>
+      <w:pPr>
+        <w:spacing w:line="360" w:lineRule="auto"/>
+        <w:rPr>
+          <w:rFonts w:ascii="Source Sans Pro" w:cs="Source Sans Pro" w:eastAsia="Source Sans Pro" w:hAnsi="Source Sans Pro"/>
+        </w:rPr>
+      </w:pPr>
+      <w:r>
+        <w:rPr>
+          <w:rFonts w:ascii="Source Sans Pro" w:cs="Source Sans Pro" w:eastAsia="Source Sans Pro" w:hAnsi="Source Sans Pro"/>
+          <w:rtl w:val="0"/>
+        </w:rPr>
+        <w:t xml:space="preserve">A continuación se establece cuáles entregables del proyecto han sido aceptados durante el ciclo de la elaboración del proyecto:</w:t>
+      </w:r>
+    </w:p>
+    <w:tbl>
+      <w:tblPr>
+        <w:tblStyle w:val="Table6"/>
+        <w:tblW w:w="9030.0" w:type="dxa"/>
+        <w:jc w:val="left"/>
+        <w:tblBorders>
+          <w:top w:color="000000" w:space="0" w:sz="8" w:val="single"/>
+          <w:left w:color="000000" w:space="0" w:sz="8" w:val="single"/>
+          <w:bottom w:color="000000" w:space="0" w:sz="8" w:val="single"/>
+          <w:right w:color="000000" w:space="0" w:sz="8" w:val="single"/>
+          <w:insideH w:color="000000" w:space="0" w:sz="8" w:val="single"/>
+          <w:insideV w:color="000000" w:space="0" w:sz="8" w:val="single"/>
+        </w:tblBorders>
+        <w:tblLayout w:type="fixed"/>
+        <w:tblLook w:val="0600"/>
+      </w:tblPr>
+      <w:tblGrid>
+        <w:gridCol w:w="3420"/>
+        <w:gridCol w:w="2370"/>
+        <w:gridCol w:w="1515"/>
+        <w:gridCol w:w="1725"/>
+        <w:tblGridChange w:id="0">
+          <w:tblGrid>
+            <w:gridCol w:w="3420"/>
+            <w:gridCol w:w="2370"/>
+            <w:gridCol w:w="1515"/>
+            <w:gridCol w:w="1725"/>
+          </w:tblGrid>
+        </w:tblGridChange>
+      </w:tblGrid>
+      <w:tr>
+        <w:trPr>
+          <w:cantSplit w:val="0"/>
+          <w:tblHeader w:val="0"/>
+        </w:trPr>
+        <w:tc>
+          <w:tcPr>
+            <w:tcBorders>
+              <w:top w:color="000000" w:space="0" w:sz="12" w:val="single"/>
+              <w:left w:color="000000" w:space="0" w:sz="12" w:val="single"/>
+              <w:bottom w:color="000000" w:space="0" w:sz="12" w:val="single"/>
+              <w:right w:color="000000" w:space="0" w:sz="12" w:val="single"/>
+            </w:tcBorders>
+            <w:shd w:fill="3d85c6" w:val="clear"/>
+            <w:tcMar>
+              <w:top w:w="100.0" w:type="dxa"/>
+              <w:left w:w="100.0" w:type="dxa"/>
+              <w:bottom w:w="100.0" w:type="dxa"/>
+              <w:right w:w="100.0" w:type="dxa"/>
+            </w:tcMar>
+            <w:vAlign w:val="center"/>
+          </w:tcPr>
+          <w:p>
+            <w:pPr>
+              <w:widowControl w:val="0"/>
+              <w:spacing w:line="240" w:lineRule="auto"/>
+              <w:jc w:val="center"/>
+              <w:rPr>
+                <w:rFonts w:ascii="Source Sans Pro" w:cs="Source Sans Pro" w:eastAsia="Source Sans Pro" w:hAnsi="Source Sans Pro"/>
+                <w:b w:val="1"/>
+              </w:rPr>
+            </w:pPr>
+            <w:r>
+              <w:rPr>
+                <w:rFonts w:ascii="Source Sans Pro" w:cs="Source Sans Pro" w:eastAsia="Source Sans Pro" w:hAnsi="Source Sans Pro"/>
+                <w:b w:val="1"/>
+                <w:rtl w:val="0"/>
+              </w:rPr>
+              <w:t xml:space="preserve">Entregable</w:t>
+            </w:r>
+          </w:p>
+        </w:tc>
+        <w:tc>
+          <w:tcPr>
+            <w:tcBorders>
+              <w:top w:color="000000" w:space="0" w:sz="12" w:val="single"/>
+              <w:left w:color="000000" w:space="0" w:sz="12" w:val="single"/>
+              <w:bottom w:color="000000" w:space="0" w:sz="12" w:val="single"/>
+              <w:right w:color="000000" w:space="0" w:sz="12" w:val="single"/>
+            </w:tcBorders>
+            <w:shd w:fill="3d85c6" w:val="clear"/>
+            <w:tcMar>
+              <w:top w:w="100.0" w:type="dxa"/>
+              <w:left w:w="100.0" w:type="dxa"/>
+              <w:bottom w:w="100.0" w:type="dxa"/>
+              <w:right w:w="100.0" w:type="dxa"/>
+            </w:tcMar>
+            <w:vAlign w:val="center"/>
+          </w:tcPr>
+          <w:p>
+            <w:pPr>
+              <w:widowControl w:val="0"/>
+              <w:spacing w:line="240" w:lineRule="auto"/>
+              <w:jc w:val="center"/>
+              <w:rPr>
+                <w:rFonts w:ascii="Source Sans Pro" w:cs="Source Sans Pro" w:eastAsia="Source Sans Pro" w:hAnsi="Source Sans Pro"/>
+                <w:b w:val="1"/>
+              </w:rPr>
+            </w:pPr>
+            <w:r>
+              <w:rPr>
+                <w:rFonts w:ascii="Source Sans Pro" w:cs="Source Sans Pro" w:eastAsia="Source Sans Pro" w:hAnsi="Source Sans Pro"/>
+                <w:b w:val="1"/>
+                <w:rtl w:val="0"/>
+              </w:rPr>
+              <w:t xml:space="preserve">Nomenclatura</w:t>
+            </w:r>
+          </w:p>
+        </w:tc>
+        <w:tc>
+          <w:tcPr>
+            <w:tcBorders>
+              <w:top w:color="000000" w:space="0" w:sz="12" w:val="single"/>
+              <w:left w:color="000000" w:space="0" w:sz="12" w:val="single"/>
+              <w:bottom w:color="000000" w:space="0" w:sz="12" w:val="single"/>
+              <w:right w:color="000000" w:space="0" w:sz="12" w:val="single"/>
+            </w:tcBorders>
+            <w:shd w:fill="3d85c6" w:val="clear"/>
+            <w:tcMar>
+              <w:top w:w="100.0" w:type="dxa"/>
+              <w:left w:w="100.0" w:type="dxa"/>
+              <w:bottom w:w="100.0" w:type="dxa"/>
+              <w:right w:w="100.0" w:type="dxa"/>
+            </w:tcMar>
+            <w:vAlign w:val="center"/>
+          </w:tcPr>
+          <w:p>
+            <w:pPr>
+              <w:widowControl w:val="0"/>
+              <w:spacing w:line="240" w:lineRule="auto"/>
+              <w:jc w:val="center"/>
+              <w:rPr>
+                <w:rFonts w:ascii="Source Sans Pro" w:cs="Source Sans Pro" w:eastAsia="Source Sans Pro" w:hAnsi="Source Sans Pro"/>
+                <w:b w:val="1"/>
+              </w:rPr>
+            </w:pPr>
+            <w:r>
+              <w:rPr>
+                <w:rFonts w:ascii="Source Sans Pro" w:cs="Source Sans Pro" w:eastAsia="Source Sans Pro" w:hAnsi="Source Sans Pro"/>
+                <w:b w:val="1"/>
+                <w:rtl w:val="0"/>
+              </w:rPr>
+              <w:t xml:space="preserve">Aceptación</w:t>
+            </w:r>
+          </w:p>
+        </w:tc>
+        <w:tc>
+          <w:tcPr>
+            <w:tcBorders>
+              <w:top w:color="000000" w:space="0" w:sz="12" w:val="single"/>
+              <w:left w:color="000000" w:space="0" w:sz="12" w:val="single"/>
+              <w:bottom w:color="000000" w:space="0" w:sz="12" w:val="single"/>
+              <w:right w:color="000000" w:space="0" w:sz="12" w:val="single"/>
+            </w:tcBorders>
+            <w:shd w:fill="3d85c6" w:val="clear"/>
+            <w:tcMar>
+              <w:top w:w="100.0" w:type="dxa"/>
+              <w:left w:w="100.0" w:type="dxa"/>
+              <w:bottom w:w="100.0" w:type="dxa"/>
+              <w:right w:w="100.0" w:type="dxa"/>
+            </w:tcMar>
+            <w:vAlign w:val="center"/>
+          </w:tcPr>
+          <w:p>
+            <w:pPr>
+              <w:widowControl w:val="0"/>
+              <w:spacing w:line="240" w:lineRule="auto"/>
+              <w:jc w:val="center"/>
+              <w:rPr>
+                <w:rFonts w:ascii="Source Sans Pro" w:cs="Source Sans Pro" w:eastAsia="Source Sans Pro" w:hAnsi="Source Sans Pro"/>
+                <w:b w:val="1"/>
+              </w:rPr>
+            </w:pPr>
+            <w:r>
+              <w:rPr>
+                <w:rFonts w:ascii="Source Sans Pro" w:cs="Source Sans Pro" w:eastAsia="Source Sans Pro" w:hAnsi="Source Sans Pro"/>
+                <w:b w:val="1"/>
+                <w:rtl w:val="0"/>
+              </w:rPr>
+              <w:t xml:space="preserve">Observaciones</w:t>
+            </w:r>
+          </w:p>
+        </w:tc>
+      </w:tr>
+      <w:tr>
+        <w:trPr>
+          <w:cantSplit w:val="0"/>
+          <w:trHeight w:val="471.54" w:hRule="atLeast"/>
+          <w:tblHeader w:val="0"/>
+        </w:trPr>
+        <w:tc>
+          <w:tcPr>
+            <w:tcBorders>
+              <w:top w:color="000000" w:space="0" w:sz="12" w:val="single"/>
+              <w:left w:color="000000" w:space="0" w:sz="12" w:val="single"/>
+              <w:bottom w:color="000000" w:space="0" w:sz="12" w:val="single"/>
+              <w:right w:color="000000" w:space="0" w:sz="12" w:val="single"/>
+            </w:tcBorders>
+            <w:tcMar>
+              <w:top w:w="100.0" w:type="dxa"/>
+              <w:left w:w="100.0" w:type="dxa"/>
+              <w:bottom w:w="100.0" w:type="dxa"/>
+              <w:right w:w="100.0" w:type="dxa"/>
+            </w:tcMar>
+            <w:vAlign w:val="top"/>
+          </w:tcPr>
+          <w:p>
+            <w:pPr>
+              <w:widowControl w:val="0"/>
+              <w:spacing w:line="240" w:lineRule="auto"/>
+              <w:rPr>
+                <w:rFonts w:ascii="Source Sans Pro" w:cs="Source Sans Pro" w:eastAsia="Source Sans Pro" w:hAnsi="Source Sans Pro"/>
+              </w:rPr>
+            </w:pPr>
+            <w:r>
+              <w:rPr>
+                <w:rFonts w:ascii="Source Sans Pro" w:cs="Source Sans Pro" w:eastAsia="Source Sans Pro" w:hAnsi="Source Sans Pro"/>
+                <w:rtl w:val="0"/>
+              </w:rPr>
+              <w:t xml:space="preserve">Project Charter</w:t>
+            </w:r>
+          </w:p>
+        </w:tc>
+        <w:tc>
+          <w:tcPr>
+            <w:tcBorders>
+              <w:top w:color="000000" w:space="0" w:sz="12" w:val="single"/>
+              <w:left w:color="000000" w:space="0" w:sz="12" w:val="single"/>
+              <w:bottom w:color="000000" w:space="0" w:sz="12" w:val="single"/>
+              <w:right w:color="000000" w:space="0" w:sz="12" w:val="single"/>
+            </w:tcBorders>
+            <w:tcMar>
+              <w:top w:w="100.0" w:type="dxa"/>
+              <w:left w:w="100.0" w:type="dxa"/>
+              <w:bottom w:w="100.0" w:type="dxa"/>
+              <w:right w:w="100.0" w:type="dxa"/>
+            </w:tcMar>
+            <w:vAlign w:val="center"/>
+          </w:tcPr>
+          <w:p>
+            <w:pPr>
+              <w:widowControl w:val="0"/>
+              <w:spacing w:line="240" w:lineRule="auto"/>
+              <w:rPr>
+                <w:rFonts w:ascii="Source Sans Pro" w:cs="Source Sans Pro" w:eastAsia="Source Sans Pro" w:hAnsi="Source Sans Pro"/>
+              </w:rPr>
+            </w:pPr>
+            <w:r>
+              <w:rPr>
+                <w:rFonts w:ascii="Source Sans Pro" w:cs="Source Sans Pro" w:eastAsia="Source Sans Pro" w:hAnsi="Source Sans Pro"/>
+                <w:rtl w:val="0"/>
+              </w:rPr>
+              <w:t xml:space="preserve">SCIP-PC.pdf</w:t>
+            </w:r>
+          </w:p>
+        </w:tc>
+        <w:tc>
+          <w:tcPr>
+            <w:tcBorders>
+              <w:top w:color="000000" w:space="0" w:sz="12" w:val="single"/>
+              <w:left w:color="000000" w:space="0" w:sz="12" w:val="single"/>
+              <w:bottom w:color="000000" w:space="0" w:sz="12" w:val="single"/>
+              <w:right w:color="000000" w:space="0" w:sz="12" w:val="single"/>
+            </w:tcBorders>
+            <w:shd w:fill="auto" w:val="clear"/>
+            <w:tcMar>
+              <w:top w:w="100.0" w:type="dxa"/>
+              <w:left w:w="100.0" w:type="dxa"/>
+              <w:bottom w:w="100.0" w:type="dxa"/>
+              <w:right w:w="100.0" w:type="dxa"/>
+            </w:tcMar>
+            <w:vAlign w:val="center"/>
+          </w:tcPr>
+          <w:p>
+            <w:pPr>
+              <w:widowControl w:val="0"/>
+              <w:spacing w:line="240" w:lineRule="auto"/>
+              <w:jc w:val="center"/>
+              <w:rPr>
+                <w:rFonts w:ascii="Source Sans Pro" w:cs="Source Sans Pro" w:eastAsia="Source Sans Pro" w:hAnsi="Source Sans Pro"/>
+              </w:rPr>
+            </w:pPr>
+            <w:r>
+              <w:rPr>
+                <w:rFonts w:ascii="Source Sans Pro" w:cs="Source Sans Pro" w:eastAsia="Source Sans Pro" w:hAnsi="Source Sans Pro"/>
+                <w:rtl w:val="0"/>
+              </w:rPr>
+              <w:t xml:space="preserve">SI</w:t>
+            </w:r>
+          </w:p>
+        </w:tc>
+        <w:tc>
+          <w:tcPr>
+            <w:tcBorders>
+              <w:top w:color="000000" w:space="0" w:sz="12" w:val="single"/>
+              <w:left w:color="000000" w:space="0" w:sz="12" w:val="single"/>
+              <w:bottom w:color="000000" w:space="0" w:sz="12" w:val="single"/>
+              <w:right w:color="000000" w:space="0" w:sz="12" w:val="single"/>
+            </w:tcBorders>
+            <w:shd w:fill="auto" w:val="clear"/>
+            <w:tcMar>
+              <w:top w:w="100.0" w:type="dxa"/>
+              <w:left w:w="100.0" w:type="dxa"/>
+              <w:bottom w:w="100.0" w:type="dxa"/>
+              <w:right w:w="100.0" w:type="dxa"/>
+            </w:tcMar>
+            <w:vAlign w:val="center"/>
+          </w:tcPr>
+          <w:p>
+            <w:pPr>
+              <w:widowControl w:val="0"/>
+              <w:spacing w:line="240" w:lineRule="auto"/>
+              <w:jc w:val="center"/>
+              <w:rPr>
+                <w:rFonts w:ascii="Source Sans Pro" w:cs="Source Sans Pro" w:eastAsia="Source Sans Pro" w:hAnsi="Source Sans Pro"/>
+              </w:rPr>
+            </w:pPr>
+            <w:r>
+              <w:rPr>
+                <w:rFonts w:ascii="Source Sans Pro" w:cs="Source Sans Pro" w:eastAsia="Source Sans Pro" w:hAnsi="Source Sans Pro"/>
+                <w:rtl w:val="0"/>
+              </w:rPr>
+              <w:t xml:space="preserve">—--</w:t>
+            </w:r>
+          </w:p>
+        </w:tc>
+      </w:tr>
+      <w:tr>
+        <w:trPr>
+          <w:cantSplit w:val="0"/>
+          <w:tblHeader w:val="0"/>
+        </w:trPr>
+        <w:tc>
+          <w:tcPr>
+            <w:tcBorders>
+              <w:top w:color="000000" w:space="0" w:sz="12" w:val="single"/>
+              <w:left w:color="000000" w:space="0" w:sz="12" w:val="single"/>
+              <w:bottom w:color="000000" w:space="0" w:sz="12" w:val="single"/>
+              <w:right w:color="000000" w:space="0" w:sz="12" w:val="single"/>
+            </w:tcBorders>
+            <w:tcMar>
+              <w:top w:w="100.0" w:type="dxa"/>
+              <w:left w:w="100.0" w:type="dxa"/>
+              <w:bottom w:w="100.0" w:type="dxa"/>
+              <w:right w:w="100.0" w:type="dxa"/>
+            </w:tcMar>
+            <w:vAlign w:val="top"/>
+          </w:tcPr>
+          <w:p>
+            <w:pPr>
+              <w:widowControl w:val="0"/>
+              <w:spacing w:line="240" w:lineRule="auto"/>
+              <w:rPr>
+                <w:rFonts w:ascii="Source Sans Pro" w:cs="Source Sans Pro" w:eastAsia="Source Sans Pro" w:hAnsi="Source Sans Pro"/>
+              </w:rPr>
+            </w:pPr>
+            <w:r>
+              <w:rPr>
+                <w:rFonts w:ascii="Source Sans Pro" w:cs="Source Sans Pro" w:eastAsia="Source Sans Pro" w:hAnsi="Source Sans Pro"/>
+                <w:rtl w:val="0"/>
+              </w:rPr>
+              <w:t xml:space="preserve">Cronograma de Proyecto</w:t>
+            </w:r>
+          </w:p>
+        </w:tc>
+        <w:tc>
+          <w:tcPr>
+            <w:tcBorders>
+              <w:top w:color="000000" w:space="0" w:sz="12" w:val="single"/>
+              <w:left w:color="000000" w:space="0" w:sz="12" w:val="single"/>
+              <w:bottom w:color="000000" w:space="0" w:sz="12" w:val="single"/>
+              <w:right w:color="000000" w:space="0" w:sz="12" w:val="single"/>
+            </w:tcBorders>
+            <w:tcMar>
+              <w:top w:w="100.0" w:type="dxa"/>
+              <w:left w:w="100.0" w:type="dxa"/>
+              <w:bottom w:w="100.0" w:type="dxa"/>
+              <w:right w:w="100.0" w:type="dxa"/>
+            </w:tcMar>
+            <w:vAlign w:val="center"/>
+          </w:tcPr>
+          <w:p>
+            <w:pPr>
+              <w:widowControl w:val="0"/>
+              <w:spacing w:line="240" w:lineRule="auto"/>
+              <w:rPr>
+                <w:rFonts w:ascii="Source Sans Pro" w:cs="Source Sans Pro" w:eastAsia="Source Sans Pro" w:hAnsi="Source Sans Pro"/>
+              </w:rPr>
+            </w:pPr>
+            <w:r>
+              <w:rPr>
+                <w:rFonts w:ascii="Source Sans Pro" w:cs="Source Sans Pro" w:eastAsia="Source Sans Pro" w:hAnsi="Source Sans Pro"/>
+                <w:rtl w:val="0"/>
+              </w:rPr>
+              <w:t xml:space="preserve">SCIP-CP.xlsx</w:t>
+            </w:r>
+          </w:p>
+        </w:tc>
+        <w:tc>
+          <w:tcPr>
+            <w:tcBorders>
+              <w:top w:color="000000" w:space="0" w:sz="12" w:val="single"/>
+              <w:left w:color="000000" w:space="0" w:sz="12" w:val="single"/>
+              <w:bottom w:color="000000" w:space="0" w:sz="12" w:val="single"/>
+              <w:right w:color="000000" w:space="0" w:sz="12" w:val="single"/>
+            </w:tcBorders>
+            <w:shd w:fill="auto" w:val="clear"/>
+            <w:tcMar>
+              <w:top w:w="100.0" w:type="dxa"/>
+              <w:left w:w="100.0" w:type="dxa"/>
+              <w:bottom w:w="100.0" w:type="dxa"/>
+              <w:right w:w="100.0" w:type="dxa"/>
+            </w:tcMar>
+            <w:vAlign w:val="center"/>
+          </w:tcPr>
+          <w:p>
+            <w:pPr>
+              <w:widowControl w:val="0"/>
+              <w:spacing w:line="240" w:lineRule="auto"/>
+              <w:jc w:val="center"/>
+              <w:rPr>
+                <w:rFonts w:ascii="Source Sans Pro" w:cs="Source Sans Pro" w:eastAsia="Source Sans Pro" w:hAnsi="Source Sans Pro"/>
+              </w:rPr>
+            </w:pPr>
+            <w:r>
+              <w:rPr>
+                <w:rFonts w:ascii="Source Sans Pro" w:cs="Source Sans Pro" w:eastAsia="Source Sans Pro" w:hAnsi="Source Sans Pro"/>
+                <w:rtl w:val="0"/>
+              </w:rPr>
+              <w:t xml:space="preserve">SI</w:t>
+            </w:r>
+          </w:p>
+        </w:tc>
+        <w:tc>
+          <w:tcPr>
+            <w:tcBorders>
+              <w:top w:color="000000" w:space="0" w:sz="12" w:val="single"/>
+              <w:left w:color="000000" w:space="0" w:sz="12" w:val="single"/>
+              <w:bottom w:color="000000" w:space="0" w:sz="12" w:val="single"/>
+              <w:right w:color="000000" w:space="0" w:sz="12" w:val="single"/>
+            </w:tcBorders>
+            <w:shd w:fill="auto" w:val="clear"/>
+            <w:tcMar>
+              <w:top w:w="100.0" w:type="dxa"/>
+              <w:left w:w="100.0" w:type="dxa"/>
+              <w:bottom w:w="100.0" w:type="dxa"/>
+              <w:right w:w="100.0" w:type="dxa"/>
+            </w:tcMar>
+            <w:vAlign w:val="center"/>
+          </w:tcPr>
+          <w:p>
+            <w:pPr>
+              <w:widowControl w:val="0"/>
+              <w:spacing w:line="240" w:lineRule="auto"/>
+              <w:jc w:val="center"/>
+              <w:rPr>
+                <w:rFonts w:ascii="Source Sans Pro" w:cs="Source Sans Pro" w:eastAsia="Source Sans Pro" w:hAnsi="Source Sans Pro"/>
+              </w:rPr>
+            </w:pPr>
+            <w:r>
+              <w:rPr>
+                <w:rFonts w:ascii="Source Sans Pro" w:cs="Source Sans Pro" w:eastAsia="Source Sans Pro" w:hAnsi="Source Sans Pro"/>
+                <w:rtl w:val="0"/>
+              </w:rPr>
+              <w:t xml:space="preserve">—--</w:t>
+            </w:r>
+          </w:p>
+        </w:tc>
+      </w:tr>
+      <w:tr>
+        <w:trPr>
+          <w:cantSplit w:val="0"/>
+          <w:tblHeader w:val="0"/>
+        </w:trPr>
+        <w:tc>
+          <w:tcPr>
+            <w:tcBorders>
+              <w:top w:color="000000" w:space="0" w:sz="12" w:val="single"/>
+              <w:left w:color="000000" w:space="0" w:sz="12" w:val="single"/>
+              <w:bottom w:color="000000" w:space="0" w:sz="12" w:val="single"/>
+              <w:right w:color="000000" w:space="0" w:sz="12" w:val="single"/>
+            </w:tcBorders>
+            <w:tcMar>
+              <w:top w:w="100.0" w:type="dxa"/>
+              <w:left w:w="100.0" w:type="dxa"/>
+              <w:bottom w:w="100.0" w:type="dxa"/>
+              <w:right w:w="100.0" w:type="dxa"/>
+            </w:tcMar>
+            <w:vAlign w:val="top"/>
+          </w:tcPr>
+          <w:p>
+            <w:pPr>
+              <w:widowControl w:val="0"/>
+              <w:spacing w:line="240" w:lineRule="auto"/>
+              <w:rPr>
+                <w:rFonts w:ascii="Source Sans Pro" w:cs="Source Sans Pro" w:eastAsia="Source Sans Pro" w:hAnsi="Source Sans Pro"/>
+              </w:rPr>
+            </w:pPr>
+            <w:r>
+              <w:rPr>
+                <w:rFonts w:ascii="Source Sans Pro" w:cs="Source Sans Pro" w:eastAsia="Source Sans Pro" w:hAnsi="Source Sans Pro"/>
+                <w:rtl w:val="0"/>
+              </w:rPr>
+              <w:t xml:space="preserve">Plan de Elicitación de Requisitos</w:t>
+            </w:r>
+          </w:p>
+        </w:tc>
+        <w:tc>
+          <w:tcPr>
+            <w:tcBorders>
+              <w:top w:color="000000" w:space="0" w:sz="12" w:val="single"/>
+              <w:left w:color="000000" w:space="0" w:sz="12" w:val="single"/>
+              <w:bottom w:color="000000" w:space="0" w:sz="12" w:val="single"/>
+              <w:right w:color="000000" w:space="0" w:sz="12" w:val="single"/>
+            </w:tcBorders>
+            <w:tcMar>
+              <w:top w:w="100.0" w:type="dxa"/>
+              <w:left w:w="100.0" w:type="dxa"/>
+              <w:bottom w:w="100.0" w:type="dxa"/>
+              <w:right w:w="100.0" w:type="dxa"/>
+            </w:tcMar>
+            <w:vAlign w:val="center"/>
+          </w:tcPr>
+          <w:p>
+            <w:pPr>
+              <w:widowControl w:val="0"/>
+              <w:spacing w:line="240" w:lineRule="auto"/>
+              <w:rPr>
+                <w:rFonts w:ascii="Source Sans Pro" w:cs="Source Sans Pro" w:eastAsia="Source Sans Pro" w:hAnsi="Source Sans Pro"/>
+              </w:rPr>
+            </w:pPr>
+            <w:r>
+              <w:rPr>
+                <w:rFonts w:ascii="Source Sans Pro" w:cs="Source Sans Pro" w:eastAsia="Source Sans Pro" w:hAnsi="Source Sans Pro"/>
+                <w:rtl w:val="0"/>
+              </w:rPr>
+              <w:t xml:space="preserve">SCIP-PER.docx</w:t>
+            </w:r>
+          </w:p>
+        </w:tc>
+        <w:tc>
+          <w:tcPr>
+            <w:tcBorders>
+              <w:top w:color="000000" w:space="0" w:sz="12" w:val="single"/>
+              <w:left w:color="000000" w:space="0" w:sz="12" w:val="single"/>
+              <w:bottom w:color="000000" w:space="0" w:sz="12" w:val="single"/>
+              <w:right w:color="000000" w:space="0" w:sz="12" w:val="single"/>
+            </w:tcBorders>
+            <w:shd w:fill="auto" w:val="clear"/>
+            <w:tcMar>
+              <w:top w:w="100.0" w:type="dxa"/>
+              <w:left w:w="100.0" w:type="dxa"/>
+              <w:bottom w:w="100.0" w:type="dxa"/>
+              <w:right w:w="100.0" w:type="dxa"/>
+            </w:tcMar>
+            <w:vAlign w:val="center"/>
+          </w:tcPr>
+          <w:p>
+            <w:pPr>
+              <w:widowControl w:val="0"/>
+              <w:spacing w:line="240" w:lineRule="auto"/>
+              <w:jc w:val="center"/>
+              <w:rPr>
+                <w:rFonts w:ascii="Source Sans Pro" w:cs="Source Sans Pro" w:eastAsia="Source Sans Pro" w:hAnsi="Source Sans Pro"/>
+              </w:rPr>
+            </w:pPr>
+            <w:r>
+              <w:rPr>
+                <w:rFonts w:ascii="Source Sans Pro" w:cs="Source Sans Pro" w:eastAsia="Source Sans Pro" w:hAnsi="Source Sans Pro"/>
+                <w:rtl w:val="0"/>
+              </w:rPr>
+              <w:t xml:space="preserve">SI</w:t>
+            </w:r>
+          </w:p>
+        </w:tc>
+        <w:tc>
+          <w:tcPr>
+            <w:tcBorders>
+              <w:top w:color="000000" w:space="0" w:sz="12" w:val="single"/>
+              <w:left w:color="000000" w:space="0" w:sz="12" w:val="single"/>
+              <w:bottom w:color="000000" w:space="0" w:sz="12" w:val="single"/>
+              <w:right w:color="000000" w:space="0" w:sz="12" w:val="single"/>
+            </w:tcBorders>
+            <w:shd w:fill="auto" w:val="clear"/>
+            <w:tcMar>
+              <w:top w:w="100.0" w:type="dxa"/>
+              <w:left w:w="100.0" w:type="dxa"/>
+              <w:bottom w:w="100.0" w:type="dxa"/>
+              <w:right w:w="100.0" w:type="dxa"/>
+            </w:tcMar>
+            <w:vAlign w:val="center"/>
+          </w:tcPr>
+          <w:p>
+            <w:pPr>
+              <w:widowControl w:val="0"/>
+              <w:spacing w:line="240" w:lineRule="auto"/>
+              <w:jc w:val="center"/>
+              <w:rPr>
+                <w:rFonts w:ascii="Source Sans Pro" w:cs="Source Sans Pro" w:eastAsia="Source Sans Pro" w:hAnsi="Source Sans Pro"/>
+              </w:rPr>
+            </w:pPr>
+            <w:r>
+              <w:rPr>
+                <w:rFonts w:ascii="Source Sans Pro" w:cs="Source Sans Pro" w:eastAsia="Source Sans Pro" w:hAnsi="Source Sans Pro"/>
+                <w:rtl w:val="0"/>
+              </w:rPr>
+              <w:t xml:space="preserve">—--</w:t>
+            </w:r>
+          </w:p>
+        </w:tc>
+      </w:tr>
+      <w:tr>
+        <w:trPr>
+          <w:cantSplit w:val="0"/>
+          <w:tblHeader w:val="0"/>
+        </w:trPr>
+        <w:tc>
+          <w:tcPr>
+            <w:tcBorders>
+              <w:top w:color="000000" w:space="0" w:sz="12" w:val="single"/>
+              <w:left w:color="000000" w:space="0" w:sz="12" w:val="single"/>
+              <w:bottom w:color="000000" w:space="0" w:sz="12" w:val="single"/>
+              <w:right w:color="000000" w:space="0" w:sz="12" w:val="single"/>
+            </w:tcBorders>
+            <w:tcMar>
+              <w:top w:w="100.0" w:type="dxa"/>
+              <w:left w:w="100.0" w:type="dxa"/>
+              <w:bottom w:w="100.0" w:type="dxa"/>
+              <w:right w:w="100.0" w:type="dxa"/>
+            </w:tcMar>
+            <w:vAlign w:val="top"/>
+          </w:tcPr>
+          <w:p>
+            <w:pPr>
+              <w:widowControl w:val="0"/>
+              <w:spacing w:line="240" w:lineRule="auto"/>
+              <w:rPr>
+                <w:rFonts w:ascii="Source Sans Pro" w:cs="Source Sans Pro" w:eastAsia="Source Sans Pro" w:hAnsi="Source Sans Pro"/>
+              </w:rPr>
+            </w:pPr>
+            <w:r>
+              <w:rPr>
+                <w:rFonts w:ascii="Source Sans Pro" w:cs="Source Sans Pro" w:eastAsia="Source Sans Pro" w:hAnsi="Source Sans Pro"/>
+                <w:rtl w:val="0"/>
+              </w:rPr>
+              <w:t xml:space="preserve">   RF01: Gestionar usuarios</w:t>
+            </w:r>
+          </w:p>
+        </w:tc>
+        <w:tc>
+          <w:tcPr>
+            <w:tcBorders>
+              <w:top w:color="000000" w:space="0" w:sz="12" w:val="single"/>
+              <w:left w:color="000000" w:space="0" w:sz="12" w:val="single"/>
+              <w:bottom w:color="000000" w:space="0" w:sz="12" w:val="single"/>
+              <w:right w:color="000000" w:space="0" w:sz="12" w:val="single"/>
+            </w:tcBorders>
+            <w:tcMar>
+              <w:top w:w="100.0" w:type="dxa"/>
+              <w:left w:w="100.0" w:type="dxa"/>
+              <w:bottom w:w="100.0" w:type="dxa"/>
+              <w:right w:w="100.0" w:type="dxa"/>
+            </w:tcMar>
+            <w:vAlign w:val="center"/>
+          </w:tcPr>
+          <w:p>
+            <w:pPr>
+              <w:widowControl w:val="0"/>
+              <w:spacing w:line="240" w:lineRule="auto"/>
+              <w:rPr>
+                <w:rFonts w:ascii="Source Sans Pro" w:cs="Source Sans Pro" w:eastAsia="Source Sans Pro" w:hAnsi="Source Sans Pro"/>
+              </w:rPr>
+            </w:pPr>
+            <w:r>
+              <w:rPr>
+                <w:rFonts w:ascii="Source Sans Pro" w:cs="Source Sans Pro" w:eastAsia="Source Sans Pro" w:hAnsi="Source Sans Pro"/>
+                <w:rtl w:val="0"/>
+              </w:rPr>
+              <w:t xml:space="preserve">SCIP-RF-001-GU.docx</w:t>
+            </w:r>
+          </w:p>
+        </w:tc>
+        <w:tc>
+          <w:tcPr>
+            <w:tcBorders>
+              <w:top w:color="000000" w:space="0" w:sz="12" w:val="single"/>
+              <w:left w:color="000000" w:space="0" w:sz="12" w:val="single"/>
+              <w:bottom w:color="000000" w:space="0" w:sz="12" w:val="single"/>
+              <w:right w:color="000000" w:space="0" w:sz="12" w:val="single"/>
+            </w:tcBorders>
+            <w:shd w:fill="auto" w:val="clear"/>
+            <w:tcMar>
+              <w:top w:w="100.0" w:type="dxa"/>
+              <w:left w:w="100.0" w:type="dxa"/>
+              <w:bottom w:w="100.0" w:type="dxa"/>
+              <w:right w:w="100.0" w:type="dxa"/>
+            </w:tcMar>
+            <w:vAlign w:val="center"/>
+          </w:tcPr>
+          <w:p>
+            <w:pPr>
+              <w:widowControl w:val="0"/>
+              <w:spacing w:line="240" w:lineRule="auto"/>
+              <w:jc w:val="center"/>
+              <w:rPr>
+                <w:rFonts w:ascii="Source Sans Pro" w:cs="Source Sans Pro" w:eastAsia="Source Sans Pro" w:hAnsi="Source Sans Pro"/>
+              </w:rPr>
+            </w:pPr>
+            <w:r>
+              <w:rPr>
+                <w:rFonts w:ascii="Source Sans Pro" w:cs="Source Sans Pro" w:eastAsia="Source Sans Pro" w:hAnsi="Source Sans Pro"/>
+                <w:rtl w:val="0"/>
+              </w:rPr>
+              <w:t xml:space="preserve">SI</w:t>
+            </w:r>
+          </w:p>
+        </w:tc>
+        <w:tc>
+          <w:tcPr>
+            <w:tcBorders>
+              <w:top w:color="000000" w:space="0" w:sz="12" w:val="single"/>
+              <w:left w:color="000000" w:space="0" w:sz="12" w:val="single"/>
+              <w:bottom w:color="000000" w:space="0" w:sz="12" w:val="single"/>
+              <w:right w:color="000000" w:space="0" w:sz="12" w:val="single"/>
+            </w:tcBorders>
+            <w:shd w:fill="auto" w:val="clear"/>
+            <w:tcMar>
+              <w:top w:w="100.0" w:type="dxa"/>
+              <w:left w:w="100.0" w:type="dxa"/>
+              <w:bottom w:w="100.0" w:type="dxa"/>
+              <w:right w:w="100.0" w:type="dxa"/>
+            </w:tcMar>
+            <w:vAlign w:val="center"/>
+          </w:tcPr>
+          <w:p>
+            <w:pPr>
+              <w:widowControl w:val="0"/>
+              <w:spacing w:line="240" w:lineRule="auto"/>
+              <w:jc w:val="center"/>
+              <w:rPr>
+                <w:rFonts w:ascii="Source Sans Pro" w:cs="Source Sans Pro" w:eastAsia="Source Sans Pro" w:hAnsi="Source Sans Pro"/>
+              </w:rPr>
+            </w:pPr>
+            <w:r>
+              <w:rPr>
+                <w:rFonts w:ascii="Source Sans Pro" w:cs="Source Sans Pro" w:eastAsia="Source Sans Pro" w:hAnsi="Source Sans Pro"/>
+                <w:rtl w:val="0"/>
+              </w:rPr>
+              <w:t xml:space="preserve">—--</w:t>
+            </w:r>
+          </w:p>
+        </w:tc>
+      </w:tr>
+      <w:tr>
+        <w:trPr>
+          <w:cantSplit w:val="0"/>
+          <w:tblHeader w:val="0"/>
+        </w:trPr>
+        <w:tc>
+          <w:tcPr>
+            <w:tcBorders>
+              <w:top w:color="000000" w:space="0" w:sz="12" w:val="single"/>
+              <w:left w:color="000000" w:space="0" w:sz="12" w:val="single"/>
+              <w:bottom w:color="000000" w:space="0" w:sz="12" w:val="single"/>
+              <w:right w:color="000000" w:space="0" w:sz="12" w:val="single"/>
+            </w:tcBorders>
+            <w:tcMar>
+              <w:top w:w="100.0" w:type="dxa"/>
+              <w:left w:w="100.0" w:type="dxa"/>
+              <w:bottom w:w="100.0" w:type="dxa"/>
+              <w:right w:w="100.0" w:type="dxa"/>
+            </w:tcMar>
+            <w:vAlign w:val="top"/>
+          </w:tcPr>
+          <w:p>
+            <w:pPr>
+              <w:widowControl w:val="0"/>
+              <w:spacing w:line="240" w:lineRule="auto"/>
+              <w:rPr>
+                <w:rFonts w:ascii="Source Sans Pro" w:cs="Source Sans Pro" w:eastAsia="Source Sans Pro" w:hAnsi="Source Sans Pro"/>
+              </w:rPr>
+            </w:pPr>
+            <w:r>
+              <w:rPr>
+                <w:rFonts w:ascii="Source Sans Pro" w:cs="Source Sans Pro" w:eastAsia="Source Sans Pro" w:hAnsi="Source Sans Pro"/>
+                <w:rtl w:val="0"/>
+              </w:rPr>
+              <w:t xml:space="preserve">   RF02: Administrar productos</w:t>
+            </w:r>
+          </w:p>
+        </w:tc>
+        <w:tc>
+          <w:tcPr>
+            <w:tcBorders>
+              <w:top w:color="000000" w:space="0" w:sz="12" w:val="single"/>
+              <w:left w:color="000000" w:space="0" w:sz="12" w:val="single"/>
+              <w:bottom w:color="000000" w:space="0" w:sz="12" w:val="single"/>
+              <w:right w:color="000000" w:space="0" w:sz="12" w:val="single"/>
+            </w:tcBorders>
+            <w:tcMar>
+              <w:top w:w="100.0" w:type="dxa"/>
+              <w:left w:w="100.0" w:type="dxa"/>
+              <w:bottom w:w="100.0" w:type="dxa"/>
+              <w:right w:w="100.0" w:type="dxa"/>
+            </w:tcMar>
+            <w:vAlign w:val="center"/>
+          </w:tcPr>
+          <w:p>
+            <w:pPr>
+              <w:widowControl w:val="0"/>
+              <w:spacing w:line="240" w:lineRule="auto"/>
+              <w:rPr>
+                <w:rFonts w:ascii="Source Sans Pro" w:cs="Source Sans Pro" w:eastAsia="Source Sans Pro" w:hAnsi="Source Sans Pro"/>
+              </w:rPr>
+            </w:pPr>
+            <w:r>
+              <w:rPr>
+                <w:rFonts w:ascii="Source Sans Pro" w:cs="Source Sans Pro" w:eastAsia="Source Sans Pro" w:hAnsi="Source Sans Pro"/>
+                <w:rtl w:val="0"/>
+              </w:rPr>
+              <w:t xml:space="preserve">SCIP-RF-002-AP.docx</w:t>
+            </w:r>
+          </w:p>
+        </w:tc>
+        <w:tc>
+          <w:tcPr>
+            <w:tcBorders>
+              <w:top w:color="000000" w:space="0" w:sz="12" w:val="single"/>
+              <w:left w:color="000000" w:space="0" w:sz="12" w:val="single"/>
+              <w:bottom w:color="000000" w:space="0" w:sz="12" w:val="single"/>
+              <w:right w:color="000000" w:space="0" w:sz="12" w:val="single"/>
+            </w:tcBorders>
+            <w:shd w:fill="auto" w:val="clear"/>
+            <w:tcMar>
+              <w:top w:w="100.0" w:type="dxa"/>
+              <w:left w:w="100.0" w:type="dxa"/>
+              <w:bottom w:w="100.0" w:type="dxa"/>
+              <w:right w:w="100.0" w:type="dxa"/>
+            </w:tcMar>
+            <w:vAlign w:val="center"/>
+          </w:tcPr>
+          <w:p>
+            <w:pPr>
+              <w:widowControl w:val="0"/>
+              <w:spacing w:line="240" w:lineRule="auto"/>
+              <w:jc w:val="center"/>
+              <w:rPr>
+                <w:rFonts w:ascii="Source Sans Pro" w:cs="Source Sans Pro" w:eastAsia="Source Sans Pro" w:hAnsi="Source Sans Pro"/>
+              </w:rPr>
+            </w:pPr>
+            <w:r>
+              <w:rPr>
+                <w:rFonts w:ascii="Source Sans Pro" w:cs="Source Sans Pro" w:eastAsia="Source Sans Pro" w:hAnsi="Source Sans Pro"/>
+                <w:rtl w:val="0"/>
+              </w:rPr>
+              <w:t xml:space="preserve">SI</w:t>
+            </w:r>
+          </w:p>
+        </w:tc>
+        <w:tc>
+          <w:tcPr>
+            <w:tcBorders>
+              <w:top w:color="000000" w:space="0" w:sz="12" w:val="single"/>
+              <w:left w:color="000000" w:space="0" w:sz="12" w:val="single"/>
+              <w:bottom w:color="000000" w:space="0" w:sz="12" w:val="single"/>
+              <w:right w:color="000000" w:space="0" w:sz="12" w:val="single"/>
+            </w:tcBorders>
+            <w:shd w:fill="auto" w:val="clear"/>
+            <w:tcMar>
+              <w:top w:w="100.0" w:type="dxa"/>
+              <w:left w:w="100.0" w:type="dxa"/>
+              <w:bottom w:w="100.0" w:type="dxa"/>
+              <w:right w:w="100.0" w:type="dxa"/>
+            </w:tcMar>
+            <w:vAlign w:val="center"/>
+          </w:tcPr>
+          <w:p>
+            <w:pPr>
+              <w:widowControl w:val="0"/>
+              <w:spacing w:line="240" w:lineRule="auto"/>
+              <w:jc w:val="center"/>
+              <w:rPr>
+                <w:rFonts w:ascii="Source Sans Pro" w:cs="Source Sans Pro" w:eastAsia="Source Sans Pro" w:hAnsi="Source Sans Pro"/>
+              </w:rPr>
+            </w:pPr>
+            <w:r>
+              <w:rPr>
+                <w:rFonts w:ascii="Source Sans Pro" w:cs="Source Sans Pro" w:eastAsia="Source Sans Pro" w:hAnsi="Source Sans Pro"/>
+                <w:rtl w:val="0"/>
+              </w:rPr>
+              <w:t xml:space="preserve">—--</w:t>
+            </w:r>
+          </w:p>
+        </w:tc>
+      </w:tr>
+      <w:tr>
+        <w:trPr>
+          <w:cantSplit w:val="0"/>
+          <w:tblHeader w:val="0"/>
+        </w:trPr>
+        <w:tc>
+          <w:tcPr>
+            <w:tcBorders>
+              <w:top w:color="000000" w:space="0" w:sz="12" w:val="single"/>
+              <w:left w:color="000000" w:space="0" w:sz="12" w:val="single"/>
+              <w:bottom w:color="000000" w:space="0" w:sz="12" w:val="single"/>
+              <w:right w:color="000000" w:space="0" w:sz="12" w:val="single"/>
+            </w:tcBorders>
+            <w:tcMar>
+              <w:top w:w="100.0" w:type="dxa"/>
+              <w:left w:w="100.0" w:type="dxa"/>
+              <w:bottom w:w="100.0" w:type="dxa"/>
+              <w:right w:w="100.0" w:type="dxa"/>
+            </w:tcMar>
+            <w:vAlign w:val="top"/>
+          </w:tcPr>
+          <w:p>
+            <w:pPr>
+              <w:widowControl w:val="0"/>
+              <w:spacing w:line="240" w:lineRule="auto"/>
+              <w:rPr>
+                <w:rFonts w:ascii="Source Sans Pro" w:cs="Source Sans Pro" w:eastAsia="Source Sans Pro" w:hAnsi="Source Sans Pro"/>
+              </w:rPr>
+            </w:pPr>
+            <w:r>
+              <w:rPr>
+                <w:rFonts w:ascii="Source Sans Pro" w:cs="Source Sans Pro" w:eastAsia="Source Sans Pro" w:hAnsi="Source Sans Pro"/>
+                <w:rtl w:val="0"/>
+              </w:rPr>
+              <w:t xml:space="preserve">   RF03: Generar reporte de inventario</w:t>
+            </w:r>
+          </w:p>
+        </w:tc>
+        <w:tc>
+          <w:tcPr>
+            <w:tcBorders>
+              <w:top w:color="000000" w:space="0" w:sz="12" w:val="single"/>
+              <w:left w:color="000000" w:space="0" w:sz="12" w:val="single"/>
+              <w:bottom w:color="000000" w:space="0" w:sz="12" w:val="single"/>
+              <w:right w:color="000000" w:space="0" w:sz="12" w:val="single"/>
+            </w:tcBorders>
+            <w:tcMar>
+              <w:top w:w="100.0" w:type="dxa"/>
+              <w:left w:w="100.0" w:type="dxa"/>
+              <w:bottom w:w="100.0" w:type="dxa"/>
+              <w:right w:w="100.0" w:type="dxa"/>
+            </w:tcMar>
+            <w:vAlign w:val="center"/>
+          </w:tcPr>
+          <w:p>
+            <w:pPr>
+              <w:widowControl w:val="0"/>
+              <w:spacing w:line="240" w:lineRule="auto"/>
+              <w:rPr>
+                <w:rFonts w:ascii="Source Sans Pro" w:cs="Source Sans Pro" w:eastAsia="Source Sans Pro" w:hAnsi="Source Sans Pro"/>
+              </w:rPr>
+            </w:pPr>
+            <w:r>
+              <w:rPr>
+                <w:rFonts w:ascii="Source Sans Pro" w:cs="Source Sans Pro" w:eastAsia="Source Sans Pro" w:hAnsi="Source Sans Pro"/>
+                <w:rtl w:val="0"/>
+              </w:rPr>
+              <w:t xml:space="preserve">SCIP-RF-003-GRI.docx</w:t>
+            </w:r>
+          </w:p>
+        </w:tc>
+        <w:tc>
+          <w:tcPr>
+            <w:tcBorders>
+              <w:top w:color="000000" w:space="0" w:sz="12" w:val="single"/>
+              <w:left w:color="000000" w:space="0" w:sz="12" w:val="single"/>
+              <w:bottom w:color="000000" w:space="0" w:sz="12" w:val="single"/>
+              <w:right w:color="000000" w:space="0" w:sz="12" w:val="single"/>
+            </w:tcBorders>
+            <w:shd w:fill="auto" w:val="clear"/>
+            <w:tcMar>
+              <w:top w:w="100.0" w:type="dxa"/>
+              <w:left w:w="100.0" w:type="dxa"/>
+              <w:bottom w:w="100.0" w:type="dxa"/>
+              <w:right w:w="100.0" w:type="dxa"/>
+            </w:tcMar>
+            <w:vAlign w:val="center"/>
+          </w:tcPr>
+          <w:p>
+            <w:pPr>
+              <w:widowControl w:val="0"/>
+              <w:spacing w:line="240" w:lineRule="auto"/>
+              <w:jc w:val="center"/>
+              <w:rPr>
+                <w:rFonts w:ascii="Source Sans Pro" w:cs="Source Sans Pro" w:eastAsia="Source Sans Pro" w:hAnsi="Source Sans Pro"/>
+              </w:rPr>
+            </w:pPr>
+            <w:r>
+              <w:rPr>
+                <w:rFonts w:ascii="Source Sans Pro" w:cs="Source Sans Pro" w:eastAsia="Source Sans Pro" w:hAnsi="Source Sans Pro"/>
+                <w:rtl w:val="0"/>
+              </w:rPr>
+              <w:t xml:space="preserve">SI</w:t>
+            </w:r>
+          </w:p>
+        </w:tc>
+        <w:tc>
+          <w:tcPr>
+            <w:tcBorders>
+              <w:top w:color="000000" w:space="0" w:sz="12" w:val="single"/>
+              <w:left w:color="000000" w:space="0" w:sz="12" w:val="single"/>
+              <w:bottom w:color="000000" w:space="0" w:sz="12" w:val="single"/>
+              <w:right w:color="000000" w:space="0" w:sz="12" w:val="single"/>
+            </w:tcBorders>
+            <w:shd w:fill="auto" w:val="clear"/>
+            <w:tcMar>
+              <w:top w:w="100.0" w:type="dxa"/>
+              <w:left w:w="100.0" w:type="dxa"/>
+              <w:bottom w:w="100.0" w:type="dxa"/>
+              <w:right w:w="100.0" w:type="dxa"/>
+            </w:tcMar>
+            <w:vAlign w:val="center"/>
+          </w:tcPr>
+          <w:p>
+            <w:pPr>
+              <w:widowControl w:val="0"/>
+              <w:spacing w:line="240" w:lineRule="auto"/>
+              <w:jc w:val="center"/>
+              <w:rPr>
+                <w:rFonts w:ascii="Source Sans Pro" w:cs="Source Sans Pro" w:eastAsia="Source Sans Pro" w:hAnsi="Source Sans Pro"/>
+              </w:rPr>
+            </w:pPr>
+            <w:r>
+              <w:rPr>
+                <w:rFonts w:ascii="Source Sans Pro" w:cs="Source Sans Pro" w:eastAsia="Source Sans Pro" w:hAnsi="Source Sans Pro"/>
+                <w:rtl w:val="0"/>
+              </w:rPr>
+              <w:t xml:space="preserve">—--</w:t>
+            </w:r>
+          </w:p>
+        </w:tc>
+      </w:tr>
+      <w:tr>
+        <w:trPr>
+          <w:cantSplit w:val="0"/>
+          <w:tblHeader w:val="0"/>
+        </w:trPr>
+        <w:tc>
+          <w:tcPr>
+            <w:tcBorders>
+              <w:top w:color="000000" w:space="0" w:sz="12" w:val="single"/>
+              <w:left w:color="000000" w:space="0" w:sz="12" w:val="single"/>
+              <w:bottom w:color="000000" w:space="0" w:sz="12" w:val="single"/>
+              <w:right w:color="000000" w:space="0" w:sz="12" w:val="single"/>
+            </w:tcBorders>
+            <w:tcMar>
+              <w:top w:w="100.0" w:type="dxa"/>
+              <w:left w:w="100.0" w:type="dxa"/>
+              <w:bottom w:w="100.0" w:type="dxa"/>
+              <w:right w:w="100.0" w:type="dxa"/>
+            </w:tcMar>
+            <w:vAlign w:val="top"/>
+          </w:tcPr>
+          <w:p>
+            <w:pPr>
+              <w:widowControl w:val="0"/>
+              <w:spacing w:line="240" w:lineRule="auto"/>
+              <w:rPr>
+                <w:rFonts w:ascii="Source Sans Pro" w:cs="Source Sans Pro" w:eastAsia="Source Sans Pro" w:hAnsi="Source Sans Pro"/>
+              </w:rPr>
+            </w:pPr>
+            <w:r>
+              <w:rPr>
+                <w:rFonts w:ascii="Source Sans Pro" w:cs="Source Sans Pro" w:eastAsia="Source Sans Pro" w:hAnsi="Source Sans Pro"/>
+                <w:rtl w:val="0"/>
+              </w:rPr>
+              <w:t xml:space="preserve">   RF04: Buscar producto</w:t>
+            </w:r>
+          </w:p>
+        </w:tc>
+        <w:tc>
+          <w:tcPr>
+            <w:tcBorders>
+              <w:top w:color="000000" w:space="0" w:sz="12" w:val="single"/>
+              <w:left w:color="000000" w:space="0" w:sz="12" w:val="single"/>
+              <w:bottom w:color="000000" w:space="0" w:sz="12" w:val="single"/>
+              <w:right w:color="000000" w:space="0" w:sz="12" w:val="single"/>
+            </w:tcBorders>
+            <w:tcMar>
+              <w:top w:w="100.0" w:type="dxa"/>
+              <w:left w:w="100.0" w:type="dxa"/>
+              <w:bottom w:w="100.0" w:type="dxa"/>
+              <w:right w:w="100.0" w:type="dxa"/>
+            </w:tcMar>
+            <w:vAlign w:val="center"/>
+          </w:tcPr>
+          <w:p>
+            <w:pPr>
+              <w:widowControl w:val="0"/>
+              <w:spacing w:line="240" w:lineRule="auto"/>
+              <w:rPr>
+                <w:rFonts w:ascii="Source Sans Pro" w:cs="Source Sans Pro" w:eastAsia="Source Sans Pro" w:hAnsi="Source Sans Pro"/>
+              </w:rPr>
+            </w:pPr>
+            <w:r>
+              <w:rPr>
+                <w:rFonts w:ascii="Source Sans Pro" w:cs="Source Sans Pro" w:eastAsia="Source Sans Pro" w:hAnsi="Source Sans Pro"/>
+                <w:rtl w:val="0"/>
+              </w:rPr>
+              <w:t xml:space="preserve">SCIP-RF-004-BP.docx</w:t>
+            </w:r>
+          </w:p>
+        </w:tc>
+        <w:tc>
+          <w:tcPr>
+            <w:tcBorders>
+              <w:top w:color="000000" w:space="0" w:sz="12" w:val="single"/>
+              <w:left w:color="000000" w:space="0" w:sz="12" w:val="single"/>
+              <w:bottom w:color="000000" w:space="0" w:sz="12" w:val="single"/>
+              <w:right w:color="000000" w:space="0" w:sz="12" w:val="single"/>
+            </w:tcBorders>
+            <w:shd w:fill="auto" w:val="clear"/>
+            <w:tcMar>
+              <w:top w:w="100.0" w:type="dxa"/>
+              <w:left w:w="100.0" w:type="dxa"/>
+              <w:bottom w:w="100.0" w:type="dxa"/>
+              <w:right w:w="100.0" w:type="dxa"/>
+            </w:tcMar>
+            <w:vAlign w:val="center"/>
+          </w:tcPr>
+          <w:p>
+            <w:pPr>
+              <w:widowControl w:val="0"/>
+              <w:spacing w:line="240" w:lineRule="auto"/>
+              <w:jc w:val="center"/>
+              <w:rPr>
+                <w:rFonts w:ascii="Source Sans Pro" w:cs="Source Sans Pro" w:eastAsia="Source Sans Pro" w:hAnsi="Source Sans Pro"/>
+              </w:rPr>
+            </w:pPr>
+            <w:r>
+              <w:rPr>
+                <w:rFonts w:ascii="Source Sans Pro" w:cs="Source Sans Pro" w:eastAsia="Source Sans Pro" w:hAnsi="Source Sans Pro"/>
+                <w:rtl w:val="0"/>
+              </w:rPr>
+              <w:t xml:space="preserve">SI</w:t>
+            </w:r>
+          </w:p>
+        </w:tc>
+        <w:tc>
+          <w:tcPr>
+            <w:tcBorders>
+              <w:top w:color="000000" w:space="0" w:sz="12" w:val="single"/>
+              <w:left w:color="000000" w:space="0" w:sz="12" w:val="single"/>
+              <w:bottom w:color="000000" w:space="0" w:sz="12" w:val="single"/>
+              <w:right w:color="000000" w:space="0" w:sz="12" w:val="single"/>
+            </w:tcBorders>
+            <w:shd w:fill="auto" w:val="clear"/>
+            <w:tcMar>
+              <w:top w:w="100.0" w:type="dxa"/>
+              <w:left w:w="100.0" w:type="dxa"/>
+              <w:bottom w:w="100.0" w:type="dxa"/>
+              <w:right w:w="100.0" w:type="dxa"/>
+            </w:tcMar>
+            <w:vAlign w:val="center"/>
+          </w:tcPr>
+          <w:p>
+            <w:pPr>
+              <w:widowControl w:val="0"/>
+              <w:spacing w:line="240" w:lineRule="auto"/>
+              <w:jc w:val="center"/>
+              <w:rPr>
+                <w:rFonts w:ascii="Source Sans Pro" w:cs="Source Sans Pro" w:eastAsia="Source Sans Pro" w:hAnsi="Source Sans Pro"/>
+              </w:rPr>
+            </w:pPr>
+            <w:r>
+              <w:rPr>
+                <w:rFonts w:ascii="Source Sans Pro" w:cs="Source Sans Pro" w:eastAsia="Source Sans Pro" w:hAnsi="Source Sans Pro"/>
+                <w:rtl w:val="0"/>
+              </w:rPr>
+              <w:t xml:space="preserve">—--</w:t>
+            </w:r>
+          </w:p>
+        </w:tc>
+      </w:tr>
+      <w:tr>
+        <w:trPr>
+          <w:cantSplit w:val="0"/>
+          <w:tblHeader w:val="0"/>
+        </w:trPr>
+        <w:tc>
+          <w:tcPr>
+            <w:tcBorders>
+              <w:top w:color="000000" w:space="0" w:sz="12" w:val="single"/>
+              <w:left w:color="000000" w:space="0" w:sz="12" w:val="single"/>
+              <w:bottom w:color="000000" w:space="0" w:sz="12" w:val="single"/>
+              <w:right w:color="000000" w:space="0" w:sz="12" w:val="single"/>
+            </w:tcBorders>
+            <w:tcMar>
+              <w:top w:w="100.0" w:type="dxa"/>
+              <w:left w:w="100.0" w:type="dxa"/>
+              <w:bottom w:w="100.0" w:type="dxa"/>
+              <w:right w:w="100.0" w:type="dxa"/>
+            </w:tcMar>
+            <w:vAlign w:val="top"/>
+          </w:tcPr>
+          <w:p>
+            <w:pPr>
+              <w:widowControl w:val="0"/>
+              <w:spacing w:line="240" w:lineRule="auto"/>
+              <w:rPr>
+                <w:rFonts w:ascii="Source Sans Pro" w:cs="Source Sans Pro" w:eastAsia="Source Sans Pro" w:hAnsi="Source Sans Pro"/>
+              </w:rPr>
+            </w:pPr>
+            <w:r>
+              <w:rPr>
+                <w:rFonts w:ascii="Source Sans Pro" w:cs="Source Sans Pro" w:eastAsia="Source Sans Pro" w:hAnsi="Source Sans Pro"/>
+                <w:rtl w:val="0"/>
+              </w:rPr>
+              <w:t xml:space="preserve">   RF05: Generar alertas de stock</w:t>
+            </w:r>
+          </w:p>
+        </w:tc>
+        <w:tc>
+          <w:tcPr>
+            <w:tcBorders>
+              <w:top w:color="000000" w:space="0" w:sz="12" w:val="single"/>
+              <w:left w:color="000000" w:space="0" w:sz="12" w:val="single"/>
+              <w:bottom w:color="000000" w:space="0" w:sz="12" w:val="single"/>
+              <w:right w:color="000000" w:space="0" w:sz="12" w:val="single"/>
+            </w:tcBorders>
+            <w:tcMar>
+              <w:top w:w="100.0" w:type="dxa"/>
+              <w:left w:w="100.0" w:type="dxa"/>
+              <w:bottom w:w="100.0" w:type="dxa"/>
+              <w:right w:w="100.0" w:type="dxa"/>
+            </w:tcMar>
+            <w:vAlign w:val="center"/>
+          </w:tcPr>
+          <w:p>
+            <w:pPr>
+              <w:widowControl w:val="0"/>
+              <w:spacing w:line="240" w:lineRule="auto"/>
+              <w:rPr>
+                <w:rFonts w:ascii="Source Sans Pro" w:cs="Source Sans Pro" w:eastAsia="Source Sans Pro" w:hAnsi="Source Sans Pro"/>
+              </w:rPr>
+            </w:pPr>
+            <w:r>
+              <w:rPr>
+                <w:rFonts w:ascii="Source Sans Pro" w:cs="Source Sans Pro" w:eastAsia="Source Sans Pro" w:hAnsi="Source Sans Pro"/>
+                <w:rtl w:val="0"/>
+              </w:rPr>
+              <w:t xml:space="preserve">SCIP-RF-005-GAS.docx</w:t>
+            </w:r>
+          </w:p>
+        </w:tc>
+        <w:tc>
+          <w:tcPr>
+            <w:tcBorders>
+              <w:top w:color="000000" w:space="0" w:sz="12" w:val="single"/>
+              <w:left w:color="000000" w:space="0" w:sz="12" w:val="single"/>
+              <w:bottom w:color="000000" w:space="0" w:sz="12" w:val="single"/>
+              <w:right w:color="000000" w:space="0" w:sz="12" w:val="single"/>
+            </w:tcBorders>
+            <w:shd w:fill="auto" w:val="clear"/>
+            <w:tcMar>
+              <w:top w:w="100.0" w:type="dxa"/>
+              <w:left w:w="100.0" w:type="dxa"/>
+              <w:bottom w:w="100.0" w:type="dxa"/>
+              <w:right w:w="100.0" w:type="dxa"/>
+            </w:tcMar>
+            <w:vAlign w:val="center"/>
+          </w:tcPr>
+          <w:p>
+            <w:pPr>
+              <w:widowControl w:val="0"/>
+              <w:spacing w:line="240" w:lineRule="auto"/>
+              <w:jc w:val="center"/>
+              <w:rPr>
+                <w:rFonts w:ascii="Source Sans Pro" w:cs="Source Sans Pro" w:eastAsia="Source Sans Pro" w:hAnsi="Source Sans Pro"/>
+              </w:rPr>
+            </w:pPr>
+            <w:r>
+              <w:rPr>
+                <w:rFonts w:ascii="Source Sans Pro" w:cs="Source Sans Pro" w:eastAsia="Source Sans Pro" w:hAnsi="Source Sans Pro"/>
+                <w:rtl w:val="0"/>
+              </w:rPr>
+              <w:t xml:space="preserve">SI</w:t>
+            </w:r>
+          </w:p>
+        </w:tc>
+        <w:tc>
+          <w:tcPr>
+            <w:tcBorders>
+              <w:top w:color="000000" w:space="0" w:sz="12" w:val="single"/>
+              <w:left w:color="000000" w:space="0" w:sz="12" w:val="single"/>
+              <w:bottom w:color="000000" w:space="0" w:sz="12" w:val="single"/>
+              <w:right w:color="000000" w:space="0" w:sz="12" w:val="single"/>
+            </w:tcBorders>
+            <w:shd w:fill="auto" w:val="clear"/>
+            <w:tcMar>
+              <w:top w:w="100.0" w:type="dxa"/>
+              <w:left w:w="100.0" w:type="dxa"/>
+              <w:bottom w:w="100.0" w:type="dxa"/>
+              <w:right w:w="100.0" w:type="dxa"/>
+            </w:tcMar>
+            <w:vAlign w:val="center"/>
+          </w:tcPr>
+          <w:p>
+            <w:pPr>
+              <w:widowControl w:val="0"/>
+              <w:spacing w:line="240" w:lineRule="auto"/>
+              <w:jc w:val="center"/>
+              <w:rPr>
+                <w:rFonts w:ascii="Source Sans Pro" w:cs="Source Sans Pro" w:eastAsia="Source Sans Pro" w:hAnsi="Source Sans Pro"/>
+              </w:rPr>
+            </w:pPr>
+            <w:r>
+              <w:rPr>
+                <w:rFonts w:ascii="Source Sans Pro" w:cs="Source Sans Pro" w:eastAsia="Source Sans Pro" w:hAnsi="Source Sans Pro"/>
+                <w:rtl w:val="0"/>
+              </w:rPr>
+              <w:t xml:space="preserve">—--</w:t>
+            </w:r>
+          </w:p>
+        </w:tc>
+      </w:tr>
+      <w:tr>
+        <w:trPr>
+          <w:cantSplit w:val="0"/>
+          <w:tblHeader w:val="0"/>
+        </w:trPr>
+        <w:tc>
+          <w:tcPr>
+            <w:tcBorders>
+              <w:top w:color="000000" w:space="0" w:sz="12" w:val="single"/>
+              <w:left w:color="000000" w:space="0" w:sz="12" w:val="single"/>
+              <w:bottom w:color="000000" w:space="0" w:sz="12" w:val="single"/>
+              <w:right w:color="000000" w:space="0" w:sz="12" w:val="single"/>
+            </w:tcBorders>
+            <w:tcMar>
+              <w:top w:w="100.0" w:type="dxa"/>
+              <w:left w:w="100.0" w:type="dxa"/>
+              <w:bottom w:w="100.0" w:type="dxa"/>
+              <w:right w:w="100.0" w:type="dxa"/>
+            </w:tcMar>
+            <w:vAlign w:val="top"/>
+          </w:tcPr>
+          <w:p>
+            <w:pPr>
+              <w:widowControl w:val="0"/>
+              <w:spacing w:line="240" w:lineRule="auto"/>
+              <w:rPr>
+                <w:rFonts w:ascii="Source Sans Pro" w:cs="Source Sans Pro" w:eastAsia="Source Sans Pro" w:hAnsi="Source Sans Pro"/>
+              </w:rPr>
+            </w:pPr>
+            <w:r>
+              <w:rPr>
+                <w:rFonts w:ascii="Source Sans Pro" w:cs="Source Sans Pro" w:eastAsia="Source Sans Pro" w:hAnsi="Source Sans Pro"/>
+                <w:rtl w:val="0"/>
+              </w:rPr>
+              <w:t xml:space="preserve">   RF06: Mostrar un reporte gráfico</w:t>
+            </w:r>
+          </w:p>
+        </w:tc>
+        <w:tc>
+          <w:tcPr>
+            <w:tcBorders>
+              <w:top w:color="000000" w:space="0" w:sz="12" w:val="single"/>
+              <w:left w:color="000000" w:space="0" w:sz="12" w:val="single"/>
+              <w:bottom w:color="000000" w:space="0" w:sz="12" w:val="single"/>
+              <w:right w:color="000000" w:space="0" w:sz="12" w:val="single"/>
+            </w:tcBorders>
+            <w:tcMar>
+              <w:top w:w="100.0" w:type="dxa"/>
+              <w:left w:w="100.0" w:type="dxa"/>
+              <w:bottom w:w="100.0" w:type="dxa"/>
+              <w:right w:w="100.0" w:type="dxa"/>
+            </w:tcMar>
+            <w:vAlign w:val="center"/>
+          </w:tcPr>
+          <w:p>
+            <w:pPr>
+              <w:widowControl w:val="0"/>
+              <w:spacing w:line="240" w:lineRule="auto"/>
+              <w:rPr>
+                <w:rFonts w:ascii="Source Sans Pro" w:cs="Source Sans Pro" w:eastAsia="Source Sans Pro" w:hAnsi="Source Sans Pro"/>
+              </w:rPr>
+            </w:pPr>
+            <w:r>
+              <w:rPr>
+                <w:rFonts w:ascii="Source Sans Pro" w:cs="Source Sans Pro" w:eastAsia="Source Sans Pro" w:hAnsi="Source Sans Pro"/>
+                <w:rtl w:val="0"/>
+              </w:rPr>
+              <w:t xml:space="preserve">SCIP-RF-006-MRG.docx</w:t>
+            </w:r>
+          </w:p>
+        </w:tc>
+        <w:tc>
+          <w:tcPr>
+            <w:tcBorders>
+              <w:top w:color="000000" w:space="0" w:sz="12" w:val="single"/>
+              <w:left w:color="000000" w:space="0" w:sz="12" w:val="single"/>
+              <w:bottom w:color="000000" w:space="0" w:sz="12" w:val="single"/>
+              <w:right w:color="000000" w:space="0" w:sz="12" w:val="single"/>
+            </w:tcBorders>
+            <w:shd w:fill="auto" w:val="clear"/>
+            <w:tcMar>
+              <w:top w:w="100.0" w:type="dxa"/>
+              <w:left w:w="100.0" w:type="dxa"/>
+              <w:bottom w:w="100.0" w:type="dxa"/>
+              <w:right w:w="100.0" w:type="dxa"/>
+            </w:tcMar>
+            <w:vAlign w:val="center"/>
+          </w:tcPr>
+          <w:p>
+            <w:pPr>
+              <w:widowControl w:val="0"/>
+              <w:spacing w:line="240" w:lineRule="auto"/>
+              <w:jc w:val="center"/>
+              <w:rPr>
+                <w:rFonts w:ascii="Source Sans Pro" w:cs="Source Sans Pro" w:eastAsia="Source Sans Pro" w:hAnsi="Source Sans Pro"/>
+              </w:rPr>
+            </w:pPr>
+            <w:r>
+              <w:rPr>
+                <w:rFonts w:ascii="Source Sans Pro" w:cs="Source Sans Pro" w:eastAsia="Source Sans Pro" w:hAnsi="Source Sans Pro"/>
+                <w:rtl w:val="0"/>
+              </w:rPr>
+              <w:t xml:space="preserve">SI</w:t>
+            </w:r>
+          </w:p>
+        </w:tc>
+        <w:tc>
+          <w:tcPr>
+            <w:tcBorders>
+              <w:top w:color="000000" w:space="0" w:sz="12" w:val="single"/>
+              <w:left w:color="000000" w:space="0" w:sz="12" w:val="single"/>
+              <w:bottom w:color="000000" w:space="0" w:sz="12" w:val="single"/>
+              <w:right w:color="000000" w:space="0" w:sz="12" w:val="single"/>
+            </w:tcBorders>
+            <w:shd w:fill="auto" w:val="clear"/>
+            <w:tcMar>
+              <w:top w:w="100.0" w:type="dxa"/>
+              <w:left w:w="100.0" w:type="dxa"/>
+              <w:bottom w:w="100.0" w:type="dxa"/>
+              <w:right w:w="100.0" w:type="dxa"/>
+            </w:tcMar>
+            <w:vAlign w:val="center"/>
+          </w:tcPr>
+          <w:p>
+            <w:pPr>
+              <w:widowControl w:val="0"/>
+              <w:spacing w:line="240" w:lineRule="auto"/>
+              <w:jc w:val="center"/>
+              <w:rPr>
+                <w:rFonts w:ascii="Source Sans Pro" w:cs="Source Sans Pro" w:eastAsia="Source Sans Pro" w:hAnsi="Source Sans Pro"/>
+              </w:rPr>
+            </w:pPr>
+            <w:r>
+              <w:rPr>
+                <w:rFonts w:ascii="Source Sans Pro" w:cs="Source Sans Pro" w:eastAsia="Source Sans Pro" w:hAnsi="Source Sans Pro"/>
+                <w:rtl w:val="0"/>
+              </w:rPr>
+              <w:t xml:space="preserve">—--</w:t>
+            </w:r>
+          </w:p>
+        </w:tc>
+      </w:tr>
+      <w:tr>
+        <w:trPr>
+          <w:cantSplit w:val="0"/>
+          <w:tblHeader w:val="0"/>
+        </w:trPr>
+        <w:tc>
+          <w:tcPr>
+            <w:tcBorders>
+              <w:top w:color="000000" w:space="0" w:sz="12" w:val="single"/>
+              <w:left w:color="000000" w:space="0" w:sz="12" w:val="single"/>
+              <w:bottom w:color="000000" w:space="0" w:sz="12" w:val="single"/>
+              <w:right w:color="000000" w:space="0" w:sz="12" w:val="single"/>
+            </w:tcBorders>
+            <w:tcMar>
+              <w:top w:w="100.0" w:type="dxa"/>
+              <w:left w:w="100.0" w:type="dxa"/>
+              <w:bottom w:w="100.0" w:type="dxa"/>
+              <w:right w:w="100.0" w:type="dxa"/>
+            </w:tcMar>
+            <w:vAlign w:val="top"/>
+          </w:tcPr>
+          <w:p>
+            <w:pPr>
+              <w:widowControl w:val="0"/>
+              <w:spacing w:line="240" w:lineRule="auto"/>
+              <w:rPr>
+                <w:rFonts w:ascii="Source Sans Pro" w:cs="Source Sans Pro" w:eastAsia="Source Sans Pro" w:hAnsi="Source Sans Pro"/>
+              </w:rPr>
+            </w:pPr>
+            <w:r>
+              <w:rPr>
+                <w:rFonts w:ascii="Source Sans Pro" w:cs="Source Sans Pro" w:eastAsia="Source Sans Pro" w:hAnsi="Source Sans Pro"/>
+                <w:rtl w:val="0"/>
+              </w:rPr>
+              <w:t xml:space="preserve">   RF07: Mostrar lista de productos</w:t>
+            </w:r>
+          </w:p>
+        </w:tc>
+        <w:tc>
+          <w:tcPr>
+            <w:tcBorders>
+              <w:top w:color="000000" w:space="0" w:sz="12" w:val="single"/>
+              <w:left w:color="000000" w:space="0" w:sz="12" w:val="single"/>
+              <w:bottom w:color="000000" w:space="0" w:sz="12" w:val="single"/>
+              <w:right w:color="000000" w:space="0" w:sz="12" w:val="single"/>
+            </w:tcBorders>
+            <w:tcMar>
+              <w:top w:w="100.0" w:type="dxa"/>
+              <w:left w:w="100.0" w:type="dxa"/>
+              <w:bottom w:w="100.0" w:type="dxa"/>
+              <w:right w:w="100.0" w:type="dxa"/>
+            </w:tcMar>
+            <w:vAlign w:val="center"/>
+          </w:tcPr>
+          <w:p>
+            <w:pPr>
+              <w:widowControl w:val="0"/>
+              <w:spacing w:line="240" w:lineRule="auto"/>
+              <w:rPr>
+                <w:rFonts w:ascii="Source Sans Pro" w:cs="Source Sans Pro" w:eastAsia="Source Sans Pro" w:hAnsi="Source Sans Pro"/>
+              </w:rPr>
+            </w:pPr>
+            <w:r>
+              <w:rPr>
+                <w:rFonts w:ascii="Source Sans Pro" w:cs="Source Sans Pro" w:eastAsia="Source Sans Pro" w:hAnsi="Source Sans Pro"/>
+                <w:rtl w:val="0"/>
+              </w:rPr>
+              <w:t xml:space="preserve">SCIP-RF-007-MLP.docx</w:t>
+            </w:r>
+          </w:p>
+        </w:tc>
+        <w:tc>
+          <w:tcPr>
+            <w:tcBorders>
+              <w:top w:color="000000" w:space="0" w:sz="12" w:val="single"/>
+              <w:left w:color="000000" w:space="0" w:sz="12" w:val="single"/>
+              <w:bottom w:color="000000" w:space="0" w:sz="12" w:val="single"/>
+              <w:right w:color="000000" w:space="0" w:sz="12" w:val="single"/>
+            </w:tcBorders>
+            <w:shd w:fill="auto" w:val="clear"/>
+            <w:tcMar>
+              <w:top w:w="100.0" w:type="dxa"/>
+              <w:left w:w="100.0" w:type="dxa"/>
+              <w:bottom w:w="100.0" w:type="dxa"/>
+              <w:right w:w="100.0" w:type="dxa"/>
+            </w:tcMar>
+            <w:vAlign w:val="center"/>
+          </w:tcPr>
+          <w:p>
+            <w:pPr>
+              <w:widowControl w:val="0"/>
+              <w:spacing w:line="240" w:lineRule="auto"/>
+              <w:jc w:val="center"/>
+              <w:rPr>
+                <w:rFonts w:ascii="Source Sans Pro" w:cs="Source Sans Pro" w:eastAsia="Source Sans Pro" w:hAnsi="Source Sans Pro"/>
+              </w:rPr>
+            </w:pPr>
+            <w:r>
+              <w:rPr>
+                <w:rFonts w:ascii="Source Sans Pro" w:cs="Source Sans Pro" w:eastAsia="Source Sans Pro" w:hAnsi="Source Sans Pro"/>
+                <w:rtl w:val="0"/>
+              </w:rPr>
+              <w:t xml:space="preserve">SI</w:t>
+            </w:r>
+          </w:p>
+        </w:tc>
+        <w:tc>
+          <w:tcPr>
+            <w:tcBorders>
+              <w:top w:color="000000" w:space="0" w:sz="12" w:val="single"/>
+              <w:left w:color="000000" w:space="0" w:sz="12" w:val="single"/>
+              <w:bottom w:color="000000" w:space="0" w:sz="12" w:val="single"/>
+              <w:right w:color="000000" w:space="0" w:sz="12" w:val="single"/>
+            </w:tcBorders>
+            <w:shd w:fill="auto" w:val="clear"/>
+            <w:tcMar>
+              <w:top w:w="100.0" w:type="dxa"/>
+              <w:left w:w="100.0" w:type="dxa"/>
+              <w:bottom w:w="100.0" w:type="dxa"/>
+              <w:right w:w="100.0" w:type="dxa"/>
+            </w:tcMar>
+            <w:vAlign w:val="center"/>
+          </w:tcPr>
+          <w:p>
+            <w:pPr>
+              <w:widowControl w:val="0"/>
+              <w:spacing w:line="240" w:lineRule="auto"/>
+              <w:jc w:val="center"/>
+              <w:rPr>
+                <w:rFonts w:ascii="Source Sans Pro" w:cs="Source Sans Pro" w:eastAsia="Source Sans Pro" w:hAnsi="Source Sans Pro"/>
+              </w:rPr>
+            </w:pPr>
+            <w:r>
+              <w:rPr>
+                <w:rFonts w:ascii="Source Sans Pro" w:cs="Source Sans Pro" w:eastAsia="Source Sans Pro" w:hAnsi="Source Sans Pro"/>
+                <w:rtl w:val="0"/>
+              </w:rPr>
+              <w:t xml:space="preserve">—--</w:t>
+            </w:r>
+          </w:p>
+        </w:tc>
+      </w:tr>
+      <w:tr>
+        <w:trPr>
+          <w:cantSplit w:val="0"/>
+          <w:tblHeader w:val="0"/>
+        </w:trPr>
+        <w:tc>
+          <w:tcPr>
+            <w:tcBorders>
+              <w:top w:color="000000" w:space="0" w:sz="12" w:val="single"/>
+              <w:left w:color="000000" w:space="0" w:sz="12" w:val="single"/>
+              <w:bottom w:color="000000" w:space="0" w:sz="12" w:val="single"/>
+              <w:right w:color="000000" w:space="0" w:sz="12" w:val="single"/>
+            </w:tcBorders>
+            <w:tcMar>
+              <w:top w:w="100.0" w:type="dxa"/>
+              <w:left w:w="100.0" w:type="dxa"/>
+              <w:bottom w:w="100.0" w:type="dxa"/>
+              <w:right w:w="100.0" w:type="dxa"/>
+            </w:tcMar>
+            <w:vAlign w:val="top"/>
+          </w:tcPr>
+          <w:p>
+            <w:pPr>
+              <w:widowControl w:val="0"/>
+              <w:spacing w:line="240" w:lineRule="auto"/>
+              <w:rPr>
+                <w:rFonts w:ascii="Source Sans Pro" w:cs="Source Sans Pro" w:eastAsia="Source Sans Pro" w:hAnsi="Source Sans Pro"/>
+              </w:rPr>
+            </w:pPr>
+            <w:r>
+              <w:rPr>
+                <w:rFonts w:ascii="Source Sans Pro" w:cs="Source Sans Pro" w:eastAsia="Source Sans Pro" w:hAnsi="Source Sans Pro"/>
+                <w:rtl w:val="0"/>
+              </w:rPr>
+              <w:t xml:space="preserve">   RF08: Mostrar historial de reportes</w:t>
+            </w:r>
+          </w:p>
+        </w:tc>
+        <w:tc>
+          <w:tcPr>
+            <w:tcBorders>
+              <w:top w:color="000000" w:space="0" w:sz="12" w:val="single"/>
+              <w:left w:color="000000" w:space="0" w:sz="12" w:val="single"/>
+              <w:bottom w:color="000000" w:space="0" w:sz="12" w:val="single"/>
+              <w:right w:color="000000" w:space="0" w:sz="12" w:val="single"/>
+            </w:tcBorders>
+            <w:tcMar>
+              <w:top w:w="100.0" w:type="dxa"/>
+              <w:left w:w="100.0" w:type="dxa"/>
+              <w:bottom w:w="100.0" w:type="dxa"/>
+              <w:right w:w="100.0" w:type="dxa"/>
+            </w:tcMar>
+            <w:vAlign w:val="center"/>
+          </w:tcPr>
+          <w:p>
+            <w:pPr>
+              <w:widowControl w:val="0"/>
+              <w:spacing w:line="240" w:lineRule="auto"/>
+              <w:rPr>
+                <w:rFonts w:ascii="Source Sans Pro" w:cs="Source Sans Pro" w:eastAsia="Source Sans Pro" w:hAnsi="Source Sans Pro"/>
+              </w:rPr>
+            </w:pPr>
+            <w:r>
+              <w:rPr>
+                <w:rFonts w:ascii="Source Sans Pro" w:cs="Source Sans Pro" w:eastAsia="Source Sans Pro" w:hAnsi="Source Sans Pro"/>
+                <w:rtl w:val="0"/>
+              </w:rPr>
+              <w:t xml:space="preserve">SCIP-RF-008-MHR.docx</w:t>
+            </w:r>
+          </w:p>
+        </w:tc>
+        <w:tc>
+          <w:tcPr>
+            <w:tcBorders>
+              <w:top w:color="000000" w:space="0" w:sz="12" w:val="single"/>
+              <w:left w:color="000000" w:space="0" w:sz="12" w:val="single"/>
+              <w:bottom w:color="000000" w:space="0" w:sz="12" w:val="single"/>
+              <w:right w:color="000000" w:space="0" w:sz="12" w:val="single"/>
+            </w:tcBorders>
+            <w:shd w:fill="auto" w:val="clear"/>
+            <w:tcMar>
+              <w:top w:w="100.0" w:type="dxa"/>
+              <w:left w:w="100.0" w:type="dxa"/>
+              <w:bottom w:w="100.0" w:type="dxa"/>
+              <w:right w:w="100.0" w:type="dxa"/>
+            </w:tcMar>
+            <w:vAlign w:val="center"/>
+          </w:tcPr>
+          <w:p>
+            <w:pPr>
+              <w:widowControl w:val="0"/>
+              <w:spacing w:line="240" w:lineRule="auto"/>
+              <w:jc w:val="center"/>
+              <w:rPr>
+                <w:rFonts w:ascii="Source Sans Pro" w:cs="Source Sans Pro" w:eastAsia="Source Sans Pro" w:hAnsi="Source Sans Pro"/>
+              </w:rPr>
+            </w:pPr>
+            <w:r>
+              <w:rPr>
+                <w:rFonts w:ascii="Source Sans Pro" w:cs="Source Sans Pro" w:eastAsia="Source Sans Pro" w:hAnsi="Source Sans Pro"/>
+                <w:rtl w:val="0"/>
+              </w:rPr>
+              <w:t xml:space="preserve">SI</w:t>
+            </w:r>
+          </w:p>
+        </w:tc>
+        <w:tc>
+          <w:tcPr>
+            <w:tcBorders>
+              <w:top w:color="000000" w:space="0" w:sz="12" w:val="single"/>
+              <w:left w:color="000000" w:space="0" w:sz="12" w:val="single"/>
+              <w:bottom w:color="000000" w:space="0" w:sz="12" w:val="single"/>
+              <w:right w:color="000000" w:space="0" w:sz="12" w:val="single"/>
+            </w:tcBorders>
+            <w:shd w:fill="auto" w:val="clear"/>
+            <w:tcMar>
+              <w:top w:w="100.0" w:type="dxa"/>
+              <w:left w:w="100.0" w:type="dxa"/>
+              <w:bottom w:w="100.0" w:type="dxa"/>
+              <w:right w:w="100.0" w:type="dxa"/>
+            </w:tcMar>
+            <w:vAlign w:val="center"/>
+          </w:tcPr>
+          <w:p>
+            <w:pPr>
+              <w:widowControl w:val="0"/>
+              <w:spacing w:line="240" w:lineRule="auto"/>
+              <w:jc w:val="center"/>
+              <w:rPr>
+                <w:rFonts w:ascii="Source Sans Pro" w:cs="Source Sans Pro" w:eastAsia="Source Sans Pro" w:hAnsi="Source Sans Pro"/>
+              </w:rPr>
+            </w:pPr>
+            <w:r>
+              <w:rPr>
+                <w:rFonts w:ascii="Source Sans Pro" w:cs="Source Sans Pro" w:eastAsia="Source Sans Pro" w:hAnsi="Source Sans Pro"/>
+                <w:rtl w:val="0"/>
+              </w:rPr>
+              <w:t xml:space="preserve">—--</w:t>
+            </w:r>
+          </w:p>
+        </w:tc>
+      </w:tr>
+      <w:tr>
+        <w:trPr>
+          <w:cantSplit w:val="0"/>
+          <w:tblHeader w:val="0"/>
+        </w:trPr>
+        <w:tc>
+          <w:tcPr>
+            <w:tcBorders>
+              <w:top w:color="000000" w:space="0" w:sz="12" w:val="single"/>
+              <w:left w:color="000000" w:space="0" w:sz="12" w:val="single"/>
+              <w:bottom w:color="000000" w:space="0" w:sz="12" w:val="single"/>
+              <w:right w:color="000000" w:space="0" w:sz="12" w:val="single"/>
+            </w:tcBorders>
+            <w:tcMar>
+              <w:top w:w="100.0" w:type="dxa"/>
+              <w:left w:w="100.0" w:type="dxa"/>
+              <w:bottom w:w="100.0" w:type="dxa"/>
+              <w:right w:w="100.0" w:type="dxa"/>
+            </w:tcMar>
+            <w:vAlign w:val="top"/>
+          </w:tcPr>
+          <w:p>
+            <w:pPr>
+              <w:widowControl w:val="0"/>
+              <w:spacing w:line="240" w:lineRule="auto"/>
+              <w:rPr>
+                <w:rFonts w:ascii="Source Sans Pro" w:cs="Source Sans Pro" w:eastAsia="Source Sans Pro" w:hAnsi="Source Sans Pro"/>
+              </w:rPr>
+            </w:pPr>
+            <w:r>
+              <w:rPr>
+                <w:rFonts w:ascii="Source Sans Pro" w:cs="Source Sans Pro" w:eastAsia="Source Sans Pro" w:hAnsi="Source Sans Pro"/>
+                <w:rtl w:val="0"/>
+              </w:rPr>
+              <w:t xml:space="preserve">   RF09: Administrar proveedores</w:t>
+            </w:r>
+          </w:p>
+        </w:tc>
+        <w:tc>
+          <w:tcPr>
+            <w:tcBorders>
+              <w:top w:color="000000" w:space="0" w:sz="12" w:val="single"/>
+              <w:left w:color="000000" w:space="0" w:sz="12" w:val="single"/>
+              <w:bottom w:color="000000" w:space="0" w:sz="12" w:val="single"/>
+              <w:right w:color="000000" w:space="0" w:sz="12" w:val="single"/>
+            </w:tcBorders>
+            <w:tcMar>
+              <w:top w:w="100.0" w:type="dxa"/>
+              <w:left w:w="100.0" w:type="dxa"/>
+              <w:bottom w:w="100.0" w:type="dxa"/>
+              <w:right w:w="100.0" w:type="dxa"/>
+            </w:tcMar>
+            <w:vAlign w:val="center"/>
+          </w:tcPr>
+          <w:p>
+            <w:pPr>
+              <w:widowControl w:val="0"/>
+              <w:spacing w:line="240" w:lineRule="auto"/>
+              <w:rPr>
+                <w:rFonts w:ascii="Source Sans Pro" w:cs="Source Sans Pro" w:eastAsia="Source Sans Pro" w:hAnsi="Source Sans Pro"/>
+              </w:rPr>
+            </w:pPr>
+            <w:r>
+              <w:rPr>
+                <w:rFonts w:ascii="Source Sans Pro" w:cs="Source Sans Pro" w:eastAsia="Source Sans Pro" w:hAnsi="Source Sans Pro"/>
+                <w:rtl w:val="0"/>
+              </w:rPr>
+              <w:t xml:space="preserve">SCIP-RF-009-APR.docx</w:t>
+            </w:r>
+          </w:p>
+        </w:tc>
+        <w:tc>
+          <w:tcPr>
+            <w:tcBorders>
+              <w:top w:color="000000" w:space="0" w:sz="12" w:val="single"/>
+              <w:left w:color="000000" w:space="0" w:sz="12" w:val="single"/>
+              <w:bottom w:color="000000" w:space="0" w:sz="12" w:val="single"/>
+              <w:right w:color="000000" w:space="0" w:sz="12" w:val="single"/>
+            </w:tcBorders>
+            <w:shd w:fill="auto" w:val="clear"/>
+            <w:tcMar>
+              <w:top w:w="100.0" w:type="dxa"/>
+              <w:left w:w="100.0" w:type="dxa"/>
+              <w:bottom w:w="100.0" w:type="dxa"/>
+              <w:right w:w="100.0" w:type="dxa"/>
+            </w:tcMar>
+            <w:vAlign w:val="center"/>
+          </w:tcPr>
+          <w:p>
+            <w:pPr>
+              <w:widowControl w:val="0"/>
+              <w:spacing w:line="240" w:lineRule="auto"/>
+              <w:jc w:val="center"/>
+              <w:rPr>
+                <w:rFonts w:ascii="Source Sans Pro" w:cs="Source Sans Pro" w:eastAsia="Source Sans Pro" w:hAnsi="Source Sans Pro"/>
+              </w:rPr>
+            </w:pPr>
+            <w:r>
+              <w:rPr>
+                <w:rFonts w:ascii="Source Sans Pro" w:cs="Source Sans Pro" w:eastAsia="Source Sans Pro" w:hAnsi="Source Sans Pro"/>
+                <w:rtl w:val="0"/>
+              </w:rPr>
+              <w:t xml:space="preserve">SI</w:t>
+            </w:r>
+          </w:p>
+        </w:tc>
+        <w:tc>
+          <w:tcPr>
+            <w:tcBorders>
+              <w:top w:color="000000" w:space="0" w:sz="12" w:val="single"/>
+              <w:left w:color="000000" w:space="0" w:sz="12" w:val="single"/>
+              <w:bottom w:color="000000" w:space="0" w:sz="12" w:val="single"/>
+              <w:right w:color="000000" w:space="0" w:sz="12" w:val="single"/>
+            </w:tcBorders>
+            <w:shd w:fill="auto" w:val="clear"/>
+            <w:tcMar>
+              <w:top w:w="100.0" w:type="dxa"/>
+              <w:left w:w="100.0" w:type="dxa"/>
+              <w:bottom w:w="100.0" w:type="dxa"/>
+              <w:right w:w="100.0" w:type="dxa"/>
+            </w:tcMar>
+            <w:vAlign w:val="center"/>
+          </w:tcPr>
+          <w:p>
+            <w:pPr>
+              <w:widowControl w:val="0"/>
+              <w:spacing w:line="240" w:lineRule="auto"/>
+              <w:jc w:val="center"/>
+              <w:rPr>
+                <w:rFonts w:ascii="Source Sans Pro" w:cs="Source Sans Pro" w:eastAsia="Source Sans Pro" w:hAnsi="Source Sans Pro"/>
+              </w:rPr>
+            </w:pPr>
+            <w:r>
+              <w:rPr>
+                <w:rFonts w:ascii="Source Sans Pro" w:cs="Source Sans Pro" w:eastAsia="Source Sans Pro" w:hAnsi="Source Sans Pro"/>
+                <w:rtl w:val="0"/>
+              </w:rPr>
+              <w:t xml:space="preserve">—--</w:t>
+            </w:r>
+          </w:p>
+        </w:tc>
+      </w:tr>
+      <w:tr>
+        <w:trPr>
+          <w:cantSplit w:val="0"/>
+          <w:tblHeader w:val="0"/>
+        </w:trPr>
+        <w:tc>
+          <w:tcPr>
+            <w:tcBorders>
+              <w:top w:color="000000" w:space="0" w:sz="12" w:val="single"/>
+              <w:left w:color="000000" w:space="0" w:sz="12" w:val="single"/>
+              <w:bottom w:color="000000" w:space="0" w:sz="12" w:val="single"/>
+              <w:right w:color="000000" w:space="0" w:sz="12" w:val="single"/>
+            </w:tcBorders>
+            <w:tcMar>
+              <w:top w:w="100.0" w:type="dxa"/>
+              <w:left w:w="100.0" w:type="dxa"/>
+              <w:bottom w:w="100.0" w:type="dxa"/>
+              <w:right w:w="100.0" w:type="dxa"/>
+            </w:tcMar>
+            <w:vAlign w:val="top"/>
+          </w:tcPr>
+          <w:p>
+            <w:pPr>
+              <w:widowControl w:val="0"/>
+              <w:spacing w:line="240" w:lineRule="auto"/>
+              <w:rPr>
+                <w:rFonts w:ascii="Source Sans Pro" w:cs="Source Sans Pro" w:eastAsia="Source Sans Pro" w:hAnsi="Source Sans Pro"/>
+              </w:rPr>
+            </w:pPr>
+            <w:r>
+              <w:rPr>
+                <w:rFonts w:ascii="Source Sans Pro" w:cs="Source Sans Pro" w:eastAsia="Source Sans Pro" w:hAnsi="Source Sans Pro"/>
+                <w:rtl w:val="0"/>
+              </w:rPr>
+              <w:t xml:space="preserve">Plan de Gestión de Requisitos</w:t>
+            </w:r>
+          </w:p>
+        </w:tc>
+        <w:tc>
+          <w:tcPr>
+            <w:tcBorders>
+              <w:top w:color="000000" w:space="0" w:sz="12" w:val="single"/>
+              <w:left w:color="000000" w:space="0" w:sz="12" w:val="single"/>
+              <w:bottom w:color="000000" w:space="0" w:sz="12" w:val="single"/>
+              <w:right w:color="000000" w:space="0" w:sz="12" w:val="single"/>
+            </w:tcBorders>
+            <w:tcMar>
+              <w:top w:w="100.0" w:type="dxa"/>
+              <w:left w:w="100.0" w:type="dxa"/>
+              <w:bottom w:w="100.0" w:type="dxa"/>
+              <w:right w:w="100.0" w:type="dxa"/>
+            </w:tcMar>
+            <w:vAlign w:val="center"/>
+          </w:tcPr>
+          <w:p>
+            <w:pPr>
+              <w:widowControl w:val="0"/>
+              <w:spacing w:line="240" w:lineRule="auto"/>
+              <w:rPr>
+                <w:rFonts w:ascii="Source Sans Pro" w:cs="Source Sans Pro" w:eastAsia="Source Sans Pro" w:hAnsi="Source Sans Pro"/>
+              </w:rPr>
+            </w:pPr>
+            <w:r>
+              <w:rPr>
+                <w:rFonts w:ascii="Source Sans Pro" w:cs="Source Sans Pro" w:eastAsia="Source Sans Pro" w:hAnsi="Source Sans Pro"/>
+                <w:rtl w:val="0"/>
+              </w:rPr>
+              <w:t xml:space="preserve">SCIP-PGR.docx</w:t>
+            </w:r>
+          </w:p>
+        </w:tc>
+        <w:tc>
+          <w:tcPr>
+            <w:tcBorders>
+              <w:top w:color="000000" w:space="0" w:sz="12" w:val="single"/>
+              <w:left w:color="000000" w:space="0" w:sz="12" w:val="single"/>
+              <w:bottom w:color="000000" w:space="0" w:sz="12" w:val="single"/>
+              <w:right w:color="000000" w:space="0" w:sz="12" w:val="single"/>
+            </w:tcBorders>
+            <w:shd w:fill="auto" w:val="clear"/>
+            <w:tcMar>
+              <w:top w:w="100.0" w:type="dxa"/>
+              <w:left w:w="100.0" w:type="dxa"/>
+              <w:bottom w:w="100.0" w:type="dxa"/>
+              <w:right w:w="100.0" w:type="dxa"/>
+            </w:tcMar>
+            <w:vAlign w:val="center"/>
+          </w:tcPr>
+          <w:p>
+            <w:pPr>
+              <w:widowControl w:val="0"/>
+              <w:spacing w:line="240" w:lineRule="auto"/>
+              <w:jc w:val="center"/>
+              <w:rPr>
+                <w:rFonts w:ascii="Source Sans Pro" w:cs="Source Sans Pro" w:eastAsia="Source Sans Pro" w:hAnsi="Source Sans Pro"/>
+              </w:rPr>
+            </w:pPr>
+            <w:r>
+              <w:rPr>
+                <w:rFonts w:ascii="Source Sans Pro" w:cs="Source Sans Pro" w:eastAsia="Source Sans Pro" w:hAnsi="Source Sans Pro"/>
+                <w:rtl w:val="0"/>
+              </w:rPr>
+              <w:t xml:space="preserve">SI</w:t>
+            </w:r>
+          </w:p>
+        </w:tc>
+        <w:tc>
+          <w:tcPr>
+            <w:tcBorders>
+              <w:top w:color="000000" w:space="0" w:sz="12" w:val="single"/>
+              <w:left w:color="000000" w:space="0" w:sz="12" w:val="single"/>
+              <w:bottom w:color="000000" w:space="0" w:sz="12" w:val="single"/>
+              <w:right w:color="000000" w:space="0" w:sz="12" w:val="single"/>
+            </w:tcBorders>
+            <w:shd w:fill="auto" w:val="clear"/>
+            <w:tcMar>
+              <w:top w:w="100.0" w:type="dxa"/>
+              <w:left w:w="100.0" w:type="dxa"/>
+              <w:bottom w:w="100.0" w:type="dxa"/>
+              <w:right w:w="100.0" w:type="dxa"/>
+            </w:tcMar>
+            <w:vAlign w:val="center"/>
+          </w:tcPr>
+          <w:p>
+            <w:pPr>
+              <w:widowControl w:val="0"/>
+              <w:spacing w:line="240" w:lineRule="auto"/>
+              <w:jc w:val="center"/>
+              <w:rPr>
+                <w:rFonts w:ascii="Source Sans Pro" w:cs="Source Sans Pro" w:eastAsia="Source Sans Pro" w:hAnsi="Source Sans Pro"/>
+              </w:rPr>
+            </w:pPr>
+            <w:r>
+              <w:rPr>
+                <w:rFonts w:ascii="Source Sans Pro" w:cs="Source Sans Pro" w:eastAsia="Source Sans Pro" w:hAnsi="Source Sans Pro"/>
+                <w:rtl w:val="0"/>
+              </w:rPr>
+              <w:t xml:space="preserve">—--</w:t>
+            </w:r>
+          </w:p>
+        </w:tc>
+      </w:tr>
+      <w:tr>
+        <w:trPr>
+          <w:cantSplit w:val="0"/>
+          <w:tblHeader w:val="0"/>
+        </w:trPr>
+        <w:tc>
+          <w:tcPr>
+            <w:tcBorders>
+              <w:top w:color="000000" w:space="0" w:sz="12" w:val="single"/>
+              <w:left w:color="000000" w:space="0" w:sz="12" w:val="single"/>
+              <w:bottom w:color="000000" w:space="0" w:sz="12" w:val="single"/>
+              <w:right w:color="000000" w:space="0" w:sz="12" w:val="single"/>
+            </w:tcBorders>
+            <w:tcMar>
+              <w:top w:w="100.0" w:type="dxa"/>
+              <w:left w:w="100.0" w:type="dxa"/>
+              <w:bottom w:w="100.0" w:type="dxa"/>
+              <w:right w:w="100.0" w:type="dxa"/>
+            </w:tcMar>
+            <w:vAlign w:val="top"/>
+          </w:tcPr>
+          <w:p>
+            <w:pPr>
+              <w:widowControl w:val="0"/>
+              <w:spacing w:line="240" w:lineRule="auto"/>
+              <w:rPr>
+                <w:rFonts w:ascii="Source Sans Pro" w:cs="Source Sans Pro" w:eastAsia="Source Sans Pro" w:hAnsi="Source Sans Pro"/>
+              </w:rPr>
+            </w:pPr>
+            <w:r>
+              <w:rPr>
+                <w:rFonts w:ascii="Source Sans Pro" w:cs="Source Sans Pro" w:eastAsia="Source Sans Pro" w:hAnsi="Source Sans Pro"/>
+                <w:rtl w:val="0"/>
+              </w:rPr>
+              <w:t xml:space="preserve">Documento de Arquitectura de Software</w:t>
+            </w:r>
+          </w:p>
+        </w:tc>
+        <w:tc>
+          <w:tcPr>
+            <w:tcBorders>
+              <w:top w:color="000000" w:space="0" w:sz="12" w:val="single"/>
+              <w:left w:color="000000" w:space="0" w:sz="12" w:val="single"/>
+              <w:bottom w:color="000000" w:space="0" w:sz="12" w:val="single"/>
+              <w:right w:color="000000" w:space="0" w:sz="12" w:val="single"/>
+            </w:tcBorders>
+            <w:tcMar>
+              <w:top w:w="100.0" w:type="dxa"/>
+              <w:left w:w="100.0" w:type="dxa"/>
+              <w:bottom w:w="100.0" w:type="dxa"/>
+              <w:right w:w="100.0" w:type="dxa"/>
+            </w:tcMar>
+            <w:vAlign w:val="center"/>
+          </w:tcPr>
+          <w:p>
+            <w:pPr>
+              <w:widowControl w:val="0"/>
+              <w:spacing w:line="240" w:lineRule="auto"/>
+              <w:rPr>
+                <w:rFonts w:ascii="Source Sans Pro" w:cs="Source Sans Pro" w:eastAsia="Source Sans Pro" w:hAnsi="Source Sans Pro"/>
+              </w:rPr>
+            </w:pPr>
+            <w:r>
+              <w:rPr>
+                <w:rFonts w:ascii="Source Sans Pro" w:cs="Source Sans Pro" w:eastAsia="Source Sans Pro" w:hAnsi="Source Sans Pro"/>
+                <w:rtl w:val="0"/>
+              </w:rPr>
+              <w:t xml:space="preserve">SCIP-DAS.docx</w:t>
+            </w:r>
+          </w:p>
+        </w:tc>
+        <w:tc>
+          <w:tcPr>
+            <w:tcBorders>
+              <w:top w:color="000000" w:space="0" w:sz="12" w:val="single"/>
+              <w:left w:color="000000" w:space="0" w:sz="12" w:val="single"/>
+              <w:bottom w:color="000000" w:space="0" w:sz="12" w:val="single"/>
+              <w:right w:color="000000" w:space="0" w:sz="12" w:val="single"/>
+            </w:tcBorders>
+            <w:shd w:fill="auto" w:val="clear"/>
+            <w:tcMar>
+              <w:top w:w="100.0" w:type="dxa"/>
+              <w:left w:w="100.0" w:type="dxa"/>
+              <w:bottom w:w="100.0" w:type="dxa"/>
+              <w:right w:w="100.0" w:type="dxa"/>
+            </w:tcMar>
+            <w:vAlign w:val="center"/>
+          </w:tcPr>
+          <w:p>
+            <w:pPr>
+              <w:widowControl w:val="0"/>
+              <w:spacing w:line="240" w:lineRule="auto"/>
+              <w:jc w:val="center"/>
+              <w:rPr>
+                <w:rFonts w:ascii="Source Sans Pro" w:cs="Source Sans Pro" w:eastAsia="Source Sans Pro" w:hAnsi="Source Sans Pro"/>
+              </w:rPr>
+            </w:pPr>
+            <w:r>
+              <w:rPr>
+                <w:rFonts w:ascii="Source Sans Pro" w:cs="Source Sans Pro" w:eastAsia="Source Sans Pro" w:hAnsi="Source Sans Pro"/>
+                <w:rtl w:val="0"/>
+              </w:rPr>
+              <w:t xml:space="preserve">SI</w:t>
+            </w:r>
+          </w:p>
+        </w:tc>
+        <w:tc>
+          <w:tcPr>
+            <w:tcBorders>
+              <w:top w:color="000000" w:space="0" w:sz="12" w:val="single"/>
+              <w:left w:color="000000" w:space="0" w:sz="12" w:val="single"/>
+              <w:bottom w:color="000000" w:space="0" w:sz="12" w:val="single"/>
+              <w:right w:color="000000" w:space="0" w:sz="12" w:val="single"/>
+            </w:tcBorders>
+            <w:shd w:fill="auto" w:val="clear"/>
+            <w:tcMar>
+              <w:top w:w="100.0" w:type="dxa"/>
+              <w:left w:w="100.0" w:type="dxa"/>
+              <w:bottom w:w="100.0" w:type="dxa"/>
+              <w:right w:w="100.0" w:type="dxa"/>
+            </w:tcMar>
+            <w:vAlign w:val="center"/>
+          </w:tcPr>
+          <w:p>
+            <w:pPr>
+              <w:widowControl w:val="0"/>
+              <w:spacing w:line="240" w:lineRule="auto"/>
+              <w:jc w:val="center"/>
+              <w:rPr>
+                <w:rFonts w:ascii="Source Sans Pro" w:cs="Source Sans Pro" w:eastAsia="Source Sans Pro" w:hAnsi="Source Sans Pro"/>
+              </w:rPr>
+            </w:pPr>
+            <w:r>
+              <w:rPr>
+                <w:rFonts w:ascii="Source Sans Pro" w:cs="Source Sans Pro" w:eastAsia="Source Sans Pro" w:hAnsi="Source Sans Pro"/>
+                <w:rtl w:val="0"/>
+              </w:rPr>
+              <w:t xml:space="preserve">—--</w:t>
+            </w:r>
+          </w:p>
+        </w:tc>
+      </w:tr>
+      <w:tr>
+        <w:trPr>
+          <w:cantSplit w:val="0"/>
+          <w:tblHeader w:val="0"/>
+        </w:trPr>
+        <w:tc>
+          <w:tcPr>
+            <w:tcBorders>
+              <w:top w:color="000000" w:space="0" w:sz="12" w:val="single"/>
+              <w:left w:color="000000" w:space="0" w:sz="12" w:val="single"/>
+              <w:bottom w:color="000000" w:space="0" w:sz="12" w:val="single"/>
+              <w:right w:color="000000" w:space="0" w:sz="12" w:val="single"/>
+            </w:tcBorders>
+            <w:tcMar>
+              <w:top w:w="100.0" w:type="dxa"/>
+              <w:left w:w="100.0" w:type="dxa"/>
+              <w:bottom w:w="100.0" w:type="dxa"/>
+              <w:right w:w="100.0" w:type="dxa"/>
+            </w:tcMar>
+            <w:vAlign w:val="top"/>
+          </w:tcPr>
+          <w:p>
+            <w:pPr>
+              <w:widowControl w:val="0"/>
+              <w:spacing w:line="240" w:lineRule="auto"/>
+              <w:rPr>
+                <w:rFonts w:ascii="Source Sans Pro" w:cs="Source Sans Pro" w:eastAsia="Source Sans Pro" w:hAnsi="Source Sans Pro"/>
+              </w:rPr>
+            </w:pPr>
+            <w:r>
+              <w:rPr>
+                <w:rFonts w:ascii="Source Sans Pro" w:cs="Source Sans Pro" w:eastAsia="Source Sans Pro" w:hAnsi="Source Sans Pro"/>
+                <w:rtl w:val="0"/>
+              </w:rPr>
+              <w:t xml:space="preserve">Validación de Documento de Arquitectura de Software</w:t>
+            </w:r>
+          </w:p>
+        </w:tc>
+        <w:tc>
+          <w:tcPr>
+            <w:tcBorders>
+              <w:top w:color="000000" w:space="0" w:sz="12" w:val="single"/>
+              <w:left w:color="000000" w:space="0" w:sz="12" w:val="single"/>
+              <w:bottom w:color="000000" w:space="0" w:sz="12" w:val="single"/>
+              <w:right w:color="000000" w:space="0" w:sz="12" w:val="single"/>
+            </w:tcBorders>
+            <w:tcMar>
+              <w:top w:w="100.0" w:type="dxa"/>
+              <w:left w:w="100.0" w:type="dxa"/>
+              <w:bottom w:w="100.0" w:type="dxa"/>
+              <w:right w:w="100.0" w:type="dxa"/>
+            </w:tcMar>
+            <w:vAlign w:val="center"/>
+          </w:tcPr>
+          <w:p>
+            <w:pPr>
+              <w:widowControl w:val="0"/>
+              <w:spacing w:line="240" w:lineRule="auto"/>
+              <w:rPr>
+                <w:rFonts w:ascii="Source Sans Pro" w:cs="Source Sans Pro" w:eastAsia="Source Sans Pro" w:hAnsi="Source Sans Pro"/>
+              </w:rPr>
+            </w:pPr>
+            <w:r>
+              <w:rPr>
+                <w:rFonts w:ascii="Source Sans Pro" w:cs="Source Sans Pro" w:eastAsia="Source Sans Pro" w:hAnsi="Source Sans Pro"/>
+                <w:rtl w:val="0"/>
+              </w:rPr>
+              <w:t xml:space="preserve">SCIP-VDAS.docx</w:t>
+            </w:r>
+            <w:r>
+              <w:rPr>
+                <w:rtl w:val="0"/>
+              </w:rPr>
+            </w:r>
+          </w:p>
+        </w:tc>
+        <w:tc>
+          <w:tcPr>
+            <w:tcBorders>
+              <w:top w:color="000000" w:space="0" w:sz="12" w:val="single"/>
+              <w:left w:color="000000" w:space="0" w:sz="12" w:val="single"/>
+              <w:bottom w:color="000000" w:space="0" w:sz="12" w:val="single"/>
+              <w:right w:color="000000" w:space="0" w:sz="12" w:val="single"/>
+            </w:tcBorders>
+            <w:shd w:fill="auto" w:val="clear"/>
+            <w:tcMar>
+              <w:top w:w="100.0" w:type="dxa"/>
+              <w:left w:w="100.0" w:type="dxa"/>
+              <w:bottom w:w="100.0" w:type="dxa"/>
+              <w:right w:w="100.0" w:type="dxa"/>
+            </w:tcMar>
+            <w:vAlign w:val="center"/>
+          </w:tcPr>
+          <w:p>
+            <w:pPr>
+              <w:widowControl w:val="0"/>
+              <w:spacing w:line="240" w:lineRule="auto"/>
+              <w:jc w:val="center"/>
+              <w:rPr>
+                <w:rFonts w:ascii="Source Sans Pro" w:cs="Source Sans Pro" w:eastAsia="Source Sans Pro" w:hAnsi="Source Sans Pro"/>
+              </w:rPr>
+            </w:pPr>
+            <w:r>
+              <w:rPr>
+                <w:rFonts w:ascii="Source Sans Pro" w:cs="Source Sans Pro" w:eastAsia="Source Sans Pro" w:hAnsi="Source Sans Pro"/>
+                <w:rtl w:val="0"/>
+              </w:rPr>
+              <w:t xml:space="preserve">SI</w:t>
+            </w:r>
+          </w:p>
+        </w:tc>
+        <w:tc>
+          <w:tcPr>
+            <w:tcBorders>
+              <w:top w:color="000000" w:space="0" w:sz="12" w:val="single"/>
+              <w:left w:color="000000" w:space="0" w:sz="12" w:val="single"/>
+              <w:bottom w:color="000000" w:space="0" w:sz="12" w:val="single"/>
+              <w:right w:color="000000" w:space="0" w:sz="12" w:val="single"/>
+            </w:tcBorders>
+            <w:shd w:fill="auto" w:val="clear"/>
+            <w:tcMar>
+              <w:top w:w="100.0" w:type="dxa"/>
+              <w:left w:w="100.0" w:type="dxa"/>
+              <w:bottom w:w="100.0" w:type="dxa"/>
+              <w:right w:w="100.0" w:type="dxa"/>
+            </w:tcMar>
+            <w:vAlign w:val="center"/>
+          </w:tcPr>
+          <w:p>
+            <w:pPr>
+              <w:widowControl w:val="0"/>
+              <w:spacing w:line="240" w:lineRule="auto"/>
+              <w:jc w:val="center"/>
+              <w:rPr>
+                <w:rFonts w:ascii="Source Sans Pro" w:cs="Source Sans Pro" w:eastAsia="Source Sans Pro" w:hAnsi="Source Sans Pro"/>
+              </w:rPr>
+            </w:pPr>
+            <w:r>
+              <w:rPr>
+                <w:rFonts w:ascii="Source Sans Pro" w:cs="Source Sans Pro" w:eastAsia="Source Sans Pro" w:hAnsi="Source Sans Pro"/>
+                <w:rtl w:val="0"/>
+              </w:rPr>
+              <w:t xml:space="preserve">—--</w:t>
+            </w:r>
+          </w:p>
+        </w:tc>
+      </w:tr>
+      <w:tr>
+        <w:trPr>
+          <w:cantSplit w:val="0"/>
+          <w:tblHeader w:val="0"/>
+        </w:trPr>
+        <w:tc>
+          <w:tcPr>
+            <w:tcBorders>
+              <w:top w:color="000000" w:space="0" w:sz="12" w:val="single"/>
+              <w:left w:color="000000" w:space="0" w:sz="12" w:val="single"/>
+              <w:bottom w:color="000000" w:space="0" w:sz="12" w:val="single"/>
+              <w:right w:color="000000" w:space="0" w:sz="12" w:val="single"/>
+            </w:tcBorders>
+            <w:tcMar>
+              <w:top w:w="100.0" w:type="dxa"/>
+              <w:left w:w="100.0" w:type="dxa"/>
+              <w:bottom w:w="100.0" w:type="dxa"/>
+              <w:right w:w="100.0" w:type="dxa"/>
+            </w:tcMar>
+            <w:vAlign w:val="top"/>
+          </w:tcPr>
+          <w:p>
+            <w:pPr>
+              <w:widowControl w:val="0"/>
+              <w:spacing w:line="240" w:lineRule="auto"/>
+              <w:rPr>
+                <w:rFonts w:ascii="Source Sans Pro" w:cs="Source Sans Pro" w:eastAsia="Source Sans Pro" w:hAnsi="Source Sans Pro"/>
+              </w:rPr>
+            </w:pPr>
+            <w:r>
+              <w:rPr>
+                <w:rFonts w:ascii="Source Sans Pro" w:cs="Source Sans Pro" w:eastAsia="Source Sans Pro" w:hAnsi="Source Sans Pro"/>
+                <w:rtl w:val="0"/>
+              </w:rPr>
+              <w:t xml:space="preserve">Documento de Especificación UX (Mockups)</w:t>
+            </w:r>
+          </w:p>
+        </w:tc>
+        <w:tc>
+          <w:tcPr>
+            <w:tcBorders>
+              <w:top w:color="000000" w:space="0" w:sz="12" w:val="single"/>
+              <w:left w:color="000000" w:space="0" w:sz="12" w:val="single"/>
+              <w:bottom w:color="000000" w:space="0" w:sz="12" w:val="single"/>
+              <w:right w:color="000000" w:space="0" w:sz="12" w:val="single"/>
+            </w:tcBorders>
+            <w:tcMar>
+              <w:top w:w="100.0" w:type="dxa"/>
+              <w:left w:w="100.0" w:type="dxa"/>
+              <w:bottom w:w="100.0" w:type="dxa"/>
+              <w:right w:w="100.0" w:type="dxa"/>
+            </w:tcMar>
+            <w:vAlign w:val="center"/>
+          </w:tcPr>
+          <w:p>
+            <w:pPr>
+              <w:widowControl w:val="0"/>
+              <w:spacing w:line="240" w:lineRule="auto"/>
+              <w:rPr>
+                <w:rFonts w:ascii="Source Sans Pro" w:cs="Source Sans Pro" w:eastAsia="Source Sans Pro" w:hAnsi="Source Sans Pro"/>
+              </w:rPr>
+            </w:pPr>
+            <w:r>
+              <w:rPr>
+                <w:rFonts w:ascii="Source Sans Pro" w:cs="Source Sans Pro" w:eastAsia="Source Sans Pro" w:hAnsi="Source Sans Pro"/>
+                <w:rtl w:val="0"/>
+              </w:rPr>
+              <w:t xml:space="preserve">SCIP-DEUX.docx</w:t>
+            </w:r>
+          </w:p>
+        </w:tc>
+        <w:tc>
+          <w:tcPr>
+            <w:tcBorders>
+              <w:top w:color="000000" w:space="0" w:sz="12" w:val="single"/>
+              <w:left w:color="000000" w:space="0" w:sz="12" w:val="single"/>
+              <w:bottom w:color="000000" w:space="0" w:sz="12" w:val="single"/>
+              <w:right w:color="000000" w:space="0" w:sz="12" w:val="single"/>
+            </w:tcBorders>
+            <w:shd w:fill="auto" w:val="clear"/>
+            <w:tcMar>
+              <w:top w:w="100.0" w:type="dxa"/>
+              <w:left w:w="100.0" w:type="dxa"/>
+              <w:bottom w:w="100.0" w:type="dxa"/>
+              <w:right w:w="100.0" w:type="dxa"/>
+            </w:tcMar>
+            <w:vAlign w:val="center"/>
+          </w:tcPr>
+          <w:p>
+            <w:pPr>
+              <w:widowControl w:val="0"/>
+              <w:spacing w:line="240" w:lineRule="auto"/>
+              <w:jc w:val="center"/>
+              <w:rPr>
+                <w:rFonts w:ascii="Source Sans Pro" w:cs="Source Sans Pro" w:eastAsia="Source Sans Pro" w:hAnsi="Source Sans Pro"/>
+              </w:rPr>
+            </w:pPr>
+            <w:r>
+              <w:rPr>
+                <w:rFonts w:ascii="Source Sans Pro" w:cs="Source Sans Pro" w:eastAsia="Source Sans Pro" w:hAnsi="Source Sans Pro"/>
+                <w:rtl w:val="0"/>
+              </w:rPr>
+              <w:t xml:space="preserve">SI</w:t>
+            </w:r>
+          </w:p>
+        </w:tc>
+        <w:tc>
+          <w:tcPr>
+            <w:tcBorders>
+              <w:top w:color="000000" w:space="0" w:sz="12" w:val="single"/>
+              <w:left w:color="000000" w:space="0" w:sz="12" w:val="single"/>
+              <w:bottom w:color="000000" w:space="0" w:sz="12" w:val="single"/>
+              <w:right w:color="000000" w:space="0" w:sz="12" w:val="single"/>
+            </w:tcBorders>
+            <w:shd w:fill="auto" w:val="clear"/>
+            <w:tcMar>
+              <w:top w:w="100.0" w:type="dxa"/>
+              <w:left w:w="100.0" w:type="dxa"/>
+              <w:bottom w:w="100.0" w:type="dxa"/>
+              <w:right w:w="100.0" w:type="dxa"/>
+            </w:tcMar>
+            <w:vAlign w:val="center"/>
+          </w:tcPr>
+          <w:p>
+            <w:pPr>
+              <w:widowControl w:val="0"/>
+              <w:spacing w:line="240" w:lineRule="auto"/>
+              <w:jc w:val="center"/>
+              <w:rPr>
+                <w:rFonts w:ascii="Source Sans Pro" w:cs="Source Sans Pro" w:eastAsia="Source Sans Pro" w:hAnsi="Source Sans Pro"/>
+              </w:rPr>
+            </w:pPr>
+            <w:r>
+              <w:rPr>
+                <w:rFonts w:ascii="Source Sans Pro" w:cs="Source Sans Pro" w:eastAsia="Source Sans Pro" w:hAnsi="Source Sans Pro"/>
+                <w:rtl w:val="0"/>
+              </w:rPr>
+              <w:t xml:space="preserve">—--</w:t>
+            </w:r>
+          </w:p>
+        </w:tc>
+      </w:tr>
+      <w:tr>
+        <w:trPr>
+          <w:cantSplit w:val="0"/>
+          <w:tblHeader w:val="0"/>
+        </w:trPr>
+        <w:tc>
+          <w:tcPr>
+            <w:tcBorders>
+              <w:top w:color="000000" w:space="0" w:sz="12" w:val="single"/>
+              <w:left w:color="000000" w:space="0" w:sz="12" w:val="single"/>
+              <w:bottom w:color="000000" w:space="0" w:sz="12" w:val="single"/>
+              <w:right w:color="000000" w:space="0" w:sz="12" w:val="single"/>
+            </w:tcBorders>
+            <w:tcMar>
+              <w:top w:w="100.0" w:type="dxa"/>
+              <w:left w:w="100.0" w:type="dxa"/>
+              <w:bottom w:w="100.0" w:type="dxa"/>
+              <w:right w:w="100.0" w:type="dxa"/>
+            </w:tcMar>
+            <w:vAlign w:val="top"/>
+          </w:tcPr>
+          <w:p>
+            <w:pPr>
+              <w:widowControl w:val="0"/>
+              <w:spacing w:line="240" w:lineRule="auto"/>
+              <w:rPr>
+                <w:rFonts w:ascii="Source Sans Pro" w:cs="Source Sans Pro" w:eastAsia="Source Sans Pro" w:hAnsi="Source Sans Pro"/>
+              </w:rPr>
+            </w:pPr>
+            <w:r>
+              <w:rPr>
+                <w:rFonts w:ascii="Source Sans Pro" w:cs="Source Sans Pro" w:eastAsia="Source Sans Pro" w:hAnsi="Source Sans Pro"/>
+                <w:rtl w:val="0"/>
+              </w:rPr>
+              <w:t xml:space="preserve">Documento de Especificación de DB</w:t>
+            </w:r>
+          </w:p>
+        </w:tc>
+        <w:tc>
+          <w:tcPr>
+            <w:tcBorders>
+              <w:top w:color="000000" w:space="0" w:sz="12" w:val="single"/>
+              <w:left w:color="000000" w:space="0" w:sz="12" w:val="single"/>
+              <w:bottom w:color="000000" w:space="0" w:sz="12" w:val="single"/>
+              <w:right w:color="000000" w:space="0" w:sz="12" w:val="single"/>
+            </w:tcBorders>
+            <w:tcMar>
+              <w:top w:w="100.0" w:type="dxa"/>
+              <w:left w:w="100.0" w:type="dxa"/>
+              <w:bottom w:w="100.0" w:type="dxa"/>
+              <w:right w:w="100.0" w:type="dxa"/>
+            </w:tcMar>
+            <w:vAlign w:val="center"/>
+          </w:tcPr>
+          <w:p>
+            <w:pPr>
+              <w:widowControl w:val="0"/>
+              <w:spacing w:line="240" w:lineRule="auto"/>
+              <w:rPr>
+                <w:rFonts w:ascii="Source Sans Pro" w:cs="Source Sans Pro" w:eastAsia="Source Sans Pro" w:hAnsi="Source Sans Pro"/>
+              </w:rPr>
+            </w:pPr>
+            <w:r>
+              <w:rPr>
+                <w:rFonts w:ascii="Source Sans Pro" w:cs="Source Sans Pro" w:eastAsia="Source Sans Pro" w:hAnsi="Source Sans Pro"/>
+                <w:rtl w:val="0"/>
+              </w:rPr>
+              <w:t xml:space="preserve">SCIP-DEDB.docx</w:t>
+            </w:r>
+            <w:r>
+              <w:rPr>
+                <w:rtl w:val="0"/>
+              </w:rPr>
+            </w:r>
+          </w:p>
+        </w:tc>
+        <w:tc>
+          <w:tcPr>
+            <w:tcBorders>
+              <w:top w:color="000000" w:space="0" w:sz="12" w:val="single"/>
+              <w:left w:color="000000" w:space="0" w:sz="12" w:val="single"/>
+              <w:bottom w:color="000000" w:space="0" w:sz="12" w:val="single"/>
+              <w:right w:color="000000" w:space="0" w:sz="12" w:val="single"/>
+            </w:tcBorders>
+            <w:shd w:fill="auto" w:val="clear"/>
+            <w:tcMar>
+              <w:top w:w="100.0" w:type="dxa"/>
+              <w:left w:w="100.0" w:type="dxa"/>
+              <w:bottom w:w="100.0" w:type="dxa"/>
+              <w:right w:w="100.0" w:type="dxa"/>
+            </w:tcMar>
+            <w:vAlign w:val="center"/>
+          </w:tcPr>
+          <w:p>
+            <w:pPr>
+              <w:widowControl w:val="0"/>
+              <w:spacing w:line="240" w:lineRule="auto"/>
+              <w:jc w:val="center"/>
+              <w:rPr>
+                <w:rFonts w:ascii="Source Sans Pro" w:cs="Source Sans Pro" w:eastAsia="Source Sans Pro" w:hAnsi="Source Sans Pro"/>
+              </w:rPr>
+            </w:pPr>
+            <w:r>
+              <w:rPr>
+                <w:rFonts w:ascii="Source Sans Pro" w:cs="Source Sans Pro" w:eastAsia="Source Sans Pro" w:hAnsi="Source Sans Pro"/>
+                <w:rtl w:val="0"/>
+              </w:rPr>
+              <w:t xml:space="preserve">SI</w:t>
+            </w:r>
+          </w:p>
+        </w:tc>
+        <w:tc>
+          <w:tcPr>
+            <w:tcBorders>
+              <w:top w:color="000000" w:space="0" w:sz="12" w:val="single"/>
+              <w:left w:color="000000" w:space="0" w:sz="12" w:val="single"/>
+              <w:bottom w:color="000000" w:space="0" w:sz="12" w:val="single"/>
+              <w:right w:color="000000" w:space="0" w:sz="12" w:val="single"/>
+            </w:tcBorders>
+            <w:shd w:fill="auto" w:val="clear"/>
+            <w:tcMar>
+              <w:top w:w="100.0" w:type="dxa"/>
+              <w:left w:w="100.0" w:type="dxa"/>
+              <w:bottom w:w="100.0" w:type="dxa"/>
+              <w:right w:w="100.0" w:type="dxa"/>
+            </w:tcMar>
+            <w:vAlign w:val="center"/>
+          </w:tcPr>
+          <w:p>
+            <w:pPr>
+              <w:widowControl w:val="0"/>
+              <w:spacing w:line="240" w:lineRule="auto"/>
+              <w:jc w:val="center"/>
+              <w:rPr>
+                <w:rFonts w:ascii="Source Sans Pro" w:cs="Source Sans Pro" w:eastAsia="Source Sans Pro" w:hAnsi="Source Sans Pro"/>
+              </w:rPr>
+            </w:pPr>
+            <w:r>
+              <w:rPr>
+                <w:rFonts w:ascii="Source Sans Pro" w:cs="Source Sans Pro" w:eastAsia="Source Sans Pro" w:hAnsi="Source Sans Pro"/>
+                <w:rtl w:val="0"/>
+              </w:rPr>
+              <w:t xml:space="preserve">Entregado con 1 día de retraso</w:t>
+            </w:r>
+          </w:p>
+        </w:tc>
+      </w:tr>
+      <w:tr>
+        <w:trPr>
+          <w:cantSplit w:val="0"/>
+          <w:tblHeader w:val="0"/>
+        </w:trPr>
+        <w:tc>
+          <w:tcPr>
+            <w:tcBorders>
+              <w:top w:color="000000" w:space="0" w:sz="12" w:val="single"/>
+              <w:left w:color="000000" w:space="0" w:sz="12" w:val="single"/>
+              <w:bottom w:color="000000" w:space="0" w:sz="12" w:val="single"/>
+              <w:right w:color="000000" w:space="0" w:sz="12" w:val="single"/>
+            </w:tcBorders>
+            <w:tcMar>
+              <w:top w:w="100.0" w:type="dxa"/>
+              <w:left w:w="100.0" w:type="dxa"/>
+              <w:bottom w:w="100.0" w:type="dxa"/>
+              <w:right w:w="100.0" w:type="dxa"/>
+            </w:tcMar>
+            <w:vAlign w:val="top"/>
+          </w:tcPr>
+          <w:p>
+            <w:pPr>
+              <w:widowControl w:val="0"/>
+              <w:spacing w:line="240" w:lineRule="auto"/>
+              <w:rPr>
+                <w:rFonts w:ascii="Source Sans Pro" w:cs="Source Sans Pro" w:eastAsia="Source Sans Pro" w:hAnsi="Source Sans Pro"/>
+              </w:rPr>
+            </w:pPr>
+            <w:r>
+              <w:rPr>
+                <w:rFonts w:ascii="Source Sans Pro" w:cs="Source Sans Pro" w:eastAsia="Source Sans Pro" w:hAnsi="Source Sans Pro"/>
+                <w:rtl w:val="0"/>
+              </w:rPr>
+              <w:t xml:space="preserve">Validación de Documento de Especificación de DB</w:t>
+            </w:r>
+          </w:p>
+        </w:tc>
+        <w:tc>
+          <w:tcPr>
+            <w:tcBorders>
+              <w:top w:color="000000" w:space="0" w:sz="12" w:val="single"/>
+              <w:left w:color="000000" w:space="0" w:sz="12" w:val="single"/>
+              <w:bottom w:color="000000" w:space="0" w:sz="12" w:val="single"/>
+              <w:right w:color="000000" w:space="0" w:sz="12" w:val="single"/>
+            </w:tcBorders>
+            <w:tcMar>
+              <w:top w:w="100.0" w:type="dxa"/>
+              <w:left w:w="100.0" w:type="dxa"/>
+              <w:bottom w:w="100.0" w:type="dxa"/>
+              <w:right w:w="100.0" w:type="dxa"/>
+            </w:tcMar>
+            <w:vAlign w:val="center"/>
+          </w:tcPr>
+          <w:p>
+            <w:pPr>
+              <w:widowControl w:val="0"/>
+              <w:spacing w:line="240" w:lineRule="auto"/>
+              <w:rPr>
+                <w:rFonts w:ascii="Source Sans Pro" w:cs="Source Sans Pro" w:eastAsia="Source Sans Pro" w:hAnsi="Source Sans Pro"/>
+              </w:rPr>
+            </w:pPr>
+            <w:r>
+              <w:rPr>
+                <w:rFonts w:ascii="Source Sans Pro" w:cs="Source Sans Pro" w:eastAsia="Source Sans Pro" w:hAnsi="Source Sans Pro"/>
+                <w:rtl w:val="0"/>
+              </w:rPr>
+              <w:t xml:space="preserve">SCIP-VDEDB.docx</w:t>
+            </w:r>
+            <w:r>
+              <w:rPr>
+                <w:rtl w:val="0"/>
+              </w:rPr>
+            </w:r>
+          </w:p>
+        </w:tc>
+        <w:tc>
+          <w:tcPr>
+            <w:tcBorders>
+              <w:top w:color="000000" w:space="0" w:sz="12" w:val="single"/>
+              <w:left w:color="000000" w:space="0" w:sz="12" w:val="single"/>
+              <w:bottom w:color="000000" w:space="0" w:sz="12" w:val="single"/>
+              <w:right w:color="000000" w:space="0" w:sz="12" w:val="single"/>
+            </w:tcBorders>
+            <w:shd w:fill="auto" w:val="clear"/>
+            <w:tcMar>
+              <w:top w:w="100.0" w:type="dxa"/>
+              <w:left w:w="100.0" w:type="dxa"/>
+              <w:bottom w:w="100.0" w:type="dxa"/>
+              <w:right w:w="100.0" w:type="dxa"/>
+            </w:tcMar>
+            <w:vAlign w:val="center"/>
+          </w:tcPr>
+          <w:p>
+            <w:pPr>
+              <w:widowControl w:val="0"/>
+              <w:spacing w:line="240" w:lineRule="auto"/>
+              <w:jc w:val="center"/>
+              <w:rPr>
+                <w:rFonts w:ascii="Source Sans Pro" w:cs="Source Sans Pro" w:eastAsia="Source Sans Pro" w:hAnsi="Source Sans Pro"/>
+              </w:rPr>
+            </w:pPr>
+            <w:r>
+              <w:rPr>
+                <w:rFonts w:ascii="Source Sans Pro" w:cs="Source Sans Pro" w:eastAsia="Source Sans Pro" w:hAnsi="Source Sans Pro"/>
+                <w:rtl w:val="0"/>
+              </w:rPr>
+              <w:t xml:space="preserve">SI</w:t>
+            </w:r>
+          </w:p>
+        </w:tc>
+        <w:tc>
+          <w:tcPr>
+            <w:tcBorders>
+              <w:top w:color="000000" w:space="0" w:sz="12" w:val="single"/>
+              <w:left w:color="000000" w:space="0" w:sz="12" w:val="single"/>
+              <w:bottom w:color="000000" w:space="0" w:sz="12" w:val="single"/>
+              <w:right w:color="000000" w:space="0" w:sz="12" w:val="single"/>
+            </w:tcBorders>
+            <w:shd w:fill="auto" w:val="clear"/>
+            <w:tcMar>
+              <w:top w:w="100.0" w:type="dxa"/>
+              <w:left w:w="100.0" w:type="dxa"/>
+              <w:bottom w:w="100.0" w:type="dxa"/>
+              <w:right w:w="100.0" w:type="dxa"/>
+            </w:tcMar>
+            <w:vAlign w:val="center"/>
+          </w:tcPr>
+          <w:p>
+            <w:pPr>
+              <w:widowControl w:val="0"/>
+              <w:spacing w:line="240" w:lineRule="auto"/>
+              <w:jc w:val="center"/>
+              <w:rPr>
+                <w:rFonts w:ascii="Source Sans Pro" w:cs="Source Sans Pro" w:eastAsia="Source Sans Pro" w:hAnsi="Source Sans Pro"/>
+              </w:rPr>
+            </w:pPr>
+            <w:r>
+              <w:rPr>
+                <w:rFonts w:ascii="Source Sans Pro" w:cs="Source Sans Pro" w:eastAsia="Source Sans Pro" w:hAnsi="Source Sans Pro"/>
+                <w:rtl w:val="0"/>
+              </w:rPr>
+              <w:t xml:space="preserve">—--</w:t>
+            </w:r>
+          </w:p>
+        </w:tc>
+      </w:tr>
+      <w:tr>
+        <w:trPr>
+          <w:cantSplit w:val="0"/>
+          <w:tblHeader w:val="0"/>
+        </w:trPr>
+        <w:tc>
+          <w:tcPr>
+            <w:tcBorders>
+              <w:top w:color="000000" w:space="0" w:sz="12" w:val="single"/>
+              <w:left w:color="000000" w:space="0" w:sz="12" w:val="single"/>
+              <w:bottom w:color="000000" w:space="0" w:sz="12" w:val="single"/>
+              <w:right w:color="000000" w:space="0" w:sz="12" w:val="single"/>
+            </w:tcBorders>
+            <w:tcMar>
+              <w:top w:w="100.0" w:type="dxa"/>
+              <w:left w:w="100.0" w:type="dxa"/>
+              <w:bottom w:w="100.0" w:type="dxa"/>
+              <w:right w:w="100.0" w:type="dxa"/>
+            </w:tcMar>
+            <w:vAlign w:val="top"/>
+          </w:tcPr>
+          <w:p>
+            <w:pPr>
+              <w:widowControl w:val="0"/>
+              <w:spacing w:line="240" w:lineRule="auto"/>
+              <w:rPr>
+                <w:rFonts w:ascii="Source Sans Pro" w:cs="Source Sans Pro" w:eastAsia="Source Sans Pro" w:hAnsi="Source Sans Pro"/>
+              </w:rPr>
+            </w:pPr>
+            <w:r>
+              <w:rPr>
+                <w:rFonts w:ascii="Source Sans Pro" w:cs="Source Sans Pro" w:eastAsia="Source Sans Pro" w:hAnsi="Source Sans Pro"/>
+                <w:rtl w:val="0"/>
+              </w:rPr>
+              <w:t xml:space="preserve">Validación de Documento de Especificación UX (Mockups)</w:t>
+            </w:r>
+          </w:p>
+        </w:tc>
+        <w:tc>
+          <w:tcPr>
+            <w:tcBorders>
+              <w:top w:color="000000" w:space="0" w:sz="12" w:val="single"/>
+              <w:left w:color="000000" w:space="0" w:sz="12" w:val="single"/>
+              <w:bottom w:color="000000" w:space="0" w:sz="12" w:val="single"/>
+              <w:right w:color="000000" w:space="0" w:sz="12" w:val="single"/>
+            </w:tcBorders>
+            <w:tcMar>
+              <w:top w:w="100.0" w:type="dxa"/>
+              <w:left w:w="100.0" w:type="dxa"/>
+              <w:bottom w:w="100.0" w:type="dxa"/>
+              <w:right w:w="100.0" w:type="dxa"/>
+            </w:tcMar>
+            <w:vAlign w:val="center"/>
+          </w:tcPr>
+          <w:p>
+            <w:pPr>
+              <w:widowControl w:val="0"/>
+              <w:spacing w:line="240" w:lineRule="auto"/>
+              <w:rPr>
+                <w:rFonts w:ascii="Source Sans Pro" w:cs="Source Sans Pro" w:eastAsia="Source Sans Pro" w:hAnsi="Source Sans Pro"/>
+              </w:rPr>
+            </w:pPr>
+            <w:r>
+              <w:rPr>
+                <w:rFonts w:ascii="Source Sans Pro" w:cs="Source Sans Pro" w:eastAsia="Source Sans Pro" w:hAnsi="Source Sans Pro"/>
+                <w:rtl w:val="0"/>
+              </w:rPr>
+              <w:t xml:space="preserve">SCIP-VDEUX.docx</w:t>
+            </w:r>
+          </w:p>
+        </w:tc>
+        <w:tc>
+          <w:tcPr>
+            <w:tcBorders>
+              <w:top w:color="000000" w:space="0" w:sz="12" w:val="single"/>
+              <w:left w:color="000000" w:space="0" w:sz="12" w:val="single"/>
+              <w:bottom w:color="000000" w:space="0" w:sz="12" w:val="single"/>
+              <w:right w:color="000000" w:space="0" w:sz="12" w:val="single"/>
+            </w:tcBorders>
+            <w:shd w:fill="auto" w:val="clear"/>
+            <w:tcMar>
+              <w:top w:w="100.0" w:type="dxa"/>
+              <w:left w:w="100.0" w:type="dxa"/>
+              <w:bottom w:w="100.0" w:type="dxa"/>
+              <w:right w:w="100.0" w:type="dxa"/>
+            </w:tcMar>
+            <w:vAlign w:val="center"/>
+          </w:tcPr>
+          <w:p>
+            <w:pPr>
+              <w:widowControl w:val="0"/>
+              <w:spacing w:line="240" w:lineRule="auto"/>
+              <w:jc w:val="center"/>
+              <w:rPr>
+                <w:rFonts w:ascii="Source Sans Pro" w:cs="Source Sans Pro" w:eastAsia="Source Sans Pro" w:hAnsi="Source Sans Pro"/>
+              </w:rPr>
+            </w:pPr>
+            <w:r>
+              <w:rPr>
+                <w:rFonts w:ascii="Source Sans Pro" w:cs="Source Sans Pro" w:eastAsia="Source Sans Pro" w:hAnsi="Source Sans Pro"/>
+                <w:rtl w:val="0"/>
+              </w:rPr>
+              <w:t xml:space="preserve">SI</w:t>
+            </w:r>
+          </w:p>
+        </w:tc>
+        <w:tc>
+          <w:tcPr>
+            <w:tcBorders>
+              <w:top w:color="000000" w:space="0" w:sz="12" w:val="single"/>
+              <w:left w:color="000000" w:space="0" w:sz="12" w:val="single"/>
+              <w:bottom w:color="000000" w:space="0" w:sz="12" w:val="single"/>
+              <w:right w:color="000000" w:space="0" w:sz="12" w:val="single"/>
+            </w:tcBorders>
+            <w:shd w:fill="auto" w:val="clear"/>
+            <w:tcMar>
+              <w:top w:w="100.0" w:type="dxa"/>
+              <w:left w:w="100.0" w:type="dxa"/>
+              <w:bottom w:w="100.0" w:type="dxa"/>
+              <w:right w:w="100.0" w:type="dxa"/>
+            </w:tcMar>
+            <w:vAlign w:val="center"/>
+          </w:tcPr>
+          <w:p>
+            <w:pPr>
+              <w:widowControl w:val="0"/>
+              <w:spacing w:line="240" w:lineRule="auto"/>
+              <w:jc w:val="center"/>
+              <w:rPr>
+                <w:rFonts w:ascii="Source Sans Pro" w:cs="Source Sans Pro" w:eastAsia="Source Sans Pro" w:hAnsi="Source Sans Pro"/>
+              </w:rPr>
+            </w:pPr>
+            <w:r>
+              <w:rPr>
+                <w:rFonts w:ascii="Source Sans Pro" w:cs="Source Sans Pro" w:eastAsia="Source Sans Pro" w:hAnsi="Source Sans Pro"/>
+                <w:rtl w:val="0"/>
+              </w:rPr>
+              <w:t xml:space="preserve">—--</w:t>
+            </w:r>
+          </w:p>
+        </w:tc>
+      </w:tr>
+      <w:tr>
+        <w:trPr>
+          <w:cantSplit w:val="0"/>
+          <w:tblHeader w:val="0"/>
+        </w:trPr>
+        <w:tc>
+          <w:tcPr>
+            <w:tcBorders>
+              <w:top w:color="000000" w:space="0" w:sz="12" w:val="single"/>
+              <w:left w:color="000000" w:space="0" w:sz="12" w:val="single"/>
+              <w:bottom w:color="000000" w:space="0" w:sz="12" w:val="single"/>
+              <w:right w:color="000000" w:space="0" w:sz="12" w:val="single"/>
+            </w:tcBorders>
+            <w:tcMar>
+              <w:top w:w="100.0" w:type="dxa"/>
+              <w:left w:w="100.0" w:type="dxa"/>
+              <w:bottom w:w="100.0" w:type="dxa"/>
+              <w:right w:w="100.0" w:type="dxa"/>
+            </w:tcMar>
+            <w:vAlign w:val="center"/>
+          </w:tcPr>
+          <w:p>
+            <w:pPr>
+              <w:widowControl w:val="0"/>
+              <w:spacing w:line="240" w:lineRule="auto"/>
+              <w:rPr>
+                <w:rFonts w:ascii="Source Sans Pro" w:cs="Source Sans Pro" w:eastAsia="Source Sans Pro" w:hAnsi="Source Sans Pro"/>
+              </w:rPr>
+            </w:pPr>
+            <w:r>
+              <w:rPr>
+                <w:rFonts w:ascii="Source Sans Pro" w:cs="Source Sans Pro" w:eastAsia="Source Sans Pro" w:hAnsi="Source Sans Pro"/>
+                <w:rtl w:val="0"/>
+              </w:rPr>
+              <w:t xml:space="preserve">Informe de Revisión del Hito 1 / Plan de Implementación</w:t>
+            </w:r>
+          </w:p>
+        </w:tc>
+        <w:tc>
+          <w:tcPr>
+            <w:tcBorders>
+              <w:top w:color="000000" w:space="0" w:sz="12" w:val="single"/>
+              <w:left w:color="000000" w:space="0" w:sz="12" w:val="single"/>
+              <w:bottom w:color="000000" w:space="0" w:sz="12" w:val="single"/>
+              <w:right w:color="000000" w:space="0" w:sz="12" w:val="single"/>
+            </w:tcBorders>
+            <w:tcMar>
+              <w:top w:w="100.0" w:type="dxa"/>
+              <w:left w:w="100.0" w:type="dxa"/>
+              <w:bottom w:w="100.0" w:type="dxa"/>
+              <w:right w:w="100.0" w:type="dxa"/>
+            </w:tcMar>
+            <w:vAlign w:val="center"/>
+          </w:tcPr>
+          <w:p>
+            <w:pPr>
+              <w:widowControl w:val="0"/>
+              <w:spacing w:line="240" w:lineRule="auto"/>
+              <w:rPr>
+                <w:rFonts w:ascii="Source Sans Pro" w:cs="Source Sans Pro" w:eastAsia="Source Sans Pro" w:hAnsi="Source Sans Pro"/>
+              </w:rPr>
+            </w:pPr>
+            <w:r>
+              <w:rPr>
+                <w:rFonts w:ascii="Source Sans Pro" w:cs="Source Sans Pro" w:eastAsia="Source Sans Pro" w:hAnsi="Source Sans Pro"/>
+                <w:rtl w:val="0"/>
+              </w:rPr>
+              <w:t xml:space="preserve">SCIP-IRI.docx</w:t>
+            </w:r>
+          </w:p>
+        </w:tc>
+        <w:tc>
+          <w:tcPr>
+            <w:tcBorders>
+              <w:top w:color="000000" w:space="0" w:sz="12" w:val="single"/>
+              <w:left w:color="000000" w:space="0" w:sz="12" w:val="single"/>
+              <w:bottom w:color="000000" w:space="0" w:sz="12" w:val="single"/>
+              <w:right w:color="000000" w:space="0" w:sz="12" w:val="single"/>
+            </w:tcBorders>
+            <w:shd w:fill="auto" w:val="clear"/>
+            <w:tcMar>
+              <w:top w:w="100.0" w:type="dxa"/>
+              <w:left w:w="100.0" w:type="dxa"/>
+              <w:bottom w:w="100.0" w:type="dxa"/>
+              <w:right w:w="100.0" w:type="dxa"/>
+            </w:tcMar>
+            <w:vAlign w:val="center"/>
+          </w:tcPr>
+          <w:p>
+            <w:pPr>
+              <w:widowControl w:val="0"/>
+              <w:spacing w:line="240" w:lineRule="auto"/>
+              <w:jc w:val="center"/>
+              <w:rPr>
+                <w:rFonts w:ascii="Source Sans Pro" w:cs="Source Sans Pro" w:eastAsia="Source Sans Pro" w:hAnsi="Source Sans Pro"/>
+              </w:rPr>
+            </w:pPr>
+            <w:r>
+              <w:rPr>
+                <w:rFonts w:ascii="Source Sans Pro" w:cs="Source Sans Pro" w:eastAsia="Source Sans Pro" w:hAnsi="Source Sans Pro"/>
+                <w:rtl w:val="0"/>
+              </w:rPr>
+              <w:t xml:space="preserve">Si</w:t>
+            </w:r>
+          </w:p>
+        </w:tc>
+        <w:tc>
+          <w:tcPr>
+            <w:tcBorders>
+              <w:top w:color="000000" w:space="0" w:sz="12" w:val="single"/>
+              <w:left w:color="000000" w:space="0" w:sz="12" w:val="single"/>
+              <w:bottom w:color="000000" w:space="0" w:sz="12" w:val="single"/>
+              <w:right w:color="000000" w:space="0" w:sz="12" w:val="single"/>
+            </w:tcBorders>
+            <w:shd w:fill="auto" w:val="clear"/>
+            <w:tcMar>
+              <w:top w:w="100.0" w:type="dxa"/>
+              <w:left w:w="100.0" w:type="dxa"/>
+              <w:bottom w:w="100.0" w:type="dxa"/>
+              <w:right w:w="100.0" w:type="dxa"/>
+            </w:tcMar>
+            <w:vAlign w:val="center"/>
+          </w:tcPr>
+          <w:p>
+            <w:pPr>
+              <w:widowControl w:val="0"/>
+              <w:spacing w:line="240" w:lineRule="auto"/>
+              <w:jc w:val="center"/>
+              <w:rPr>
+                <w:rFonts w:ascii="Source Sans Pro" w:cs="Source Sans Pro" w:eastAsia="Source Sans Pro" w:hAnsi="Source Sans Pro"/>
+              </w:rPr>
+            </w:pPr>
+            <w:r>
+              <w:rPr>
+                <w:rFonts w:ascii="Source Sans Pro" w:cs="Source Sans Pro" w:eastAsia="Source Sans Pro" w:hAnsi="Source Sans Pro"/>
+                <w:rtl w:val="0"/>
+              </w:rPr>
+              <w:t xml:space="preserve">—--</w:t>
+            </w:r>
+          </w:p>
+        </w:tc>
+      </w:tr>
+      <w:tr>
+        <w:trPr>
+          <w:cantSplit w:val="0"/>
+          <w:tblHeader w:val="0"/>
+        </w:trPr>
+        <w:tc>
+          <w:tcPr>
+            <w:tcBorders>
+              <w:top w:color="000000" w:space="0" w:sz="12" w:val="single"/>
+              <w:left w:color="000000" w:space="0" w:sz="12" w:val="single"/>
+              <w:bottom w:color="000000" w:space="0" w:sz="12" w:val="single"/>
+              <w:right w:color="000000" w:space="0" w:sz="12" w:val="single"/>
+            </w:tcBorders>
+            <w:tcMar>
+              <w:top w:w="100.0" w:type="dxa"/>
+              <w:left w:w="100.0" w:type="dxa"/>
+              <w:bottom w:w="100.0" w:type="dxa"/>
+              <w:right w:w="100.0" w:type="dxa"/>
+            </w:tcMar>
+            <w:vAlign w:val="center"/>
+          </w:tcPr>
+          <w:p>
+            <w:pPr>
+              <w:widowControl w:val="0"/>
+              <w:spacing w:line="240" w:lineRule="auto"/>
+              <w:rPr>
+                <w:rFonts w:ascii="Source Sans Pro" w:cs="Source Sans Pro" w:eastAsia="Source Sans Pro" w:hAnsi="Source Sans Pro"/>
+              </w:rPr>
+            </w:pPr>
+            <w:r>
+              <w:rPr>
+                <w:rFonts w:ascii="Source Sans Pro" w:cs="Source Sans Pro" w:eastAsia="Source Sans Pro" w:hAnsi="Source Sans Pro"/>
+                <w:rtl w:val="0"/>
+              </w:rPr>
+              <w:t xml:space="preserve">Acta de Desarrollo de Software / Código fuente</w:t>
+            </w:r>
+          </w:p>
+        </w:tc>
+        <w:tc>
+          <w:tcPr>
+            <w:tcBorders>
+              <w:top w:color="000000" w:space="0" w:sz="12" w:val="single"/>
+              <w:left w:color="000000" w:space="0" w:sz="12" w:val="single"/>
+              <w:bottom w:color="000000" w:space="0" w:sz="12" w:val="single"/>
+              <w:right w:color="000000" w:space="0" w:sz="12" w:val="single"/>
+            </w:tcBorders>
+            <w:tcMar>
+              <w:top w:w="100.0" w:type="dxa"/>
+              <w:left w:w="100.0" w:type="dxa"/>
+              <w:bottom w:w="100.0" w:type="dxa"/>
+              <w:right w:w="100.0" w:type="dxa"/>
+            </w:tcMar>
+            <w:vAlign w:val="center"/>
+          </w:tcPr>
+          <w:p>
+            <w:pPr>
+              <w:widowControl w:val="0"/>
+              <w:spacing w:line="240" w:lineRule="auto"/>
+              <w:rPr>
+                <w:rFonts w:ascii="Source Sans Pro" w:cs="Source Sans Pro" w:eastAsia="Source Sans Pro" w:hAnsi="Source Sans Pro"/>
+              </w:rPr>
+            </w:pPr>
+            <w:r>
+              <w:rPr>
+                <w:rFonts w:ascii="Source Sans Pro" w:cs="Source Sans Pro" w:eastAsia="Source Sans Pro" w:hAnsi="Source Sans Pro"/>
+                <w:rtl w:val="0"/>
+              </w:rPr>
+              <w:t xml:space="preserve">SCIP-ADS.docx</w:t>
+            </w:r>
+          </w:p>
+        </w:tc>
+        <w:tc>
+          <w:tcPr>
+            <w:tcBorders>
+              <w:top w:color="000000" w:space="0" w:sz="12" w:val="single"/>
+              <w:left w:color="000000" w:space="0" w:sz="12" w:val="single"/>
+              <w:bottom w:color="000000" w:space="0" w:sz="12" w:val="single"/>
+              <w:right w:color="000000" w:space="0" w:sz="12" w:val="single"/>
+            </w:tcBorders>
+            <w:shd w:fill="auto" w:val="clear"/>
+            <w:tcMar>
+              <w:top w:w="100.0" w:type="dxa"/>
+              <w:left w:w="100.0" w:type="dxa"/>
+              <w:bottom w:w="100.0" w:type="dxa"/>
+              <w:right w:w="100.0" w:type="dxa"/>
+            </w:tcMar>
+            <w:vAlign w:val="center"/>
+          </w:tcPr>
+          <w:p>
+            <w:pPr>
+              <w:widowControl w:val="0"/>
+              <w:spacing w:line="240" w:lineRule="auto"/>
+              <w:jc w:val="center"/>
+              <w:rPr>
+                <w:rFonts w:ascii="Source Sans Pro" w:cs="Source Sans Pro" w:eastAsia="Source Sans Pro" w:hAnsi="Source Sans Pro"/>
+              </w:rPr>
+            </w:pPr>
+            <w:r>
+              <w:rPr>
+                <w:rFonts w:ascii="Source Sans Pro" w:cs="Source Sans Pro" w:eastAsia="Source Sans Pro" w:hAnsi="Source Sans Pro"/>
+                <w:rtl w:val="0"/>
+              </w:rPr>
+              <w:t xml:space="preserve">Si</w:t>
+            </w:r>
+          </w:p>
+        </w:tc>
+        <w:tc>
+          <w:tcPr>
+            <w:tcBorders>
+              <w:top w:color="000000" w:space="0" w:sz="12" w:val="single"/>
+              <w:left w:color="000000" w:space="0" w:sz="12" w:val="single"/>
+              <w:bottom w:color="000000" w:space="0" w:sz="12" w:val="single"/>
+              <w:right w:color="000000" w:space="0" w:sz="12" w:val="single"/>
+            </w:tcBorders>
+            <w:shd w:fill="auto" w:val="clear"/>
+            <w:tcMar>
+              <w:top w:w="100.0" w:type="dxa"/>
+              <w:left w:w="100.0" w:type="dxa"/>
+              <w:bottom w:w="100.0" w:type="dxa"/>
+              <w:right w:w="100.0" w:type="dxa"/>
+            </w:tcMar>
+            <w:vAlign w:val="center"/>
+          </w:tcPr>
+          <w:p>
+            <w:pPr>
+              <w:widowControl w:val="0"/>
+              <w:spacing w:line="240" w:lineRule="auto"/>
+              <w:jc w:val="center"/>
+              <w:rPr>
+                <w:rFonts w:ascii="Source Sans Pro" w:cs="Source Sans Pro" w:eastAsia="Source Sans Pro" w:hAnsi="Source Sans Pro"/>
+              </w:rPr>
+            </w:pPr>
+            <w:r>
+              <w:rPr>
+                <w:rFonts w:ascii="Source Sans Pro" w:cs="Source Sans Pro" w:eastAsia="Source Sans Pro" w:hAnsi="Source Sans Pro"/>
+                <w:rtl w:val="0"/>
+              </w:rPr>
+              <w:t xml:space="preserve">—--</w:t>
+            </w:r>
+          </w:p>
+        </w:tc>
+      </w:tr>
+      <w:tr>
+        <w:trPr>
+          <w:cantSplit w:val="0"/>
+          <w:tblHeader w:val="0"/>
+        </w:trPr>
+        <w:tc>
+          <w:tcPr>
+            <w:tcBorders>
+              <w:top w:color="000000" w:space="0" w:sz="12" w:val="single"/>
+              <w:left w:color="000000" w:space="0" w:sz="12" w:val="single"/>
+              <w:bottom w:color="000000" w:space="0" w:sz="12" w:val="single"/>
+              <w:right w:color="000000" w:space="0" w:sz="12" w:val="single"/>
+            </w:tcBorders>
+            <w:tcMar>
+              <w:top w:w="100.0" w:type="dxa"/>
+              <w:left w:w="100.0" w:type="dxa"/>
+              <w:bottom w:w="100.0" w:type="dxa"/>
+              <w:right w:w="100.0" w:type="dxa"/>
+            </w:tcMar>
+            <w:vAlign w:val="center"/>
+          </w:tcPr>
+          <w:p>
+            <w:pPr>
+              <w:widowControl w:val="0"/>
+              <w:spacing w:line="240" w:lineRule="auto"/>
+              <w:rPr>
+                <w:rFonts w:ascii="Source Sans Pro" w:cs="Source Sans Pro" w:eastAsia="Source Sans Pro" w:hAnsi="Source Sans Pro"/>
+              </w:rPr>
+            </w:pPr>
+            <w:r>
+              <w:rPr>
+                <w:rFonts w:ascii="Source Sans Pro" w:cs="Source Sans Pro" w:eastAsia="Source Sans Pro" w:hAnsi="Source Sans Pro"/>
+                <w:rtl w:val="0"/>
+              </w:rPr>
+              <w:t xml:space="preserve">Documento de Especificación de DB</w:t>
+            </w:r>
+          </w:p>
+        </w:tc>
+        <w:tc>
+          <w:tcPr>
+            <w:tcBorders>
+              <w:top w:color="000000" w:space="0" w:sz="12" w:val="single"/>
+              <w:left w:color="000000" w:space="0" w:sz="12" w:val="single"/>
+              <w:bottom w:color="000000" w:space="0" w:sz="12" w:val="single"/>
+              <w:right w:color="000000" w:space="0" w:sz="12" w:val="single"/>
+            </w:tcBorders>
+            <w:tcMar>
+              <w:top w:w="100.0" w:type="dxa"/>
+              <w:left w:w="100.0" w:type="dxa"/>
+              <w:bottom w:w="100.0" w:type="dxa"/>
+              <w:right w:w="100.0" w:type="dxa"/>
+            </w:tcMar>
+            <w:vAlign w:val="center"/>
+          </w:tcPr>
+          <w:p>
+            <w:pPr>
+              <w:widowControl w:val="0"/>
+              <w:spacing w:line="240" w:lineRule="auto"/>
+              <w:rPr>
+                <w:rFonts w:ascii="Source Sans Pro" w:cs="Source Sans Pro" w:eastAsia="Source Sans Pro" w:hAnsi="Source Sans Pro"/>
+              </w:rPr>
+            </w:pPr>
+            <w:r>
+              <w:rPr>
+                <w:rFonts w:ascii="Source Sans Pro" w:cs="Source Sans Pro" w:eastAsia="Source Sans Pro" w:hAnsi="Source Sans Pro"/>
+                <w:rtl w:val="0"/>
+              </w:rPr>
+              <w:t xml:space="preserve">SCIP-DEDB.docx</w:t>
+            </w:r>
+          </w:p>
+        </w:tc>
+        <w:tc>
+          <w:tcPr>
+            <w:tcBorders>
+              <w:top w:color="000000" w:space="0" w:sz="12" w:val="single"/>
+              <w:left w:color="000000" w:space="0" w:sz="12" w:val="single"/>
+              <w:bottom w:color="000000" w:space="0" w:sz="12" w:val="single"/>
+              <w:right w:color="000000" w:space="0" w:sz="12" w:val="single"/>
+            </w:tcBorders>
+            <w:shd w:fill="auto" w:val="clear"/>
+            <w:tcMar>
+              <w:top w:w="100.0" w:type="dxa"/>
+              <w:left w:w="100.0" w:type="dxa"/>
+              <w:bottom w:w="100.0" w:type="dxa"/>
+              <w:right w:w="100.0" w:type="dxa"/>
+            </w:tcMar>
+            <w:vAlign w:val="center"/>
+          </w:tcPr>
+          <w:p>
+            <w:pPr>
+              <w:widowControl w:val="0"/>
+              <w:spacing w:line="240" w:lineRule="auto"/>
+              <w:jc w:val="center"/>
+              <w:rPr>
+                <w:rFonts w:ascii="Source Sans Pro" w:cs="Source Sans Pro" w:eastAsia="Source Sans Pro" w:hAnsi="Source Sans Pro"/>
+              </w:rPr>
+            </w:pPr>
+            <w:r>
+              <w:rPr>
+                <w:rFonts w:ascii="Source Sans Pro" w:cs="Source Sans Pro" w:eastAsia="Source Sans Pro" w:hAnsi="Source Sans Pro"/>
+                <w:rtl w:val="0"/>
+              </w:rPr>
+              <w:t xml:space="preserve">Si</w:t>
+            </w:r>
+          </w:p>
+        </w:tc>
+        <w:tc>
+          <w:tcPr>
+            <w:tcBorders>
+              <w:top w:color="000000" w:space="0" w:sz="12" w:val="single"/>
+              <w:left w:color="000000" w:space="0" w:sz="12" w:val="single"/>
+              <w:bottom w:color="000000" w:space="0" w:sz="12" w:val="single"/>
+              <w:right w:color="000000" w:space="0" w:sz="12" w:val="single"/>
+            </w:tcBorders>
+            <w:shd w:fill="auto" w:val="clear"/>
+            <w:tcMar>
+              <w:top w:w="100.0" w:type="dxa"/>
+              <w:left w:w="100.0" w:type="dxa"/>
+              <w:bottom w:w="100.0" w:type="dxa"/>
+              <w:right w:w="100.0" w:type="dxa"/>
+            </w:tcMar>
+            <w:vAlign w:val="center"/>
+          </w:tcPr>
+          <w:p>
+            <w:pPr>
+              <w:widowControl w:val="0"/>
+              <w:spacing w:line="240" w:lineRule="auto"/>
+              <w:jc w:val="center"/>
+              <w:rPr>
+                <w:rFonts w:ascii="Source Sans Pro" w:cs="Source Sans Pro" w:eastAsia="Source Sans Pro" w:hAnsi="Source Sans Pro"/>
+              </w:rPr>
+            </w:pPr>
+            <w:r>
+              <w:rPr>
+                <w:rFonts w:ascii="Source Sans Pro" w:cs="Source Sans Pro" w:eastAsia="Source Sans Pro" w:hAnsi="Source Sans Pro"/>
+                <w:rtl w:val="0"/>
+              </w:rPr>
+              <w:t xml:space="preserve">—--</w:t>
+            </w:r>
+          </w:p>
+        </w:tc>
+      </w:tr>
+      <w:tr>
+        <w:trPr>
+          <w:cantSplit w:val="0"/>
+          <w:tblHeader w:val="0"/>
+        </w:trPr>
+        <w:tc>
+          <w:tcPr>
+            <w:tcBorders>
+              <w:top w:color="000000" w:space="0" w:sz="12" w:val="single"/>
+              <w:left w:color="000000" w:space="0" w:sz="12" w:val="single"/>
+              <w:bottom w:color="000000" w:space="0" w:sz="12" w:val="single"/>
+              <w:right w:color="000000" w:space="0" w:sz="12" w:val="single"/>
+            </w:tcBorders>
+            <w:tcMar>
+              <w:top w:w="100.0" w:type="dxa"/>
+              <w:left w:w="100.0" w:type="dxa"/>
+              <w:bottom w:w="100.0" w:type="dxa"/>
+              <w:right w:w="100.0" w:type="dxa"/>
+            </w:tcMar>
+            <w:vAlign w:val="center"/>
+          </w:tcPr>
+          <w:p>
+            <w:pPr>
+              <w:widowControl w:val="0"/>
+              <w:spacing w:line="240" w:lineRule="auto"/>
+              <w:rPr>
+                <w:rFonts w:ascii="Source Sans Pro" w:cs="Source Sans Pro" w:eastAsia="Source Sans Pro" w:hAnsi="Source Sans Pro"/>
+              </w:rPr>
+            </w:pPr>
+            <w:r>
+              <w:rPr>
+                <w:rFonts w:ascii="Source Sans Pro" w:cs="Source Sans Pro" w:eastAsia="Source Sans Pro" w:hAnsi="Source Sans Pro"/>
+                <w:rtl w:val="0"/>
+              </w:rPr>
+              <w:t xml:space="preserve">Informe de revisión</w:t>
+            </w:r>
+          </w:p>
+        </w:tc>
+        <w:tc>
+          <w:tcPr>
+            <w:tcBorders>
+              <w:top w:color="000000" w:space="0" w:sz="12" w:val="single"/>
+              <w:left w:color="000000" w:space="0" w:sz="12" w:val="single"/>
+              <w:bottom w:color="000000" w:space="0" w:sz="12" w:val="single"/>
+              <w:right w:color="000000" w:space="0" w:sz="12" w:val="single"/>
+            </w:tcBorders>
+            <w:tcMar>
+              <w:top w:w="100.0" w:type="dxa"/>
+              <w:left w:w="100.0" w:type="dxa"/>
+              <w:bottom w:w="100.0" w:type="dxa"/>
+              <w:right w:w="100.0" w:type="dxa"/>
+            </w:tcMar>
+            <w:vAlign w:val="center"/>
+          </w:tcPr>
+          <w:p>
+            <w:pPr>
+              <w:widowControl w:val="0"/>
+              <w:spacing w:line="240" w:lineRule="auto"/>
+              <w:rPr>
+                <w:rFonts w:ascii="Source Sans Pro" w:cs="Source Sans Pro" w:eastAsia="Source Sans Pro" w:hAnsi="Source Sans Pro"/>
+              </w:rPr>
+            </w:pPr>
+            <w:r>
+              <w:rPr>
+                <w:rFonts w:ascii="Source Sans Pro" w:cs="Source Sans Pro" w:eastAsia="Source Sans Pro" w:hAnsi="Source Sans Pro"/>
+                <w:rtl w:val="0"/>
+              </w:rPr>
+              <w:t xml:space="preserve">SCIP-IR.docx</w:t>
+            </w:r>
+          </w:p>
+        </w:tc>
+        <w:tc>
+          <w:tcPr>
+            <w:tcBorders>
+              <w:top w:color="000000" w:space="0" w:sz="12" w:val="single"/>
+              <w:left w:color="000000" w:space="0" w:sz="12" w:val="single"/>
+              <w:bottom w:color="000000" w:space="0" w:sz="12" w:val="single"/>
+              <w:right w:color="000000" w:space="0" w:sz="12" w:val="single"/>
+            </w:tcBorders>
+            <w:shd w:fill="auto" w:val="clear"/>
+            <w:tcMar>
+              <w:top w:w="100.0" w:type="dxa"/>
+              <w:left w:w="100.0" w:type="dxa"/>
+              <w:bottom w:w="100.0" w:type="dxa"/>
+              <w:right w:w="100.0" w:type="dxa"/>
+            </w:tcMar>
+            <w:vAlign w:val="center"/>
+          </w:tcPr>
+          <w:p>
+            <w:pPr>
+              <w:widowControl w:val="0"/>
+              <w:spacing w:line="240" w:lineRule="auto"/>
+              <w:jc w:val="center"/>
+              <w:rPr>
+                <w:rFonts w:ascii="Source Sans Pro" w:cs="Source Sans Pro" w:eastAsia="Source Sans Pro" w:hAnsi="Source Sans Pro"/>
+              </w:rPr>
+            </w:pPr>
+            <w:r>
+              <w:rPr>
+                <w:rFonts w:ascii="Source Sans Pro" w:cs="Source Sans Pro" w:eastAsia="Source Sans Pro" w:hAnsi="Source Sans Pro"/>
+                <w:rtl w:val="0"/>
+              </w:rPr>
+              <w:t xml:space="preserve">Si</w:t>
+            </w:r>
+          </w:p>
+        </w:tc>
+        <w:tc>
+          <w:tcPr>
+            <w:tcBorders>
+              <w:top w:color="000000" w:space="0" w:sz="12" w:val="single"/>
+              <w:left w:color="000000" w:space="0" w:sz="12" w:val="single"/>
+              <w:bottom w:color="000000" w:space="0" w:sz="12" w:val="single"/>
+              <w:right w:color="000000" w:space="0" w:sz="12" w:val="single"/>
+            </w:tcBorders>
+            <w:shd w:fill="auto" w:val="clear"/>
+            <w:tcMar>
+              <w:top w:w="100.0" w:type="dxa"/>
+              <w:left w:w="100.0" w:type="dxa"/>
+              <w:bottom w:w="100.0" w:type="dxa"/>
+              <w:right w:w="100.0" w:type="dxa"/>
+            </w:tcMar>
+            <w:vAlign w:val="center"/>
+          </w:tcPr>
+          <w:p>
+            <w:pPr>
+              <w:widowControl w:val="0"/>
+              <w:spacing w:line="240" w:lineRule="auto"/>
+              <w:jc w:val="center"/>
+              <w:rPr>
+                <w:rFonts w:ascii="Source Sans Pro" w:cs="Source Sans Pro" w:eastAsia="Source Sans Pro" w:hAnsi="Source Sans Pro"/>
+              </w:rPr>
+            </w:pPr>
+            <w:r>
+              <w:rPr>
+                <w:rFonts w:ascii="Source Sans Pro" w:cs="Source Sans Pro" w:eastAsia="Source Sans Pro" w:hAnsi="Source Sans Pro"/>
+                <w:rtl w:val="0"/>
+              </w:rPr>
+              <w:t xml:space="preserve">—--</w:t>
+            </w:r>
+          </w:p>
+        </w:tc>
+      </w:tr>
+      <w:tr>
+        <w:trPr>
+          <w:cantSplit w:val="0"/>
+          <w:tblHeader w:val="0"/>
+        </w:trPr>
+        <w:tc>
+          <w:tcPr>
+            <w:tcBorders>
+              <w:top w:color="000000" w:space="0" w:sz="12" w:val="single"/>
+              <w:left w:color="000000" w:space="0" w:sz="12" w:val="single"/>
+              <w:bottom w:color="000000" w:space="0" w:sz="12" w:val="single"/>
+              <w:right w:color="000000" w:space="0" w:sz="12" w:val="single"/>
+            </w:tcBorders>
+            <w:tcMar>
+              <w:top w:w="100.0" w:type="dxa"/>
+              <w:left w:w="100.0" w:type="dxa"/>
+              <w:bottom w:w="100.0" w:type="dxa"/>
+              <w:right w:w="100.0" w:type="dxa"/>
+            </w:tcMar>
+            <w:vAlign w:val="center"/>
+          </w:tcPr>
+          <w:p>
+            <w:pPr>
+              <w:widowControl w:val="0"/>
+              <w:spacing w:line="240" w:lineRule="auto"/>
+              <w:rPr>
+                <w:rFonts w:ascii="Source Sans Pro" w:cs="Source Sans Pro" w:eastAsia="Source Sans Pro" w:hAnsi="Source Sans Pro"/>
+              </w:rPr>
+            </w:pPr>
+            <w:r>
+              <w:rPr>
+                <w:rFonts w:ascii="Source Sans Pro" w:cs="Source Sans Pro" w:eastAsia="Source Sans Pro" w:hAnsi="Source Sans Pro"/>
+                <w:rtl w:val="0"/>
+              </w:rPr>
+              <w:t xml:space="preserve">Revisar (Línea base de Desarrollo) y aprobar el plan de integración</w:t>
+            </w:r>
+          </w:p>
+        </w:tc>
+        <w:tc>
+          <w:tcPr>
+            <w:tcBorders>
+              <w:top w:color="000000" w:space="0" w:sz="12" w:val="single"/>
+              <w:left w:color="000000" w:space="0" w:sz="12" w:val="single"/>
+              <w:bottom w:color="000000" w:space="0" w:sz="12" w:val="single"/>
+              <w:right w:color="000000" w:space="0" w:sz="12" w:val="single"/>
+            </w:tcBorders>
+            <w:tcMar>
+              <w:top w:w="100.0" w:type="dxa"/>
+              <w:left w:w="100.0" w:type="dxa"/>
+              <w:bottom w:w="100.0" w:type="dxa"/>
+              <w:right w:w="100.0" w:type="dxa"/>
+            </w:tcMar>
+            <w:vAlign w:val="center"/>
+          </w:tcPr>
+          <w:p>
+            <w:pPr>
+              <w:widowControl w:val="0"/>
+              <w:spacing w:line="240" w:lineRule="auto"/>
+              <w:rPr>
+                <w:rFonts w:ascii="Source Sans Pro" w:cs="Source Sans Pro" w:eastAsia="Source Sans Pro" w:hAnsi="Source Sans Pro"/>
+              </w:rPr>
+            </w:pPr>
+            <w:r>
+              <w:rPr>
+                <w:rFonts w:ascii="Source Sans Pro" w:cs="Source Sans Pro" w:eastAsia="Source Sans Pro" w:hAnsi="Source Sans Pro"/>
+                <w:rtl w:val="0"/>
+              </w:rPr>
+              <w:t xml:space="preserve">SCIP-IRII.docx</w:t>
+            </w:r>
+          </w:p>
+        </w:tc>
+        <w:tc>
+          <w:tcPr>
+            <w:tcBorders>
+              <w:top w:color="000000" w:space="0" w:sz="12" w:val="single"/>
+              <w:left w:color="000000" w:space="0" w:sz="12" w:val="single"/>
+              <w:bottom w:color="000000" w:space="0" w:sz="12" w:val="single"/>
+              <w:right w:color="000000" w:space="0" w:sz="12" w:val="single"/>
+            </w:tcBorders>
+            <w:shd w:fill="auto" w:val="clear"/>
+            <w:tcMar>
+              <w:top w:w="100.0" w:type="dxa"/>
+              <w:left w:w="100.0" w:type="dxa"/>
+              <w:bottom w:w="100.0" w:type="dxa"/>
+              <w:right w:w="100.0" w:type="dxa"/>
+            </w:tcMar>
+            <w:vAlign w:val="center"/>
+          </w:tcPr>
+          <w:p>
+            <w:pPr>
+              <w:widowControl w:val="0"/>
+              <w:spacing w:line="240" w:lineRule="auto"/>
+              <w:jc w:val="center"/>
+              <w:rPr>
+                <w:rFonts w:ascii="Source Sans Pro" w:cs="Source Sans Pro" w:eastAsia="Source Sans Pro" w:hAnsi="Source Sans Pro"/>
+              </w:rPr>
+            </w:pPr>
+            <w:r>
+              <w:rPr>
+                <w:rFonts w:ascii="Source Sans Pro" w:cs="Source Sans Pro" w:eastAsia="Source Sans Pro" w:hAnsi="Source Sans Pro"/>
+                <w:rtl w:val="0"/>
+              </w:rPr>
+              <w:t xml:space="preserve">Si</w:t>
+            </w:r>
+          </w:p>
+        </w:tc>
+        <w:tc>
+          <w:tcPr>
+            <w:tcBorders>
+              <w:top w:color="000000" w:space="0" w:sz="12" w:val="single"/>
+              <w:left w:color="000000" w:space="0" w:sz="12" w:val="single"/>
+              <w:bottom w:color="000000" w:space="0" w:sz="12" w:val="single"/>
+              <w:right w:color="000000" w:space="0" w:sz="12" w:val="single"/>
+            </w:tcBorders>
+            <w:shd w:fill="auto" w:val="clear"/>
+            <w:tcMar>
+              <w:top w:w="100.0" w:type="dxa"/>
+              <w:left w:w="100.0" w:type="dxa"/>
+              <w:bottom w:w="100.0" w:type="dxa"/>
+              <w:right w:w="100.0" w:type="dxa"/>
+            </w:tcMar>
+            <w:vAlign w:val="center"/>
+          </w:tcPr>
+          <w:p>
+            <w:pPr>
+              <w:widowControl w:val="0"/>
+              <w:spacing w:line="240" w:lineRule="auto"/>
+              <w:jc w:val="center"/>
+              <w:rPr>
+                <w:rFonts w:ascii="Source Sans Pro" w:cs="Source Sans Pro" w:eastAsia="Source Sans Pro" w:hAnsi="Source Sans Pro"/>
+              </w:rPr>
+            </w:pPr>
+            <w:r>
+              <w:rPr>
+                <w:rFonts w:ascii="Source Sans Pro" w:cs="Source Sans Pro" w:eastAsia="Source Sans Pro" w:hAnsi="Source Sans Pro"/>
+                <w:rtl w:val="0"/>
+              </w:rPr>
+              <w:t xml:space="preserve">—--</w:t>
+            </w:r>
+          </w:p>
+        </w:tc>
+      </w:tr>
+      <w:tr>
+        <w:trPr>
+          <w:cantSplit w:val="0"/>
+          <w:tblHeader w:val="0"/>
+        </w:trPr>
+        <w:tc>
+          <w:tcPr>
+            <w:tcBorders>
+              <w:top w:color="000000" w:space="0" w:sz="12" w:val="single"/>
+              <w:left w:color="000000" w:space="0" w:sz="12" w:val="single"/>
+              <w:bottom w:color="000000" w:space="0" w:sz="12" w:val="single"/>
+              <w:right w:color="000000" w:space="0" w:sz="12" w:val="single"/>
+            </w:tcBorders>
+            <w:tcMar>
+              <w:top w:w="100.0" w:type="dxa"/>
+              <w:left w:w="100.0" w:type="dxa"/>
+              <w:bottom w:w="100.0" w:type="dxa"/>
+              <w:right w:w="100.0" w:type="dxa"/>
+            </w:tcMar>
+            <w:vAlign w:val="center"/>
+          </w:tcPr>
+          <w:p>
+            <w:pPr>
+              <w:widowControl w:val="0"/>
+              <w:spacing w:line="240" w:lineRule="auto"/>
+              <w:rPr>
+                <w:rFonts w:ascii="Source Sans Pro" w:cs="Source Sans Pro" w:eastAsia="Source Sans Pro" w:hAnsi="Source Sans Pro"/>
+              </w:rPr>
+            </w:pPr>
+            <w:r>
+              <w:rPr>
+                <w:rFonts w:ascii="Source Sans Pro" w:cs="Source Sans Pro" w:eastAsia="Source Sans Pro" w:hAnsi="Source Sans Pro"/>
+                <w:rtl w:val="0"/>
+              </w:rPr>
+              <w:t xml:space="preserve">Realizar las pruebas del sistema</w:t>
+            </w:r>
+          </w:p>
+        </w:tc>
+        <w:tc>
+          <w:tcPr>
+            <w:tcBorders>
+              <w:top w:color="000000" w:space="0" w:sz="12" w:val="single"/>
+              <w:left w:color="000000" w:space="0" w:sz="12" w:val="single"/>
+              <w:bottom w:color="000000" w:space="0" w:sz="12" w:val="single"/>
+              <w:right w:color="000000" w:space="0" w:sz="12" w:val="single"/>
+            </w:tcBorders>
+            <w:tcMar>
+              <w:top w:w="100.0" w:type="dxa"/>
+              <w:left w:w="100.0" w:type="dxa"/>
+              <w:bottom w:w="100.0" w:type="dxa"/>
+              <w:right w:w="100.0" w:type="dxa"/>
+            </w:tcMar>
+            <w:vAlign w:val="center"/>
+          </w:tcPr>
+          <w:p>
+            <w:pPr>
+              <w:widowControl w:val="0"/>
+              <w:spacing w:line="240" w:lineRule="auto"/>
+              <w:rPr>
+                <w:rFonts w:ascii="Source Sans Pro" w:cs="Source Sans Pro" w:eastAsia="Source Sans Pro" w:hAnsi="Source Sans Pro"/>
+              </w:rPr>
+            </w:pPr>
+            <w:r>
+              <w:rPr>
+                <w:rFonts w:ascii="Source Sans Pro" w:cs="Source Sans Pro" w:eastAsia="Source Sans Pro" w:hAnsi="Source Sans Pro"/>
+                <w:rtl w:val="0"/>
+              </w:rPr>
+              <w:t xml:space="preserve">SCIP-DCS.xlsx</w:t>
+            </w:r>
+          </w:p>
+        </w:tc>
+        <w:tc>
+          <w:tcPr>
+            <w:tcBorders>
+              <w:top w:color="000000" w:space="0" w:sz="12" w:val="single"/>
+              <w:left w:color="000000" w:space="0" w:sz="12" w:val="single"/>
+              <w:bottom w:color="000000" w:space="0" w:sz="12" w:val="single"/>
+              <w:right w:color="000000" w:space="0" w:sz="12" w:val="single"/>
+            </w:tcBorders>
+            <w:shd w:fill="auto" w:val="clear"/>
+            <w:tcMar>
+              <w:top w:w="100.0" w:type="dxa"/>
+              <w:left w:w="100.0" w:type="dxa"/>
+              <w:bottom w:w="100.0" w:type="dxa"/>
+              <w:right w:w="100.0" w:type="dxa"/>
+            </w:tcMar>
+            <w:vAlign w:val="center"/>
+          </w:tcPr>
+          <w:p>
+            <w:pPr>
+              <w:widowControl w:val="0"/>
+              <w:spacing w:line="240" w:lineRule="auto"/>
+              <w:jc w:val="center"/>
+              <w:rPr>
+                <w:rFonts w:ascii="Source Sans Pro" w:cs="Source Sans Pro" w:eastAsia="Source Sans Pro" w:hAnsi="Source Sans Pro"/>
+              </w:rPr>
+            </w:pPr>
+            <w:r>
+              <w:rPr>
+                <w:rFonts w:ascii="Source Sans Pro" w:cs="Source Sans Pro" w:eastAsia="Source Sans Pro" w:hAnsi="Source Sans Pro"/>
+                <w:rtl w:val="0"/>
+              </w:rPr>
+              <w:t xml:space="preserve">Si</w:t>
+            </w:r>
+          </w:p>
+        </w:tc>
+        <w:tc>
+          <w:tcPr>
+            <w:tcBorders>
+              <w:top w:color="000000" w:space="0" w:sz="12" w:val="single"/>
+              <w:left w:color="000000" w:space="0" w:sz="12" w:val="single"/>
+              <w:bottom w:color="000000" w:space="0" w:sz="12" w:val="single"/>
+              <w:right w:color="000000" w:space="0" w:sz="12" w:val="single"/>
+            </w:tcBorders>
+            <w:shd w:fill="auto" w:val="clear"/>
+            <w:tcMar>
+              <w:top w:w="100.0" w:type="dxa"/>
+              <w:left w:w="100.0" w:type="dxa"/>
+              <w:bottom w:w="100.0" w:type="dxa"/>
+              <w:right w:w="100.0" w:type="dxa"/>
+            </w:tcMar>
+            <w:vAlign w:val="center"/>
+          </w:tcPr>
+          <w:p>
+            <w:pPr>
+              <w:widowControl w:val="0"/>
+              <w:spacing w:line="240" w:lineRule="auto"/>
+              <w:jc w:val="center"/>
+              <w:rPr>
+                <w:rFonts w:ascii="Source Sans Pro" w:cs="Source Sans Pro" w:eastAsia="Source Sans Pro" w:hAnsi="Source Sans Pro"/>
+              </w:rPr>
+            </w:pPr>
+            <w:r>
+              <w:rPr>
+                <w:rFonts w:ascii="Source Sans Pro" w:cs="Source Sans Pro" w:eastAsia="Source Sans Pro" w:hAnsi="Source Sans Pro"/>
+                <w:rtl w:val="0"/>
+              </w:rPr>
+              <w:t xml:space="preserve">—--</w:t>
+            </w:r>
+          </w:p>
+        </w:tc>
+      </w:tr>
+    </w:tbl>
+    <w:p>
+      <w:pPr>
+        <w:spacing w:line="360" w:lineRule="auto"/>
+        <w:rPr>
+          <w:rFonts w:ascii="Source Sans Pro" w:cs="Source Sans Pro" w:eastAsia="Source Sans Pro" w:hAnsi="Source Sans Pro"/>
+        </w:rPr>
+      </w:pPr>
+      <w:r>
+        <w:rPr>
+          <w:rtl w:val="0"/>
+        </w:rPr>
+      </w:r>
+    </w:p>
+    <w:p>
+      <w:pPr>
+        <w:spacing w:line="276" w:lineRule="auto"/>
+        <w:rPr>
+          <w:rFonts w:ascii="Source Sans Pro" w:cs="Source Sans Pro" w:eastAsia="Source Sans Pro" w:hAnsi="Source Sans Pro"/>
         </w:rPr>
       </w:pPr>
       <w:r>
@@ -3086,7 +7006,121 @@
 </file>
 
 <file path=word/numbering.xml><?xml version="1.0" encoding="utf-8"?>
-<w:numbering xmlns:mc="http://schemas.openxmlformats.org/markup-compatibility/2006" xmlns:o="urn:schemas-microsoft-com:office:office" xmlns:r="http://schemas.openxmlformats.org/officeDocument/2006/relationships" xmlns:m="http://schemas.openxmlformats.org/officeDocument/2006/math" xmlns:v="urn:schemas-microsoft-com:vml" xmlns:wp="http://schemas.openxmlformats.org/drawingml/2006/wordprocessingDrawing" xmlns:w10="urn:schemas-microsoft-com:office:word" xmlns:w="http://schemas.openxmlformats.org/wordprocessingml/2006/main" xmlns:wne="http://schemas.microsoft.com/office/word/2006/wordml" xmlns:sl="http://schemas.openxmlformats.org/schemaLibrary/2006/main" xmlns:a="http://schemas.openxmlformats.org/drawingml/2006/main" xmlns:pic="http://schemas.openxmlformats.org/drawingml/2006/picture" xmlns:c="http://schemas.openxmlformats.org/drawingml/2006/chart" xmlns:lc="http://schemas.openxmlformats.org/drawingml/2006/lockedCanvas" xmlns:dgm="http://schemas.openxmlformats.org/drawingml/2006/diagram" xmlns:wps="http://schemas.microsoft.com/office/word/2010/wordprocessingShape" xmlns:wpg="http://schemas.microsoft.com/office/word/2010/wordprocessingGroup" xmlns:w14="http://schemas.microsoft.com/office/word/2010/wordml" xmlns:w15="http://schemas.microsoft.com/office/word/2012/wordml"/>
+<w:numbering xmlns:mc="http://schemas.openxmlformats.org/markup-compatibility/2006" xmlns:o="urn:schemas-microsoft-com:office:office" xmlns:r="http://schemas.openxmlformats.org/officeDocument/2006/relationships" xmlns:m="http://schemas.openxmlformats.org/officeDocument/2006/math" xmlns:v="urn:schemas-microsoft-com:vml" xmlns:wp="http://schemas.openxmlformats.org/drawingml/2006/wordprocessingDrawing" xmlns:w10="urn:schemas-microsoft-com:office:word" xmlns:w="http://schemas.openxmlformats.org/wordprocessingml/2006/main" xmlns:wne="http://schemas.microsoft.com/office/word/2006/wordml" xmlns:sl="http://schemas.openxmlformats.org/schemaLibrary/2006/main" xmlns:a="http://schemas.openxmlformats.org/drawingml/2006/main" xmlns:pic="http://schemas.openxmlformats.org/drawingml/2006/picture" xmlns:c="http://schemas.openxmlformats.org/drawingml/2006/chart" xmlns:lc="http://schemas.openxmlformats.org/drawingml/2006/lockedCanvas" xmlns:dgm="http://schemas.openxmlformats.org/drawingml/2006/diagram" xmlns:wps="http://schemas.microsoft.com/office/word/2010/wordprocessingShape" xmlns:wpg="http://schemas.microsoft.com/office/word/2010/wordprocessingGroup" xmlns:w14="http://schemas.microsoft.com/office/word/2010/wordml" xmlns:w15="http://schemas.microsoft.com/office/word/2012/wordml">
+  <w:abstractNum w:abstractNumId="1">
+    <w:lvl w:ilvl="0">
+      <w:start w:val="1"/>
+      <w:numFmt w:val="bullet"/>
+      <w:lvlText w:val="-"/>
+      <w:lvlJc w:val="left"/>
+      <w:pPr>
+        <w:ind w:left="720" w:hanging="360"/>
+      </w:pPr>
+      <w:rPr>
+        <w:u w:val="none"/>
+      </w:rPr>
+    </w:lvl>
+    <w:lvl w:ilvl="1">
+      <w:start w:val="1"/>
+      <w:numFmt w:val="bullet"/>
+      <w:lvlText w:val="-"/>
+      <w:lvlJc w:val="left"/>
+      <w:pPr>
+        <w:ind w:left="1440" w:hanging="360"/>
+      </w:pPr>
+      <w:rPr>
+        <w:u w:val="none"/>
+      </w:rPr>
+    </w:lvl>
+    <w:lvl w:ilvl="2">
+      <w:start w:val="1"/>
+      <w:numFmt w:val="bullet"/>
+      <w:lvlText w:val="-"/>
+      <w:lvlJc w:val="left"/>
+      <w:pPr>
+        <w:ind w:left="2160" w:hanging="360"/>
+      </w:pPr>
+      <w:rPr>
+        <w:u w:val="none"/>
+      </w:rPr>
+    </w:lvl>
+    <w:lvl w:ilvl="3">
+      <w:start w:val="1"/>
+      <w:numFmt w:val="bullet"/>
+      <w:lvlText w:val="-"/>
+      <w:lvlJc w:val="left"/>
+      <w:pPr>
+        <w:ind w:left="2880" w:hanging="360"/>
+      </w:pPr>
+      <w:rPr>
+        <w:u w:val="none"/>
+      </w:rPr>
+    </w:lvl>
+    <w:lvl w:ilvl="4">
+      <w:start w:val="1"/>
+      <w:numFmt w:val="bullet"/>
+      <w:lvlText w:val="-"/>
+      <w:lvlJc w:val="left"/>
+      <w:pPr>
+        <w:ind w:left="3600" w:hanging="360"/>
+      </w:pPr>
+      <w:rPr>
+        <w:u w:val="none"/>
+      </w:rPr>
+    </w:lvl>
+    <w:lvl w:ilvl="5">
+      <w:start w:val="1"/>
+      <w:numFmt w:val="bullet"/>
+      <w:lvlText w:val="-"/>
+      <w:lvlJc w:val="left"/>
+      <w:pPr>
+        <w:ind w:left="4320" w:hanging="360"/>
+      </w:pPr>
+      <w:rPr>
+        <w:u w:val="none"/>
+      </w:rPr>
+    </w:lvl>
+    <w:lvl w:ilvl="6">
+      <w:start w:val="1"/>
+      <w:numFmt w:val="bullet"/>
+      <w:lvlText w:val="-"/>
+      <w:lvlJc w:val="left"/>
+      <w:pPr>
+        <w:ind w:left="5040" w:hanging="360"/>
+      </w:pPr>
+      <w:rPr>
+        <w:u w:val="none"/>
+      </w:rPr>
+    </w:lvl>
+    <w:lvl w:ilvl="7">
+      <w:start w:val="1"/>
+      <w:numFmt w:val="bullet"/>
+      <w:lvlText w:val="-"/>
+      <w:lvlJc w:val="left"/>
+      <w:pPr>
+        <w:ind w:left="5760" w:hanging="360"/>
+      </w:pPr>
+      <w:rPr>
+        <w:u w:val="none"/>
+      </w:rPr>
+    </w:lvl>
+    <w:lvl w:ilvl="8">
+      <w:start w:val="1"/>
+      <w:numFmt w:val="bullet"/>
+      <w:lvlText w:val="-"/>
+      <w:lvlJc w:val="left"/>
+      <w:pPr>
+        <w:ind w:left="6480" w:hanging="360"/>
+      </w:pPr>
+      <w:rPr>
+        <w:u w:val="none"/>
+      </w:rPr>
+    </w:lvl>
+  </w:abstractNum>
+  <w:num w:numId="1">
+    <w:abstractNumId w:val="1"/>
+  </w:num>
+</w:numbering>
 </file>
 
 <file path=word/styles.xml><?xml version="1.0" encoding="utf-8"?>
@@ -3295,6 +7329,19 @@
     </w:tblPr>
   </w:style>
   <w:style w:type="table" w:styleId="Table5">
+    <w:basedOn w:val="TableNormal"/>
+    <w:tblPr>
+      <w:tblStyleRowBandSize w:val="1"/>
+      <w:tblStyleColBandSize w:val="1"/>
+      <w:tblCellMar>
+        <w:top w:w="100.0" w:type="dxa"/>
+        <w:left w:w="100.0" w:type="dxa"/>
+        <w:bottom w:w="100.0" w:type="dxa"/>
+        <w:right w:w="100.0" w:type="dxa"/>
+      </w:tblCellMar>
+    </w:tblPr>
+  </w:style>
+  <w:style w:type="table" w:styleId="Table6">
     <w:basedOn w:val="TableNormal"/>
     <w:tblPr>
       <w:tblStyleRowBandSize w:val="1"/>

</xml_diff>

<commit_message>
Acta de cierre de proyecto terminado
</commit_message>
<xml_diff>
--- a/2-Desarrollo/SCIP/documentos/SCIP-ACP.docx
+++ b/2-Desarrollo/SCIP/documentos/SCIP-ACP.docx
@@ -1247,7 +1247,7 @@
                 <w:b w:val="1"/>
                 <w:rtl w:val="0"/>
               </w:rPr>
-              <w:t xml:space="preserve">Fecha de inicio de Hito</w:t>
+              <w:t xml:space="preserve">Fecha de inicio de Proyecto</w:t>
             </w:r>
           </w:p>
         </w:tc>
@@ -1323,7 +1323,7 @@
                 <w:b w:val="1"/>
                 <w:rtl w:val="0"/>
               </w:rPr>
-              <w:t xml:space="preserve">Fecha de fin de Hito</w:t>
+              <w:t xml:space="preserve">Fecha de fin de Proyecto</w:t>
             </w:r>
           </w:p>
         </w:tc>
@@ -1357,7 +1357,7 @@
                 <w:rFonts w:ascii="Source Sans Pro" w:cs="Source Sans Pro" w:eastAsia="Source Sans Pro" w:hAnsi="Source Sans Pro"/>
                 <w:rtl w:val="0"/>
               </w:rPr>
-              <w:t xml:space="preserve">2 de junio del 2023</w:t>
+              <w:t xml:space="preserve">30 de junio del 2023</w:t>
             </w:r>
           </w:p>
         </w:tc>
@@ -3236,15 +3236,15 @@
         <w:tblLook w:val="0600"/>
       </w:tblPr>
       <w:tblGrid>
-        <w:gridCol w:w="3420"/>
-        <w:gridCol w:w="2370"/>
-        <w:gridCol w:w="1515"/>
+        <w:gridCol w:w="3600"/>
+        <w:gridCol w:w="2400"/>
+        <w:gridCol w:w="1305"/>
         <w:gridCol w:w="1725"/>
         <w:tblGridChange w:id="0">
           <w:tblGrid>
-            <w:gridCol w:w="3420"/>
-            <w:gridCol w:w="2370"/>
-            <w:gridCol w:w="1515"/>
+            <w:gridCol w:w="3600"/>
+            <w:gridCol w:w="2400"/>
+            <w:gridCol w:w="1305"/>
             <w:gridCol w:w="1725"/>
           </w:tblGrid>
         </w:tblGridChange>
@@ -5700,7 +5700,7 @@
               <w:bottom w:w="100.0" w:type="dxa"/>
               <w:right w:w="100.0" w:type="dxa"/>
             </w:tcMar>
-            <w:vAlign w:val="top"/>
+            <w:vAlign w:val="center"/>
           </w:tcPr>
           <w:p>
             <w:pPr>
@@ -6719,7 +6719,7 @@
                 <w:rFonts w:ascii="Source Sans Pro" w:cs="Source Sans Pro" w:eastAsia="Source Sans Pro" w:hAnsi="Source Sans Pro"/>
                 <w:rtl w:val="0"/>
               </w:rPr>
-              <w:t xml:space="preserve">Revisar (Línea base de Desarrollo) y aprobar el plan de integración</w:t>
+              <w:t xml:space="preserve">Informe de Revisión del Hito 2</w:t>
             </w:r>
           </w:p>
         </w:tc>
@@ -6983,6 +6983,343 @@
         </w:rPr>
       </w:r>
     </w:p>
+    <w:p>
+      <w:pPr>
+        <w:spacing w:line="360" w:lineRule="auto"/>
+        <w:rPr>
+          <w:rFonts w:ascii="Source Sans Pro" w:cs="Source Sans Pro" w:eastAsia="Source Sans Pro" w:hAnsi="Source Sans Pro"/>
+        </w:rPr>
+      </w:pPr>
+      <w:r>
+        <w:rPr>
+          <w:rFonts w:ascii="Source Sans Pro" w:cs="Source Sans Pro" w:eastAsia="Source Sans Pro" w:hAnsi="Source Sans Pro"/>
+          <w:rtl w:val="0"/>
+        </w:rPr>
+        <w:t xml:space="preserve">Una vez concluido el proyecto, el Patrocinador (Sponsor) del proyecto deberá ser notificado para que el Gerente de Proyectos sea, en todo caso, reasignado al siguiente proyecto.</w:t>
+      </w:r>
+    </w:p>
+    <w:p>
+      <w:pPr>
+        <w:spacing w:before="200" w:line="360" w:lineRule="auto"/>
+        <w:rPr>
+          <w:rFonts w:ascii="Source Sans Pro" w:cs="Source Sans Pro" w:eastAsia="Source Sans Pro" w:hAnsi="Source Sans Pro"/>
+          <w:b w:val="1"/>
+          <w:sz w:val="26"/>
+          <w:szCs w:val="26"/>
+        </w:rPr>
+      </w:pPr>
+      <w:r>
+        <w:rPr>
+          <w:rFonts w:ascii="Source Sans Pro" w:cs="Source Sans Pro" w:eastAsia="Source Sans Pro" w:hAnsi="Source Sans Pro"/>
+          <w:b w:val="1"/>
+          <w:rtl w:val="0"/>
+        </w:rPr>
+        <w:t xml:space="preserve">APROBACIONES</w:t>
+      </w:r>
+      <w:r>
+        <w:rPr>
+          <w:rtl w:val="0"/>
+        </w:rPr>
+      </w:r>
+    </w:p>
+    <w:tbl>
+      <w:tblPr>
+        <w:tblStyle w:val="Table7"/>
+        <w:tblW w:w="9015.0" w:type="dxa"/>
+        <w:jc w:val="left"/>
+        <w:tblBorders>
+          <w:top w:color="000000" w:space="0" w:sz="8" w:val="single"/>
+          <w:left w:color="000000" w:space="0" w:sz="8" w:val="single"/>
+          <w:bottom w:color="000000" w:space="0" w:sz="8" w:val="single"/>
+          <w:right w:color="000000" w:space="0" w:sz="8" w:val="single"/>
+          <w:insideH w:color="000000" w:space="0" w:sz="8" w:val="single"/>
+          <w:insideV w:color="000000" w:space="0" w:sz="8" w:val="single"/>
+        </w:tblBorders>
+        <w:tblLayout w:type="fixed"/>
+        <w:tblLook w:val="0600"/>
+      </w:tblPr>
+      <w:tblGrid>
+        <w:gridCol w:w="3900"/>
+        <w:gridCol w:w="2520"/>
+        <w:gridCol w:w="2595"/>
+        <w:tblGridChange w:id="0">
+          <w:tblGrid>
+            <w:gridCol w:w="3900"/>
+            <w:gridCol w:w="2520"/>
+            <w:gridCol w:w="2595"/>
+          </w:tblGrid>
+        </w:tblGridChange>
+      </w:tblGrid>
+      <w:tr>
+        <w:trPr>
+          <w:cantSplit w:val="0"/>
+          <w:tblHeader w:val="0"/>
+        </w:trPr>
+        <w:tc>
+          <w:tcPr>
+            <w:tcBorders>
+              <w:top w:color="000000" w:space="0" w:sz="12" w:val="single"/>
+              <w:left w:color="000000" w:space="0" w:sz="12" w:val="single"/>
+              <w:bottom w:color="000000" w:space="0" w:sz="12" w:val="single"/>
+              <w:right w:color="000000" w:space="0" w:sz="12" w:val="single"/>
+            </w:tcBorders>
+            <w:shd w:fill="6fa8dc" w:val="clear"/>
+            <w:tcMar>
+              <w:top w:w="100.0" w:type="dxa"/>
+              <w:left w:w="100.0" w:type="dxa"/>
+              <w:bottom w:w="100.0" w:type="dxa"/>
+              <w:right w:w="100.0" w:type="dxa"/>
+            </w:tcMar>
+            <w:vAlign w:val="top"/>
+          </w:tcPr>
+          <w:p>
+            <w:pPr>
+              <w:widowControl w:val="0"/>
+              <w:spacing w:line="240" w:lineRule="auto"/>
+              <w:jc w:val="center"/>
+              <w:rPr>
+                <w:rFonts w:ascii="Source Sans Pro" w:cs="Source Sans Pro" w:eastAsia="Source Sans Pro" w:hAnsi="Source Sans Pro"/>
+                <w:b w:val="1"/>
+              </w:rPr>
+            </w:pPr>
+            <w:r>
+              <w:rPr>
+                <w:rFonts w:ascii="Source Sans Pro" w:cs="Source Sans Pro" w:eastAsia="Source Sans Pro" w:hAnsi="Source Sans Pro"/>
+                <w:b w:val="1"/>
+                <w:rtl w:val="0"/>
+              </w:rPr>
+              <w:t xml:space="preserve">PATROCINADOR</w:t>
+            </w:r>
+          </w:p>
+        </w:tc>
+        <w:tc>
+          <w:tcPr>
+            <w:tcBorders>
+              <w:top w:color="000000" w:space="0" w:sz="12" w:val="single"/>
+              <w:left w:color="000000" w:space="0" w:sz="12" w:val="single"/>
+              <w:bottom w:color="000000" w:space="0" w:sz="12" w:val="single"/>
+              <w:right w:color="000000" w:space="0" w:sz="12" w:val="single"/>
+            </w:tcBorders>
+            <w:shd w:fill="6fa8dc" w:val="clear"/>
+            <w:tcMar>
+              <w:top w:w="100.0" w:type="dxa"/>
+              <w:left w:w="100.0" w:type="dxa"/>
+              <w:bottom w:w="100.0" w:type="dxa"/>
+              <w:right w:w="100.0" w:type="dxa"/>
+            </w:tcMar>
+            <w:vAlign w:val="top"/>
+          </w:tcPr>
+          <w:p>
+            <w:pPr>
+              <w:widowControl w:val="0"/>
+              <w:spacing w:line="240" w:lineRule="auto"/>
+              <w:jc w:val="center"/>
+              <w:rPr>
+                <w:rFonts w:ascii="Source Sans Pro" w:cs="Source Sans Pro" w:eastAsia="Source Sans Pro" w:hAnsi="Source Sans Pro"/>
+                <w:b w:val="1"/>
+              </w:rPr>
+            </w:pPr>
+            <w:r>
+              <w:rPr>
+                <w:rFonts w:ascii="Source Sans Pro" w:cs="Source Sans Pro" w:eastAsia="Source Sans Pro" w:hAnsi="Source Sans Pro"/>
+                <w:b w:val="1"/>
+                <w:rtl w:val="0"/>
+              </w:rPr>
+              <w:t xml:space="preserve">FECHA</w:t>
+            </w:r>
+          </w:p>
+        </w:tc>
+        <w:tc>
+          <w:tcPr>
+            <w:tcBorders>
+              <w:top w:color="000000" w:space="0" w:sz="12" w:val="single"/>
+              <w:left w:color="000000" w:space="0" w:sz="12" w:val="single"/>
+              <w:bottom w:color="000000" w:space="0" w:sz="12" w:val="single"/>
+              <w:right w:color="000000" w:space="0" w:sz="12" w:val="single"/>
+            </w:tcBorders>
+            <w:shd w:fill="6fa8dc" w:val="clear"/>
+            <w:tcMar>
+              <w:top w:w="100.0" w:type="dxa"/>
+              <w:left w:w="100.0" w:type="dxa"/>
+              <w:bottom w:w="100.0" w:type="dxa"/>
+              <w:right w:w="100.0" w:type="dxa"/>
+            </w:tcMar>
+            <w:vAlign w:val="top"/>
+          </w:tcPr>
+          <w:p>
+            <w:pPr>
+              <w:widowControl w:val="0"/>
+              <w:spacing w:line="240" w:lineRule="auto"/>
+              <w:jc w:val="center"/>
+              <w:rPr>
+                <w:rFonts w:ascii="Source Sans Pro" w:cs="Source Sans Pro" w:eastAsia="Source Sans Pro" w:hAnsi="Source Sans Pro"/>
+                <w:b w:val="1"/>
+              </w:rPr>
+            </w:pPr>
+            <w:r>
+              <w:rPr>
+                <w:rFonts w:ascii="Source Sans Pro" w:cs="Source Sans Pro" w:eastAsia="Source Sans Pro" w:hAnsi="Source Sans Pro"/>
+                <w:b w:val="1"/>
+                <w:rtl w:val="0"/>
+              </w:rPr>
+              <w:t xml:space="preserve">FIRMA</w:t>
+            </w:r>
+          </w:p>
+        </w:tc>
+      </w:tr>
+      <w:tr>
+        <w:trPr>
+          <w:cantSplit w:val="0"/>
+          <w:tblHeader w:val="0"/>
+        </w:trPr>
+        <w:tc>
+          <w:tcPr>
+            <w:tcBorders>
+              <w:top w:color="000000" w:space="0" w:sz="12" w:val="single"/>
+              <w:left w:color="000000" w:space="0" w:sz="12" w:val="single"/>
+              <w:bottom w:color="000000" w:space="0" w:sz="12" w:val="single"/>
+              <w:right w:color="000000" w:space="0" w:sz="12" w:val="single"/>
+            </w:tcBorders>
+            <w:shd w:fill="auto" w:val="clear"/>
+            <w:tcMar>
+              <w:top w:w="100.0" w:type="dxa"/>
+              <w:left w:w="100.0" w:type="dxa"/>
+              <w:bottom w:w="100.0" w:type="dxa"/>
+              <w:right w:w="100.0" w:type="dxa"/>
+            </w:tcMar>
+            <w:vAlign w:val="center"/>
+          </w:tcPr>
+          <w:p>
+            <w:pPr>
+              <w:widowControl w:val="0"/>
+              <w:spacing w:line="240" w:lineRule="auto"/>
+              <w:jc w:val="center"/>
+              <w:rPr>
+                <w:rFonts w:ascii="Source Sans Pro" w:cs="Source Sans Pro" w:eastAsia="Source Sans Pro" w:hAnsi="Source Sans Pro"/>
+                <w:b w:val="1"/>
+              </w:rPr>
+            </w:pPr>
+            <w:r>
+              <w:rPr>
+                <w:rFonts w:ascii="Source Sans Pro" w:cs="Source Sans Pro" w:eastAsia="Source Sans Pro" w:hAnsi="Source Sans Pro"/>
+                <w:b w:val="1"/>
+                <w:rtl w:val="0"/>
+              </w:rPr>
+              <w:t xml:space="preserve">Angelo Alejo</w:t>
+            </w:r>
+          </w:p>
+        </w:tc>
+        <w:tc>
+          <w:tcPr>
+            <w:tcBorders>
+              <w:top w:color="000000" w:space="0" w:sz="12" w:val="single"/>
+              <w:left w:color="000000" w:space="0" w:sz="12" w:val="single"/>
+              <w:bottom w:color="000000" w:space="0" w:sz="12" w:val="single"/>
+              <w:right w:color="000000" w:space="0" w:sz="12" w:val="single"/>
+            </w:tcBorders>
+            <w:shd w:fill="auto" w:val="clear"/>
+            <w:tcMar>
+              <w:top w:w="100.0" w:type="dxa"/>
+              <w:left w:w="100.0" w:type="dxa"/>
+              <w:bottom w:w="100.0" w:type="dxa"/>
+              <w:right w:w="100.0" w:type="dxa"/>
+            </w:tcMar>
+            <w:vAlign w:val="center"/>
+          </w:tcPr>
+          <w:p>
+            <w:pPr>
+              <w:widowControl w:val="0"/>
+              <w:spacing w:line="240" w:lineRule="auto"/>
+              <w:jc w:val="center"/>
+              <w:rPr>
+                <w:rFonts w:ascii="Source Sans Pro" w:cs="Source Sans Pro" w:eastAsia="Source Sans Pro" w:hAnsi="Source Sans Pro"/>
+                <w:b w:val="1"/>
+              </w:rPr>
+            </w:pPr>
+            <w:r>
+              <w:rPr>
+                <w:rFonts w:ascii="Source Sans Pro" w:cs="Source Sans Pro" w:eastAsia="Source Sans Pro" w:hAnsi="Source Sans Pro"/>
+                <w:b w:val="1"/>
+                <w:rtl w:val="0"/>
+              </w:rPr>
+              <w:t xml:space="preserve">02/06/2023</w:t>
+            </w:r>
+          </w:p>
+        </w:tc>
+        <w:tc>
+          <w:tcPr>
+            <w:tcBorders>
+              <w:top w:color="000000" w:space="0" w:sz="12" w:val="single"/>
+              <w:left w:color="000000" w:space="0" w:sz="12" w:val="single"/>
+              <w:bottom w:color="000000" w:space="0" w:sz="12" w:val="single"/>
+              <w:right w:color="000000" w:space="0" w:sz="12" w:val="single"/>
+            </w:tcBorders>
+            <w:shd w:fill="auto" w:val="clear"/>
+            <w:tcMar>
+              <w:top w:w="100.0" w:type="dxa"/>
+              <w:left w:w="100.0" w:type="dxa"/>
+              <w:bottom w:w="100.0" w:type="dxa"/>
+              <w:right w:w="100.0" w:type="dxa"/>
+            </w:tcMar>
+            <w:vAlign w:val="center"/>
+          </w:tcPr>
+          <w:p>
+            <w:pPr>
+              <w:widowControl w:val="0"/>
+              <w:spacing w:line="240" w:lineRule="auto"/>
+              <w:jc w:val="center"/>
+              <w:rPr>
+                <w:rFonts w:ascii="Source Sans Pro" w:cs="Source Sans Pro" w:eastAsia="Source Sans Pro" w:hAnsi="Source Sans Pro"/>
+                <w:b w:val="1"/>
+              </w:rPr>
+            </w:pPr>
+            <w:r>
+              <w:rPr>
+                <w:rFonts w:ascii="Source Sans Pro" w:cs="Source Sans Pro" w:eastAsia="Source Sans Pro" w:hAnsi="Source Sans Pro"/>
+                <w:b w:val="1"/>
+              </w:rPr>
+              <w:drawing>
+                <wp:inline distB="114300" distT="114300" distL="114300" distR="114300">
+                  <wp:extent cx="1233488" cy="628380"/>
+                  <wp:effectExtent b="0" l="0" r="0" t="0"/>
+                  <wp:docPr id="2" name="image3.png"/>
+                  <a:graphic>
+                    <a:graphicData uri="http://schemas.openxmlformats.org/drawingml/2006/picture">
+                      <pic:pic>
+                        <pic:nvPicPr>
+                          <pic:cNvPr id="0" name="image3.png"/>
+                          <pic:cNvPicPr preferRelativeResize="0"/>
+                        </pic:nvPicPr>
+                        <pic:blipFill>
+                          <a:blip r:embed="rId7"/>
+                          <a:srcRect b="0" l="0" r="0" t="0"/>
+                          <a:stretch>
+                            <a:fillRect/>
+                          </a:stretch>
+                        </pic:blipFill>
+                        <pic:spPr>
+                          <a:xfrm>
+                            <a:off x="0" y="0"/>
+                            <a:ext cx="1233488" cy="628380"/>
+                          </a:xfrm>
+                          <a:prstGeom prst="rect"/>
+                          <a:ln/>
+                        </pic:spPr>
+                      </pic:pic>
+                    </a:graphicData>
+                  </a:graphic>
+                </wp:inline>
+              </w:drawing>
+            </w:r>
+            <w:r>
+              <w:rPr>
+                <w:rtl w:val="0"/>
+              </w:rPr>
+            </w:r>
+          </w:p>
+        </w:tc>
+      </w:tr>
+    </w:tbl>
     <w:p>
       <w:pPr>
         <w:spacing w:line="276" w:lineRule="auto"/>
@@ -7342,6 +7679,19 @@
     </w:tblPr>
   </w:style>
   <w:style w:type="table" w:styleId="Table6">
+    <w:basedOn w:val="TableNormal"/>
+    <w:tblPr>
+      <w:tblStyleRowBandSize w:val="1"/>
+      <w:tblStyleColBandSize w:val="1"/>
+      <w:tblCellMar>
+        <w:top w:w="100.0" w:type="dxa"/>
+        <w:left w:w="100.0" w:type="dxa"/>
+        <w:bottom w:w="100.0" w:type="dxa"/>
+        <w:right w:w="100.0" w:type="dxa"/>
+      </w:tblCellMar>
+    </w:tblPr>
+  </w:style>
+  <w:style w:type="table" w:styleId="Table7">
     <w:basedOn w:val="TableNormal"/>
     <w:tblPr>
       <w:tblStyleRowBandSize w:val="1"/>

</xml_diff>